<commit_message>
Fixed small bugs and added functionality
</commit_message>
<xml_diff>
--- a/docs/SCS V4.docx
+++ b/docs/SCS V4.docx
@@ -4,53 +4,964 @@
   <w:body>
     <w:p>
       <w:pPr>
+        <w:spacing w:after="0" w:line="240" w:lineRule="auto"/>
         <w:ind w:left="720" w:hanging="720"/>
         <w:jc w:val="center"/>
-      </w:pPr>
-      <w:r>
+        <w:rPr>
+          <w:b/>
+          <w:bCs/>
+          <w:sz w:val="28"/>
+          <w:szCs w:val="28"/>
+        </w:rPr>
+      </w:pPr>
+      <w:r>
+        <w:rPr>
+          <w:b/>
+          <w:bCs/>
+          <w:sz w:val="28"/>
+          <w:szCs w:val="28"/>
+        </w:rPr>
         <w:t>SCS V4.0.0</w:t>
       </w:r>
       <w:r>
+        <w:rPr>
+          <w:b/>
+          <w:bCs/>
+          <w:sz w:val="28"/>
+          <w:szCs w:val="28"/>
+        </w:rPr>
         <w:t xml:space="preserve"> </w:t>
       </w:r>
     </w:p>
     <w:p>
       <w:pPr>
+        <w:spacing w:after="0" w:line="240" w:lineRule="auto"/>
         <w:ind w:left="720" w:hanging="720"/>
         <w:jc w:val="center"/>
-      </w:pPr>
-      <w:r>
+        <w:rPr>
+          <w:b/>
+          <w:bCs/>
+          <w:sz w:val="28"/>
+          <w:szCs w:val="28"/>
+        </w:rPr>
+      </w:pPr>
+      <w:r>
+        <w:rPr>
+          <w:b/>
+          <w:bCs/>
+          <w:sz w:val="28"/>
+          <w:szCs w:val="28"/>
+        </w:rPr>
         <w:t>USER DOCUMENTATION</w:t>
       </w:r>
     </w:p>
     <w:p>
       <w:pPr>
+        <w:spacing w:after="0" w:line="240" w:lineRule="auto"/>
         <w:ind w:left="720" w:hanging="720"/>
-      </w:pPr>
+        <w:jc w:val="center"/>
+        <w:rPr>
+          <w:b/>
+          <w:bCs/>
+          <w:sz w:val="28"/>
+          <w:szCs w:val="28"/>
+        </w:rPr>
+      </w:pPr>
+    </w:p>
+    <w:sdt>
+      <w:sdtPr>
+        <w:id w:val="-1347396829"/>
+        <w:docPartObj>
+          <w:docPartGallery w:val="Table of Contents"/>
+          <w:docPartUnique/>
+        </w:docPartObj>
+      </w:sdtPr>
+      <w:sdtEndPr>
+        <w:rPr>
+          <w:rFonts w:asciiTheme="minorHAnsi" w:eastAsiaTheme="minorEastAsia" w:hAnsiTheme="minorHAnsi" w:cstheme="minorBidi"/>
+          <w:b/>
+          <w:bCs/>
+          <w:noProof/>
+          <w:color w:val="auto"/>
+          <w:sz w:val="22"/>
+          <w:szCs w:val="22"/>
+          <w:lang w:eastAsia="ja-JP"/>
+        </w:rPr>
+      </w:sdtEndPr>
+      <w:sdtContent>
+        <w:p>
+          <w:pPr>
+            <w:pStyle w:val="TOCHeading"/>
+          </w:pPr>
+          <w:r>
+            <w:t>Contents</w:t>
+          </w:r>
+        </w:p>
+        <w:p>
+          <w:pPr>
+            <w:tabs>
+              <w:tab w:val="left" w:pos="3043"/>
+            </w:tabs>
+            <w:rPr>
+              <w:lang w:eastAsia="en-US"/>
+            </w:rPr>
+          </w:pPr>
+          <w:r>
+            <w:rPr>
+              <w:lang w:eastAsia="en-US"/>
+            </w:rPr>
+            <w:tab/>
+          </w:r>
+        </w:p>
+        <w:p>
+          <w:pPr>
+            <w:pStyle w:val="TOC1"/>
+            <w:tabs>
+              <w:tab w:val="left" w:pos="440"/>
+              <w:tab w:val="right" w:leader="dot" w:pos="9350"/>
+            </w:tabs>
+            <w:rPr>
+              <w:noProof/>
+              <w:lang w:eastAsia="zh-CN"/>
+            </w:rPr>
+          </w:pPr>
+          <w:r>
+            <w:fldChar w:fldCharType="begin"/>
+          </w:r>
+          <w:r>
+            <w:instrText xml:space="preserve"> TOC \o "1-3" \h \z \u </w:instrText>
+          </w:r>
+          <w:r>
+            <w:fldChar w:fldCharType="separate"/>
+          </w:r>
+          <w:hyperlink w:anchor="_Toc25017013" w:history="1">
+            <w:r>
+              <w:rPr>
+                <w:rStyle w:val="Hyperlink"/>
+                <w:noProof/>
+              </w:rPr>
+              <w:t>1.</w:t>
+            </w:r>
+            <w:r>
+              <w:rPr>
+                <w:noProof/>
+                <w:lang w:eastAsia="zh-CN"/>
+              </w:rPr>
+              <w:tab/>
+            </w:r>
+            <w:r>
+              <w:rPr>
+                <w:rStyle w:val="Hyperlink"/>
+                <w:noProof/>
+              </w:rPr>
+              <w:t>What is SCS?</w:t>
+            </w:r>
+            <w:r>
+              <w:rPr>
+                <w:noProof/>
+                <w:webHidden/>
+              </w:rPr>
+              <w:tab/>
+            </w:r>
+            <w:r>
+              <w:rPr>
+                <w:noProof/>
+                <w:webHidden/>
+              </w:rPr>
+              <w:fldChar w:fldCharType="begin"/>
+            </w:r>
+            <w:r>
+              <w:rPr>
+                <w:noProof/>
+                <w:webHidden/>
+              </w:rPr>
+              <w:instrText xml:space="preserve"> PAGEREF _Toc25017013 \h </w:instrText>
+            </w:r>
+            <w:r>
+              <w:rPr>
+                <w:noProof/>
+                <w:webHidden/>
+              </w:rPr>
+            </w:r>
+            <w:r>
+              <w:rPr>
+                <w:noProof/>
+                <w:webHidden/>
+              </w:rPr>
+              <w:fldChar w:fldCharType="separate"/>
+            </w:r>
+            <w:r>
+              <w:rPr>
+                <w:noProof/>
+                <w:webHidden/>
+              </w:rPr>
+              <w:t>2</w:t>
+            </w:r>
+            <w:r>
+              <w:rPr>
+                <w:noProof/>
+                <w:webHidden/>
+              </w:rPr>
+              <w:fldChar w:fldCharType="end"/>
+            </w:r>
+          </w:hyperlink>
+        </w:p>
+        <w:p>
+          <w:pPr>
+            <w:pStyle w:val="TOC1"/>
+            <w:tabs>
+              <w:tab w:val="left" w:pos="440"/>
+              <w:tab w:val="right" w:leader="dot" w:pos="9350"/>
+            </w:tabs>
+            <w:rPr>
+              <w:noProof/>
+              <w:lang w:eastAsia="zh-CN"/>
+            </w:rPr>
+          </w:pPr>
+          <w:hyperlink w:anchor="_Toc25017014" w:history="1">
+            <w:r>
+              <w:rPr>
+                <w:rStyle w:val="Hyperlink"/>
+                <w:noProof/>
+              </w:rPr>
+              <w:t>2.</w:t>
+            </w:r>
+            <w:r>
+              <w:rPr>
+                <w:noProof/>
+                <w:lang w:eastAsia="zh-CN"/>
+              </w:rPr>
+              <w:tab/>
+            </w:r>
+            <w:r>
+              <w:rPr>
+                <w:rStyle w:val="Hyperlink"/>
+                <w:noProof/>
+              </w:rPr>
+              <w:t>Main Concepts</w:t>
+            </w:r>
+            <w:r>
+              <w:rPr>
+                <w:noProof/>
+                <w:webHidden/>
+              </w:rPr>
+              <w:tab/>
+            </w:r>
+            <w:r>
+              <w:rPr>
+                <w:noProof/>
+                <w:webHidden/>
+              </w:rPr>
+              <w:fldChar w:fldCharType="begin"/>
+            </w:r>
+            <w:r>
+              <w:rPr>
+                <w:noProof/>
+                <w:webHidden/>
+              </w:rPr>
+              <w:instrText xml:space="preserve"> PAGEREF _Toc25017014 \h </w:instrText>
+            </w:r>
+            <w:r>
+              <w:rPr>
+                <w:noProof/>
+                <w:webHidden/>
+              </w:rPr>
+            </w:r>
+            <w:r>
+              <w:rPr>
+                <w:noProof/>
+                <w:webHidden/>
+              </w:rPr>
+              <w:fldChar w:fldCharType="separate"/>
+            </w:r>
+            <w:r>
+              <w:rPr>
+                <w:noProof/>
+                <w:webHidden/>
+              </w:rPr>
+              <w:t>2</w:t>
+            </w:r>
+            <w:r>
+              <w:rPr>
+                <w:noProof/>
+                <w:webHidden/>
+              </w:rPr>
+              <w:fldChar w:fldCharType="end"/>
+            </w:r>
+          </w:hyperlink>
+        </w:p>
+        <w:p>
+          <w:pPr>
+            <w:pStyle w:val="TOC1"/>
+            <w:tabs>
+              <w:tab w:val="left" w:pos="440"/>
+              <w:tab w:val="right" w:leader="dot" w:pos="9350"/>
+            </w:tabs>
+            <w:rPr>
+              <w:noProof/>
+              <w:lang w:eastAsia="zh-CN"/>
+            </w:rPr>
+          </w:pPr>
+          <w:hyperlink w:anchor="_Toc25017015" w:history="1">
+            <w:r>
+              <w:rPr>
+                <w:rStyle w:val="Hyperlink"/>
+                <w:noProof/>
+              </w:rPr>
+              <w:t>3.</w:t>
+            </w:r>
+            <w:r>
+              <w:rPr>
+                <w:noProof/>
+                <w:lang w:eastAsia="zh-CN"/>
+              </w:rPr>
+              <w:tab/>
+            </w:r>
+            <w:r>
+              <w:rPr>
+                <w:rStyle w:val="Hyperlink"/>
+                <w:noProof/>
+              </w:rPr>
+              <w:t>Requirements:</w:t>
+            </w:r>
+            <w:r>
+              <w:rPr>
+                <w:noProof/>
+                <w:webHidden/>
+              </w:rPr>
+              <w:tab/>
+            </w:r>
+            <w:r>
+              <w:rPr>
+                <w:noProof/>
+                <w:webHidden/>
+              </w:rPr>
+              <w:fldChar w:fldCharType="begin"/>
+            </w:r>
+            <w:r>
+              <w:rPr>
+                <w:noProof/>
+                <w:webHidden/>
+              </w:rPr>
+              <w:instrText xml:space="preserve"> PAGEREF _Toc25017015 \h </w:instrText>
+            </w:r>
+            <w:r>
+              <w:rPr>
+                <w:noProof/>
+                <w:webHidden/>
+              </w:rPr>
+            </w:r>
+            <w:r>
+              <w:rPr>
+                <w:noProof/>
+                <w:webHidden/>
+              </w:rPr>
+              <w:fldChar w:fldCharType="separate"/>
+            </w:r>
+            <w:r>
+              <w:rPr>
+                <w:noProof/>
+                <w:webHidden/>
+              </w:rPr>
+              <w:t>3</w:t>
+            </w:r>
+            <w:r>
+              <w:rPr>
+                <w:noProof/>
+                <w:webHidden/>
+              </w:rPr>
+              <w:fldChar w:fldCharType="end"/>
+            </w:r>
+          </w:hyperlink>
+        </w:p>
+        <w:p>
+          <w:pPr>
+            <w:pStyle w:val="TOC1"/>
+            <w:tabs>
+              <w:tab w:val="left" w:pos="440"/>
+              <w:tab w:val="right" w:leader="dot" w:pos="9350"/>
+            </w:tabs>
+            <w:rPr>
+              <w:noProof/>
+              <w:lang w:eastAsia="zh-CN"/>
+            </w:rPr>
+          </w:pPr>
+          <w:hyperlink w:anchor="_Toc25017016" w:history="1">
+            <w:r>
+              <w:rPr>
+                <w:rStyle w:val="Hyperlink"/>
+                <w:noProof/>
+              </w:rPr>
+              <w:t>4.</w:t>
+            </w:r>
+            <w:r>
+              <w:rPr>
+                <w:noProof/>
+                <w:lang w:eastAsia="zh-CN"/>
+              </w:rPr>
+              <w:tab/>
+            </w:r>
+            <w:r>
+              <w:rPr>
+                <w:rStyle w:val="Hyperlink"/>
+                <w:noProof/>
+              </w:rPr>
+              <w:t>How to install SCS?</w:t>
+            </w:r>
+            <w:r>
+              <w:rPr>
+                <w:noProof/>
+                <w:webHidden/>
+              </w:rPr>
+              <w:tab/>
+            </w:r>
+            <w:r>
+              <w:rPr>
+                <w:noProof/>
+                <w:webHidden/>
+              </w:rPr>
+              <w:fldChar w:fldCharType="begin"/>
+            </w:r>
+            <w:r>
+              <w:rPr>
+                <w:noProof/>
+                <w:webHidden/>
+              </w:rPr>
+              <w:instrText xml:space="preserve"> PAGEREF _Toc25017016 \h </w:instrText>
+            </w:r>
+            <w:r>
+              <w:rPr>
+                <w:noProof/>
+                <w:webHidden/>
+              </w:rPr>
+            </w:r>
+            <w:r>
+              <w:rPr>
+                <w:noProof/>
+                <w:webHidden/>
+              </w:rPr>
+              <w:fldChar w:fldCharType="separate"/>
+            </w:r>
+            <w:r>
+              <w:rPr>
+                <w:noProof/>
+                <w:webHidden/>
+              </w:rPr>
+              <w:t>3</w:t>
+            </w:r>
+            <w:r>
+              <w:rPr>
+                <w:noProof/>
+                <w:webHidden/>
+              </w:rPr>
+              <w:fldChar w:fldCharType="end"/>
+            </w:r>
+          </w:hyperlink>
+        </w:p>
+        <w:p>
+          <w:pPr>
+            <w:pStyle w:val="TOC1"/>
+            <w:tabs>
+              <w:tab w:val="left" w:pos="440"/>
+              <w:tab w:val="right" w:leader="dot" w:pos="9350"/>
+            </w:tabs>
+            <w:rPr>
+              <w:noProof/>
+              <w:lang w:eastAsia="zh-CN"/>
+            </w:rPr>
+          </w:pPr>
+          <w:hyperlink w:anchor="_Toc25017017" w:history="1">
+            <w:r>
+              <w:rPr>
+                <w:rStyle w:val="Hyperlink"/>
+                <w:noProof/>
+              </w:rPr>
+              <w:t>5.</w:t>
+            </w:r>
+            <w:r>
+              <w:rPr>
+                <w:noProof/>
+                <w:lang w:eastAsia="zh-CN"/>
+              </w:rPr>
+              <w:tab/>
+            </w:r>
+            <w:r>
+              <w:rPr>
+                <w:rStyle w:val="Hyperlink"/>
+                <w:noProof/>
+              </w:rPr>
+              <w:t>Running a model</w:t>
+            </w:r>
+            <w:r>
+              <w:rPr>
+                <w:noProof/>
+                <w:webHidden/>
+              </w:rPr>
+              <w:tab/>
+            </w:r>
+            <w:r>
+              <w:rPr>
+                <w:noProof/>
+                <w:webHidden/>
+              </w:rPr>
+              <w:fldChar w:fldCharType="begin"/>
+            </w:r>
+            <w:r>
+              <w:rPr>
+                <w:noProof/>
+                <w:webHidden/>
+              </w:rPr>
+              <w:instrText xml:space="preserve"> PAGEREF _Toc25017017 \h </w:instrText>
+            </w:r>
+            <w:r>
+              <w:rPr>
+                <w:noProof/>
+                <w:webHidden/>
+              </w:rPr>
+            </w:r>
+            <w:r>
+              <w:rPr>
+                <w:noProof/>
+                <w:webHidden/>
+              </w:rPr>
+              <w:fldChar w:fldCharType="separate"/>
+            </w:r>
+            <w:r>
+              <w:rPr>
+                <w:noProof/>
+                <w:webHidden/>
+              </w:rPr>
+              <w:t>3</w:t>
+            </w:r>
+            <w:r>
+              <w:rPr>
+                <w:noProof/>
+                <w:webHidden/>
+              </w:rPr>
+              <w:fldChar w:fldCharType="end"/>
+            </w:r>
+          </w:hyperlink>
+        </w:p>
+        <w:p>
+          <w:pPr>
+            <w:pStyle w:val="TOC1"/>
+            <w:tabs>
+              <w:tab w:val="left" w:pos="440"/>
+              <w:tab w:val="right" w:leader="dot" w:pos="9350"/>
+            </w:tabs>
+            <w:rPr>
+              <w:noProof/>
+              <w:lang w:eastAsia="zh-CN"/>
+            </w:rPr>
+          </w:pPr>
+          <w:hyperlink w:anchor="_Toc25017018" w:history="1">
+            <w:r>
+              <w:rPr>
+                <w:rStyle w:val="Hyperlink"/>
+                <w:noProof/>
+              </w:rPr>
+              <w:t>6.</w:t>
+            </w:r>
+            <w:r>
+              <w:rPr>
+                <w:noProof/>
+                <w:lang w:eastAsia="zh-CN"/>
+              </w:rPr>
+              <w:tab/>
+            </w:r>
+            <w:r>
+              <w:rPr>
+                <w:rStyle w:val="Hyperlink"/>
+                <w:noProof/>
+              </w:rPr>
+              <w:t>Configuration Files</w:t>
+            </w:r>
+            <w:r>
+              <w:rPr>
+                <w:noProof/>
+                <w:webHidden/>
+              </w:rPr>
+              <w:tab/>
+            </w:r>
+            <w:r>
+              <w:rPr>
+                <w:noProof/>
+                <w:webHidden/>
+              </w:rPr>
+              <w:fldChar w:fldCharType="begin"/>
+            </w:r>
+            <w:r>
+              <w:rPr>
+                <w:noProof/>
+                <w:webHidden/>
+              </w:rPr>
+              <w:instrText xml:space="preserve"> PAGEREF _Toc25017018 \h </w:instrText>
+            </w:r>
+            <w:r>
+              <w:rPr>
+                <w:noProof/>
+                <w:webHidden/>
+              </w:rPr>
+            </w:r>
+            <w:r>
+              <w:rPr>
+                <w:noProof/>
+                <w:webHidden/>
+              </w:rPr>
+              <w:fldChar w:fldCharType="separate"/>
+            </w:r>
+            <w:r>
+              <w:rPr>
+                <w:noProof/>
+                <w:webHidden/>
+              </w:rPr>
+              <w:t>5</w:t>
+            </w:r>
+            <w:r>
+              <w:rPr>
+                <w:noProof/>
+                <w:webHidden/>
+              </w:rPr>
+              <w:fldChar w:fldCharType="end"/>
+            </w:r>
+          </w:hyperlink>
+        </w:p>
+        <w:p>
+          <w:pPr>
+            <w:pStyle w:val="TOC1"/>
+            <w:tabs>
+              <w:tab w:val="left" w:pos="440"/>
+              <w:tab w:val="right" w:leader="dot" w:pos="9350"/>
+            </w:tabs>
+            <w:rPr>
+              <w:noProof/>
+              <w:lang w:eastAsia="zh-CN"/>
+            </w:rPr>
+          </w:pPr>
+          <w:hyperlink w:anchor="_Toc25017019" w:history="1">
+            <w:r>
+              <w:rPr>
+                <w:rStyle w:val="Hyperlink"/>
+                <w:noProof/>
+              </w:rPr>
+              <w:t>7.</w:t>
+            </w:r>
+            <w:r>
+              <w:rPr>
+                <w:noProof/>
+                <w:lang w:eastAsia="zh-CN"/>
+              </w:rPr>
+              <w:tab/>
+            </w:r>
+            <w:r>
+              <w:rPr>
+                <w:rStyle w:val="Hyperlink"/>
+                <w:noProof/>
+              </w:rPr>
+              <w:t>Experimen</w:t>
+            </w:r>
+            <w:r>
+              <w:rPr>
+                <w:rStyle w:val="Hyperlink"/>
+                <w:noProof/>
+              </w:rPr>
+              <w:t>t</w:t>
+            </w:r>
+            <w:r>
+              <w:rPr>
+                <w:rStyle w:val="Hyperlink"/>
+                <w:noProof/>
+              </w:rPr>
+              <w:t xml:space="preserve"> File</w:t>
+            </w:r>
+            <w:r>
+              <w:rPr>
+                <w:noProof/>
+                <w:webHidden/>
+              </w:rPr>
+              <w:tab/>
+            </w:r>
+            <w:r>
+              <w:rPr>
+                <w:noProof/>
+                <w:webHidden/>
+              </w:rPr>
+              <w:fldChar w:fldCharType="begin"/>
+            </w:r>
+            <w:r>
+              <w:rPr>
+                <w:noProof/>
+                <w:webHidden/>
+              </w:rPr>
+              <w:instrText xml:space="preserve"> PAGEREF _Toc25017019 \h </w:instrText>
+            </w:r>
+            <w:r>
+              <w:rPr>
+                <w:noProof/>
+                <w:webHidden/>
+              </w:rPr>
+            </w:r>
+            <w:r>
+              <w:rPr>
+                <w:noProof/>
+                <w:webHidden/>
+              </w:rPr>
+              <w:fldChar w:fldCharType="separate"/>
+            </w:r>
+            <w:r>
+              <w:rPr>
+                <w:noProof/>
+                <w:webHidden/>
+              </w:rPr>
+              <w:t>6</w:t>
+            </w:r>
+            <w:r>
+              <w:rPr>
+                <w:noProof/>
+                <w:webHidden/>
+              </w:rPr>
+              <w:fldChar w:fldCharType="end"/>
+            </w:r>
+          </w:hyperlink>
+        </w:p>
+        <w:p>
+          <w:r>
+            <w:rPr>
+              <w:b/>
+              <w:bCs/>
+              <w:noProof/>
+            </w:rPr>
+            <w:fldChar w:fldCharType="end"/>
+          </w:r>
+        </w:p>
+      </w:sdtContent>
+    </w:sdt>
+    <w:p>
+      <w:pPr>
+        <w:rPr>
+          <w:b/>
+          <w:bCs/>
+        </w:rPr>
+      </w:pPr>
+      <w:r>
+        <w:rPr>
+          <w:b/>
+          <w:bCs/>
+        </w:rPr>
+        <w:br w:type="page"/>
+      </w:r>
     </w:p>
     <w:p>
       <w:pPr>
-        <w:ind w:left="720" w:hanging="720"/>
-      </w:pPr>
-      <w:r>
-        <w:t>What is SCS?</w:t>
-      </w:r>
+        <w:pStyle w:val="Heading1"/>
+        <w:numPr>
+          <w:ilvl w:val="0"/>
+          <w:numId w:val="5"/>
+        </w:numPr>
+      </w:pPr>
+      <w:bookmarkStart w:id="0" w:name="_Toc25017013"/>
+      <w:r>
+        <w:lastRenderedPageBreak/>
+        <w:t>What is SCS</w:t>
+      </w:r>
+      <w:r>
+        <w:t>?</w:t>
+      </w:r>
+      <w:bookmarkEnd w:id="0"/>
     </w:p>
     <w:p>
       <w:pPr>
-        <w:ind w:left="720" w:hanging="720"/>
+        <w:spacing w:after="0" w:line="240" w:lineRule="auto"/>
       </w:pPr>
     </w:p>
     <w:p>
       <w:pPr>
-        <w:ind w:left="720" w:hanging="720"/>
-      </w:pPr>
-      <w:r>
-        <w:t>Main Concepts</w:t>
+        <w:spacing w:after="0" w:line="240" w:lineRule="auto"/>
+      </w:pPr>
+      <w:r>
+        <w:t xml:space="preserve">SCS is a </w:t>
+      </w:r>
+      <w:r>
+        <w:t xml:space="preserve">lightweight </w:t>
+      </w:r>
+      <w:r>
+        <w:t xml:space="preserve">software framework that allows to define and execute robot experiments (originally simulating rat experiments). The framework </w:t>
+      </w:r>
+      <w:r>
+        <w:t xml:space="preserve">was developed with </w:t>
+      </w:r>
+      <w:r>
+        <w:t xml:space="preserve">the following </w:t>
+      </w:r>
+      <w:r>
+        <w:t>goals in mind</w:t>
+      </w:r>
+      <w:r>
+        <w:t>:</w:t>
       </w:r>
     </w:p>
     <w:p>
       <w:pPr>
+        <w:spacing w:after="0" w:line="240" w:lineRule="auto"/>
+      </w:pPr>
+    </w:p>
+    <w:p>
+      <w:pPr>
+        <w:pStyle w:val="ListParagraph"/>
+        <w:numPr>
+          <w:ilvl w:val="0"/>
+          <w:numId w:val="1"/>
+        </w:numPr>
+        <w:spacing w:after="0" w:line="240" w:lineRule="auto"/>
+        <w:ind w:left="360"/>
+      </w:pPr>
+      <w:r>
+        <w:rPr>
+          <w:b/>
+          <w:bCs/>
+        </w:rPr>
+        <w:t>Speed</w:t>
+      </w:r>
+      <w:r>
+        <w:t>: simulations need to run as fast as possible</w:t>
+      </w:r>
+      <w:r>
+        <w:t xml:space="preserve">. </w:t>
+      </w:r>
+    </w:p>
+    <w:p>
+      <w:pPr>
+        <w:pStyle w:val="ListParagraph"/>
+        <w:numPr>
+          <w:ilvl w:val="0"/>
+          <w:numId w:val="1"/>
+        </w:numPr>
+        <w:spacing w:after="0" w:line="240" w:lineRule="auto"/>
+        <w:ind w:left="360"/>
+      </w:pPr>
+      <w:r>
+        <w:rPr>
+          <w:b/>
+          <w:bCs/>
+        </w:rPr>
+        <w:t>Ease of use</w:t>
+      </w:r>
+      <w:r>
+        <w:t>:</w:t>
+      </w:r>
+      <w:r>
+        <w:t xml:space="preserve"> the framework should be simple to learn and use</w:t>
+      </w:r>
+    </w:p>
+    <w:p>
+      <w:pPr>
+        <w:pStyle w:val="ListParagraph"/>
+        <w:numPr>
+          <w:ilvl w:val="0"/>
+          <w:numId w:val="1"/>
+        </w:numPr>
+        <w:spacing w:after="0" w:line="240" w:lineRule="auto"/>
+        <w:ind w:left="360"/>
+      </w:pPr>
+      <w:r>
+        <w:rPr>
+          <w:b/>
+          <w:bCs/>
+        </w:rPr>
+        <w:t>Extensibility</w:t>
+      </w:r>
+      <w:r>
+        <w:t>:</w:t>
+      </w:r>
+      <w:r>
+        <w:t xml:space="preserve"> the framework should be easily extended to be used with any simulators, robots (both real and simulated) and GUIs.</w:t>
+      </w:r>
+    </w:p>
+    <w:p>
+      <w:pPr>
+        <w:pStyle w:val="ListParagraph"/>
+        <w:numPr>
+          <w:ilvl w:val="0"/>
+          <w:numId w:val="1"/>
+        </w:numPr>
+        <w:spacing w:after="0" w:line="240" w:lineRule="auto"/>
+        <w:ind w:left="360"/>
+      </w:pPr>
+      <w:r>
+        <w:rPr>
+          <w:b/>
+          <w:bCs/>
+        </w:rPr>
+        <w:t>Code reutilization</w:t>
+      </w:r>
+      <w:r>
+        <w:t>: the code should be highly reusable allowing users to define their experiments with as few lines as possible.</w:t>
+      </w:r>
+    </w:p>
+    <w:p>
+      <w:pPr>
+        <w:pStyle w:val="Heading1"/>
+        <w:numPr>
+          <w:ilvl w:val="0"/>
+          <w:numId w:val="5"/>
+        </w:numPr>
+      </w:pPr>
+      <w:bookmarkStart w:id="1" w:name="_Toc25017014"/>
+      <w:r>
+        <w:t>Main Concepts</w:t>
+      </w:r>
+      <w:bookmarkEnd w:id="1"/>
+    </w:p>
+    <w:p>
+      <w:pPr>
+        <w:spacing w:after="0" w:line="240" w:lineRule="auto"/>
+      </w:pPr>
+    </w:p>
+    <w:p>
+      <w:pPr>
+        <w:spacing w:after="0" w:line="240" w:lineRule="auto"/>
+      </w:pPr>
+      <w:r>
+        <w:t xml:space="preserve">The main concepts in the framework are shown in the following diagram. An experiment </w:t>
+      </w:r>
+      <w:r>
+        <w:t>defines a set of</w:t>
+      </w:r>
+      <w:r>
+        <w:t xml:space="preserve"> </w:t>
+      </w:r>
+      <w:r>
+        <w:t xml:space="preserve">trials to be </w:t>
+      </w:r>
+      <w:r>
+        <w:t>performed by a</w:t>
+      </w:r>
+      <w:r>
+        <w:t xml:space="preserve"> set of subjects</w:t>
+      </w:r>
+      <w:r>
+        <w:t xml:space="preserve"> and provides mechanism to control and visualize the simulation. Each subject represents an individual and controls a robot</w:t>
+      </w:r>
+      <w:r>
+        <w:t xml:space="preserve">. The subject defines higher-level logic while the robot implements the lower level routines. The use of robot modules and proxies allow to abstract the robot routines from the </w:t>
+      </w:r>
+      <w:proofErr w:type="gramStart"/>
+      <w:r>
+        <w:t>particular robot</w:t>
+      </w:r>
+      <w:proofErr w:type="gramEnd"/>
+      <w:r>
+        <w:t xml:space="preserve"> implementation used allowing to reuse as much code as possible when switching robots / simulators.</w:t>
+      </w:r>
+    </w:p>
+    <w:p>
+      <w:pPr>
+        <w:spacing w:after="0" w:line="240" w:lineRule="auto"/>
+      </w:pPr>
+    </w:p>
+    <w:p>
+      <w:pPr>
+        <w:spacing w:after="0" w:line="240" w:lineRule="auto"/>
         <w:ind w:left="720" w:hanging="720"/>
         <w:jc w:val="center"/>
       </w:pPr>
@@ -58,15 +969,79 @@
         <w:rPr>
           <w:noProof/>
         </w:rPr>
+        <mc:AlternateContent>
+          <mc:Choice Requires="wps">
+            <w:drawing>
+              <wp:anchor distT="0" distB="0" distL="114300" distR="114300" simplePos="0" relativeHeight="251659264" behindDoc="0" locked="0" layoutInCell="1" allowOverlap="1" wp14:anchorId="0869F253" wp14:editId="7ECC6B3B">
+                <wp:simplePos x="0" y="0"/>
+                <wp:positionH relativeFrom="column">
+                  <wp:posOffset>4495800</wp:posOffset>
+                </wp:positionH>
+                <wp:positionV relativeFrom="paragraph">
+                  <wp:posOffset>1210945</wp:posOffset>
+                </wp:positionV>
+                <wp:extent cx="0" cy="114300"/>
+                <wp:effectExtent l="0" t="0" r="38100" b="19050"/>
+                <wp:wrapNone/>
+                <wp:docPr id="2" name="Straight Connector 2"/>
+                <wp:cNvGraphicFramePr/>
+                <a:graphic xmlns:a="http://schemas.openxmlformats.org/drawingml/2006/main">
+                  <a:graphicData uri="http://schemas.microsoft.com/office/word/2010/wordprocessingShape">
+                    <wps:wsp>
+                      <wps:cNvCnPr/>
+                      <wps:spPr>
+                        <a:xfrm>
+                          <a:off x="0" y="0"/>
+                          <a:ext cx="0" cy="114300"/>
+                        </a:xfrm>
+                        <a:prstGeom prst="line">
+                          <a:avLst/>
+                        </a:prstGeom>
+                        <a:ln w="12700"/>
+                      </wps:spPr>
+                      <wps:style>
+                        <a:lnRef idx="1">
+                          <a:schemeClr val="accent1"/>
+                        </a:lnRef>
+                        <a:fillRef idx="0">
+                          <a:schemeClr val="accent1"/>
+                        </a:fillRef>
+                        <a:effectRef idx="0">
+                          <a:schemeClr val="accent1"/>
+                        </a:effectRef>
+                        <a:fontRef idx="minor">
+                          <a:schemeClr val="tx1"/>
+                        </a:fontRef>
+                      </wps:style>
+                      <wps:bodyPr/>
+                    </wps:wsp>
+                  </a:graphicData>
+                </a:graphic>
+              </wp:anchor>
+            </w:drawing>
+          </mc:Choice>
+          <mc:Fallback>
+            <w:pict>
+              <v:line w14:anchorId="762CD997" id="Straight Connector 2" o:spid="_x0000_s1026" style="position:absolute;z-index:251659264;visibility:visible;mso-wrap-style:square;mso-wrap-distance-left:9pt;mso-wrap-distance-top:0;mso-wrap-distance-right:9pt;mso-wrap-distance-bottom:0;mso-position-horizontal:absolute;mso-position-horizontal-relative:text;mso-position-vertical:absolute;mso-position-vertical-relative:text" from="354pt,95.35pt" to="354pt,104.35pt" o:gfxdata="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" strokecolor="#4472c4 [3204]" strokeweight="1pt">
+                <v:stroke joinstyle="miter"/>
+              </v:line>
+            </w:pict>
+          </mc:Fallback>
+        </mc:AlternateContent>
+      </w:r>
+      <w:r>
+        <w:rPr>
+          <w:noProof/>
+        </w:rPr>
         <w:drawing>
-          <wp:inline distT="0" distB="0" distL="0" distR="0" wp14:anchorId="567866EC" wp14:editId="5741DA4C">
+          <wp:inline distT="0" distB="0" distL="0" distR="0" wp14:anchorId="567866EC" wp14:editId="163F0881">
             <wp:extent cx="5486400" cy="3200400"/>
             <wp:effectExtent l="0" t="38100" r="0" b="38100"/>
             <wp:docPr id="1" name="Diagram 1"/>
             <wp:cNvGraphicFramePr/>
             <a:graphic xmlns:a="http://schemas.openxmlformats.org/drawingml/2006/main">
               <a:graphicData uri="http://schemas.openxmlformats.org/drawingml/2006/diagram">
-                <dgm:relIds xmlns:dgm="http://schemas.openxmlformats.org/drawingml/2006/diagram" xmlns:r="http://schemas.openxmlformats.org/officeDocument/2006/relationships" r:dm="rId4" r:lo="rId5" r:qs="rId6" r:cs="rId7"/>
+                <dgm:relIds xmlns:dgm="http://schemas.openxmlformats.org/drawingml/2006/diagram" xmlns:r="http://schemas.openxmlformats.org/officeDocument/2006/relationships" r:dm="rId6" r:lo="rId7" r:qs="rId8" r:cs="rId9"/>
               </a:graphicData>
             </a:graphic>
           </wp:inline>
@@ -75,73 +1050,2788 @@
     </w:p>
     <w:p>
       <w:pPr>
-        <w:ind w:left="720" w:hanging="720"/>
-      </w:pPr>
+        <w:spacing w:after="0" w:line="240" w:lineRule="auto"/>
+      </w:pPr>
+      <w:r>
+        <w:br w:type="page"/>
+      </w:r>
     </w:p>
     <w:p>
-      <w:r>
-        <w:br w:type="page"/>
-      </w:r>
+      <w:pPr>
+        <w:pStyle w:val="Heading1"/>
+        <w:numPr>
+          <w:ilvl w:val="0"/>
+          <w:numId w:val="5"/>
+        </w:numPr>
+      </w:pPr>
+      <w:bookmarkStart w:id="2" w:name="_Toc25017015"/>
+      <w:r>
+        <w:lastRenderedPageBreak/>
+        <w:t>Requirements:</w:t>
+      </w:r>
+      <w:bookmarkEnd w:id="2"/>
     </w:p>
     <w:p>
       <w:pPr>
+        <w:spacing w:after="0" w:line="240" w:lineRule="auto"/>
         <w:ind w:left="720" w:hanging="720"/>
-      </w:pPr>
-      <w:r>
-        <w:lastRenderedPageBreak/>
-        <w:t>How to install SCS?</w:t>
+        <w:rPr>
+          <w:b/>
+          <w:bCs/>
+        </w:rPr>
+      </w:pPr>
+      <w:r>
+        <w:rPr>
+          <w:b/>
+          <w:bCs/>
+        </w:rPr>
+        <w:tab/>
       </w:r>
     </w:p>
     <w:p>
       <w:pPr>
-        <w:ind w:left="720" w:hanging="720"/>
-      </w:pPr>
-      <w:bookmarkStart w:id="0" w:name="_GoBack"/>
-      <w:bookmarkEnd w:id="0"/>
-      <w:r>
-        <w:t>How to run a model?</w:t>
+        <w:spacing w:after="0" w:line="240" w:lineRule="auto"/>
+      </w:pPr>
+      <w:r>
+        <w:t>SC</w:t>
+      </w:r>
+      <w:r>
+        <w:t>S requires java 10 or later.</w:t>
       </w:r>
     </w:p>
     <w:p>
       <w:pPr>
-        <w:ind w:left="720" w:hanging="720"/>
-      </w:pPr>
-      <w:r>
-        <w:t xml:space="preserve">How to </w:t>
-      </w:r>
-      <w:r>
-        <w:t>create a model?</w:t>
+        <w:spacing w:after="0" w:line="240" w:lineRule="auto"/>
+      </w:pPr>
+      <w:r>
+        <w:t xml:space="preserve">Optional scripts (recommended) require python with </w:t>
+      </w:r>
+      <w:proofErr w:type="spellStart"/>
+      <w:r>
+        <w:t>numpy</w:t>
+      </w:r>
+      <w:proofErr w:type="spellEnd"/>
+      <w:r>
+        <w:t xml:space="preserve"> and pandas.</w:t>
       </w:r>
     </w:p>
     <w:p>
       <w:pPr>
-        <w:ind w:left="720" w:hanging="720"/>
-      </w:pPr>
-      <w:r>
-        <w:t>How to write an experiment.xml file?</w:t>
-      </w:r>
+        <w:pStyle w:val="Heading1"/>
+        <w:numPr>
+          <w:ilvl w:val="0"/>
+          <w:numId w:val="5"/>
+        </w:numPr>
+      </w:pPr>
+      <w:bookmarkStart w:id="3" w:name="_Toc25017016"/>
+      <w:r>
+        <w:t>How to install SCS?</w:t>
+      </w:r>
+      <w:bookmarkEnd w:id="3"/>
     </w:p>
     <w:p>
       <w:pPr>
+        <w:spacing w:after="0" w:line="240" w:lineRule="auto"/>
         <w:ind w:left="720" w:hanging="720"/>
       </w:pPr>
       <w:r>
-        <w:t>How to add support for another simulator?</w:t>
+        <w:tab/>
       </w:r>
     </w:p>
     <w:p>
       <w:pPr>
+        <w:spacing w:after="0" w:line="240" w:lineRule="auto"/>
+      </w:pPr>
+      <w:r>
+        <w:t>SCS doesn’t need to be installed</w:t>
+      </w:r>
+      <w:r>
+        <w:t>. To use the framework, you only need to download and add the jar to your class path. If using maven</w:t>
+      </w:r>
+      <w:r>
+        <w:t xml:space="preserve"> (recommended)</w:t>
+      </w:r>
+      <w:r>
+        <w:t>, you only need to add the following lines of code to your pom file</w:t>
+      </w:r>
+      <w:r>
+        <w:t xml:space="preserve"> (replacing the version number by the desired</w:t>
+      </w:r>
+      <w:r>
+        <w:t xml:space="preserve"> SCS</w:t>
+      </w:r>
+      <w:r>
+        <w:t xml:space="preserve"> release version)</w:t>
+      </w:r>
+      <w:r>
+        <w:t>:</w:t>
+      </w:r>
+    </w:p>
+    <w:p>
+      <w:pPr>
+        <w:autoSpaceDE w:val="0"/>
+        <w:autoSpaceDN w:val="0"/>
+        <w:adjustRightInd w:val="0"/>
+        <w:spacing w:after="0" w:line="240" w:lineRule="auto"/>
+        <w:ind w:left="720"/>
+        <w:rPr>
+          <w:rFonts w:ascii="Consolas" w:hAnsi="Consolas" w:cstheme="majorHAnsi"/>
+          <w:sz w:val="20"/>
+          <w:szCs w:val="20"/>
+        </w:rPr>
+      </w:pPr>
+      <w:r>
+        <w:rPr>
+          <w:rFonts w:ascii="Consolas" w:hAnsi="Consolas" w:cstheme="majorHAnsi"/>
+          <w:color w:val="008080"/>
+          <w:sz w:val="20"/>
+          <w:szCs w:val="20"/>
+        </w:rPr>
+        <w:t>&lt;</w:t>
+      </w:r>
+      <w:r>
+        <w:rPr>
+          <w:rFonts w:ascii="Consolas" w:hAnsi="Consolas" w:cstheme="majorHAnsi"/>
+          <w:color w:val="3F7F7F"/>
+          <w:sz w:val="20"/>
+          <w:szCs w:val="20"/>
+        </w:rPr>
+        <w:t>repositories</w:t>
+      </w:r>
+      <w:r>
+        <w:rPr>
+          <w:rFonts w:ascii="Consolas" w:hAnsi="Consolas" w:cstheme="majorHAnsi"/>
+          <w:color w:val="008080"/>
+          <w:sz w:val="20"/>
+          <w:szCs w:val="20"/>
+        </w:rPr>
+        <w:t>&gt;</w:t>
+      </w:r>
+    </w:p>
+    <w:p>
+      <w:pPr>
+        <w:autoSpaceDE w:val="0"/>
+        <w:autoSpaceDN w:val="0"/>
+        <w:adjustRightInd w:val="0"/>
+        <w:spacing w:after="0" w:line="240" w:lineRule="auto"/>
+        <w:ind w:left="720" w:firstLine="720"/>
+        <w:rPr>
+          <w:rFonts w:ascii="Consolas" w:hAnsi="Consolas" w:cstheme="majorHAnsi"/>
+          <w:sz w:val="20"/>
+          <w:szCs w:val="20"/>
+        </w:rPr>
+      </w:pPr>
+      <w:r>
+        <w:rPr>
+          <w:rFonts w:ascii="Consolas" w:hAnsi="Consolas" w:cstheme="majorHAnsi"/>
+          <w:color w:val="008080"/>
+          <w:sz w:val="20"/>
+          <w:szCs w:val="20"/>
+        </w:rPr>
+        <w:t>&lt;</w:t>
+      </w:r>
+      <w:r>
+        <w:rPr>
+          <w:rFonts w:ascii="Consolas" w:hAnsi="Consolas" w:cstheme="majorHAnsi"/>
+          <w:color w:val="3F7F7F"/>
+          <w:sz w:val="20"/>
+          <w:szCs w:val="20"/>
+        </w:rPr>
+        <w:t>repository</w:t>
+      </w:r>
+      <w:r>
+        <w:rPr>
+          <w:rFonts w:ascii="Consolas" w:hAnsi="Consolas" w:cstheme="majorHAnsi"/>
+          <w:color w:val="008080"/>
+          <w:sz w:val="20"/>
+          <w:szCs w:val="20"/>
+        </w:rPr>
+        <w:t>&gt;</w:t>
+      </w:r>
+    </w:p>
+    <w:p>
+      <w:pPr>
+        <w:autoSpaceDE w:val="0"/>
+        <w:autoSpaceDN w:val="0"/>
+        <w:adjustRightInd w:val="0"/>
+        <w:spacing w:after="0" w:line="240" w:lineRule="auto"/>
+        <w:ind w:left="720"/>
+        <w:rPr>
+          <w:rFonts w:ascii="Consolas" w:hAnsi="Consolas" w:cstheme="majorHAnsi"/>
+          <w:sz w:val="20"/>
+          <w:szCs w:val="20"/>
+        </w:rPr>
+      </w:pPr>
+      <w:r>
+        <w:rPr>
+          <w:rFonts w:ascii="Consolas" w:hAnsi="Consolas" w:cstheme="majorHAnsi"/>
+          <w:color w:val="000000"/>
+          <w:sz w:val="20"/>
+          <w:szCs w:val="20"/>
+        </w:rPr>
+        <w:tab/>
+      </w:r>
+      <w:r>
+        <w:rPr>
+          <w:rFonts w:ascii="Consolas" w:hAnsi="Consolas" w:cstheme="majorHAnsi"/>
+          <w:color w:val="000000"/>
+          <w:sz w:val="20"/>
+          <w:szCs w:val="20"/>
+        </w:rPr>
+        <w:tab/>
+      </w:r>
+      <w:r>
+        <w:rPr>
+          <w:rFonts w:ascii="Consolas" w:hAnsi="Consolas" w:cstheme="majorHAnsi"/>
+          <w:color w:val="008080"/>
+          <w:sz w:val="20"/>
+          <w:szCs w:val="20"/>
+        </w:rPr>
+        <w:t>&lt;</w:t>
+      </w:r>
+      <w:r>
+        <w:rPr>
+          <w:rFonts w:ascii="Consolas" w:hAnsi="Consolas" w:cstheme="majorHAnsi"/>
+          <w:color w:val="3F7F7F"/>
+          <w:sz w:val="20"/>
+          <w:szCs w:val="20"/>
+        </w:rPr>
+        <w:t>id</w:t>
+      </w:r>
+      <w:r>
+        <w:rPr>
+          <w:rFonts w:ascii="Consolas" w:hAnsi="Consolas" w:cstheme="majorHAnsi"/>
+          <w:color w:val="008080"/>
+          <w:sz w:val="20"/>
+          <w:szCs w:val="20"/>
+        </w:rPr>
+        <w:t>&gt;</w:t>
+      </w:r>
+      <w:proofErr w:type="spellStart"/>
+      <w:r>
+        <w:rPr>
+          <w:rFonts w:ascii="Consolas" w:hAnsi="Consolas" w:cstheme="majorHAnsi"/>
+          <w:color w:val="000000"/>
+          <w:sz w:val="20"/>
+          <w:szCs w:val="20"/>
+        </w:rPr>
+        <w:t>scs</w:t>
+      </w:r>
+      <w:proofErr w:type="spellEnd"/>
+      <w:r>
+        <w:rPr>
+          <w:rFonts w:ascii="Consolas" w:hAnsi="Consolas" w:cstheme="majorHAnsi"/>
+          <w:color w:val="008080"/>
+          <w:sz w:val="20"/>
+          <w:szCs w:val="20"/>
+        </w:rPr>
+        <w:t>&lt;/</w:t>
+      </w:r>
+      <w:r>
+        <w:rPr>
+          <w:rFonts w:ascii="Consolas" w:hAnsi="Consolas" w:cstheme="majorHAnsi"/>
+          <w:color w:val="3F7F7F"/>
+          <w:sz w:val="20"/>
+          <w:szCs w:val="20"/>
+        </w:rPr>
+        <w:t>id</w:t>
+      </w:r>
+      <w:r>
+        <w:rPr>
+          <w:rFonts w:ascii="Consolas" w:hAnsi="Consolas" w:cstheme="majorHAnsi"/>
+          <w:color w:val="008080"/>
+          <w:sz w:val="20"/>
+          <w:szCs w:val="20"/>
+        </w:rPr>
+        <w:t>&gt;</w:t>
+      </w:r>
+    </w:p>
+    <w:p>
+      <w:pPr>
+        <w:autoSpaceDE w:val="0"/>
+        <w:autoSpaceDN w:val="0"/>
+        <w:adjustRightInd w:val="0"/>
+        <w:spacing w:after="0" w:line="240" w:lineRule="auto"/>
+        <w:ind w:left="720"/>
+        <w:rPr>
+          <w:rFonts w:ascii="Consolas" w:hAnsi="Consolas" w:cstheme="majorHAnsi"/>
+          <w:sz w:val="20"/>
+          <w:szCs w:val="20"/>
+        </w:rPr>
+      </w:pPr>
+      <w:r>
+        <w:rPr>
+          <w:rFonts w:ascii="Consolas" w:hAnsi="Consolas" w:cstheme="majorHAnsi"/>
+          <w:color w:val="000000"/>
+          <w:sz w:val="20"/>
+          <w:szCs w:val="20"/>
+        </w:rPr>
+        <w:tab/>
+      </w:r>
+      <w:r>
+        <w:rPr>
+          <w:rFonts w:ascii="Consolas" w:hAnsi="Consolas" w:cstheme="majorHAnsi"/>
+          <w:color w:val="000000"/>
+          <w:sz w:val="20"/>
+          <w:szCs w:val="20"/>
+        </w:rPr>
+        <w:tab/>
+      </w:r>
+      <w:r>
+        <w:rPr>
+          <w:rFonts w:ascii="Consolas" w:hAnsi="Consolas" w:cstheme="majorHAnsi"/>
+          <w:color w:val="008080"/>
+          <w:sz w:val="20"/>
+          <w:szCs w:val="20"/>
+        </w:rPr>
+        <w:t>&lt;</w:t>
+      </w:r>
+      <w:proofErr w:type="spellStart"/>
+      <w:r>
+        <w:rPr>
+          <w:rFonts w:ascii="Consolas" w:hAnsi="Consolas" w:cstheme="majorHAnsi"/>
+          <w:color w:val="3F7F7F"/>
+          <w:sz w:val="20"/>
+          <w:szCs w:val="20"/>
+        </w:rPr>
+        <w:t>url</w:t>
+      </w:r>
+      <w:proofErr w:type="spellEnd"/>
+      <w:r>
+        <w:rPr>
+          <w:rFonts w:ascii="Consolas" w:hAnsi="Consolas" w:cstheme="majorHAnsi"/>
+          <w:color w:val="008080"/>
+          <w:sz w:val="20"/>
+          <w:szCs w:val="20"/>
+        </w:rPr>
+        <w:t>&gt;</w:t>
+      </w:r>
+      <w:r>
+        <w:rPr>
+          <w:rFonts w:ascii="Consolas" w:hAnsi="Consolas" w:cstheme="majorHAnsi"/>
+          <w:color w:val="000000"/>
+          <w:sz w:val="20"/>
+          <w:szCs w:val="20"/>
+        </w:rPr>
+        <w:t>http://raw.github.com/biorobaw/</w:t>
+      </w:r>
+      <w:r>
+        <w:rPr>
+          <w:rFonts w:ascii="Consolas" w:hAnsi="Consolas" w:cstheme="majorHAnsi"/>
+          <w:color w:val="000000"/>
+          <w:sz w:val="20"/>
+          <w:szCs w:val="20"/>
+        </w:rPr>
+        <w:t>scs</w:t>
+      </w:r>
+      <w:r>
+        <w:rPr>
+          <w:rFonts w:ascii="Consolas" w:hAnsi="Consolas" w:cstheme="majorHAnsi"/>
+          <w:color w:val="008080"/>
+          <w:sz w:val="20"/>
+          <w:szCs w:val="20"/>
+        </w:rPr>
+        <w:t>&lt;/</w:t>
+      </w:r>
+      <w:r>
+        <w:rPr>
+          <w:rFonts w:ascii="Consolas" w:hAnsi="Consolas" w:cstheme="majorHAnsi"/>
+          <w:color w:val="3F7F7F"/>
+          <w:sz w:val="20"/>
+          <w:szCs w:val="20"/>
+        </w:rPr>
+        <w:t>url</w:t>
+      </w:r>
+      <w:r>
+        <w:rPr>
+          <w:rFonts w:ascii="Consolas" w:hAnsi="Consolas" w:cstheme="majorHAnsi"/>
+          <w:color w:val="008080"/>
+          <w:sz w:val="20"/>
+          <w:szCs w:val="20"/>
+        </w:rPr>
+        <w:t>&gt;</w:t>
+      </w:r>
+    </w:p>
+    <w:p>
+      <w:pPr>
+        <w:autoSpaceDE w:val="0"/>
+        <w:autoSpaceDN w:val="0"/>
+        <w:adjustRightInd w:val="0"/>
+        <w:spacing w:after="0" w:line="240" w:lineRule="auto"/>
+        <w:ind w:left="720"/>
+        <w:rPr>
+          <w:rFonts w:ascii="Consolas" w:hAnsi="Consolas" w:cstheme="majorHAnsi"/>
+          <w:sz w:val="20"/>
+          <w:szCs w:val="20"/>
+        </w:rPr>
+      </w:pPr>
+      <w:r>
+        <w:rPr>
+          <w:rFonts w:ascii="Consolas" w:hAnsi="Consolas" w:cstheme="majorHAnsi"/>
+          <w:color w:val="000000"/>
+          <w:sz w:val="20"/>
+          <w:szCs w:val="20"/>
+        </w:rPr>
+        <w:tab/>
+      </w:r>
+      <w:r>
+        <w:rPr>
+          <w:rFonts w:ascii="Consolas" w:hAnsi="Consolas" w:cstheme="majorHAnsi"/>
+          <w:color w:val="008080"/>
+          <w:sz w:val="20"/>
+          <w:szCs w:val="20"/>
+        </w:rPr>
+        <w:t>&lt;/</w:t>
+      </w:r>
+      <w:r>
+        <w:rPr>
+          <w:rFonts w:ascii="Consolas" w:hAnsi="Consolas" w:cstheme="majorHAnsi"/>
+          <w:color w:val="3F7F7F"/>
+          <w:sz w:val="20"/>
+          <w:szCs w:val="20"/>
+        </w:rPr>
+        <w:t>repository</w:t>
+      </w:r>
+      <w:r>
+        <w:rPr>
+          <w:rFonts w:ascii="Consolas" w:hAnsi="Consolas" w:cstheme="majorHAnsi"/>
+          <w:color w:val="008080"/>
+          <w:sz w:val="20"/>
+          <w:szCs w:val="20"/>
+        </w:rPr>
+        <w:t>&gt;</w:t>
+      </w:r>
+    </w:p>
+    <w:p>
+      <w:pPr>
+        <w:spacing w:after="0" w:line="240" w:lineRule="auto"/>
+        <w:ind w:left="1440" w:hanging="720"/>
+        <w:rPr>
+          <w:rFonts w:ascii="Consolas" w:hAnsi="Consolas" w:cstheme="majorHAnsi"/>
+          <w:color w:val="008080"/>
+          <w:sz w:val="20"/>
+          <w:szCs w:val="20"/>
+        </w:rPr>
+      </w:pPr>
+      <w:r>
+        <w:rPr>
+          <w:rFonts w:ascii="Consolas" w:hAnsi="Consolas" w:cstheme="majorHAnsi"/>
+          <w:color w:val="008080"/>
+          <w:sz w:val="20"/>
+          <w:szCs w:val="20"/>
+        </w:rPr>
+        <w:t>&lt;/</w:t>
+      </w:r>
+      <w:r>
+        <w:rPr>
+          <w:rFonts w:ascii="Consolas" w:hAnsi="Consolas" w:cstheme="majorHAnsi"/>
+          <w:color w:val="3F7F7F"/>
+          <w:sz w:val="20"/>
+          <w:szCs w:val="20"/>
+        </w:rPr>
+        <w:t>repositories</w:t>
+      </w:r>
+      <w:r>
+        <w:rPr>
+          <w:rFonts w:ascii="Consolas" w:hAnsi="Consolas" w:cstheme="majorHAnsi"/>
+          <w:color w:val="008080"/>
+          <w:sz w:val="20"/>
+          <w:szCs w:val="20"/>
+        </w:rPr>
+        <w:t>&gt;</w:t>
+      </w:r>
+    </w:p>
+    <w:p>
+      <w:pPr>
+        <w:spacing w:after="0" w:line="240" w:lineRule="auto"/>
+        <w:ind w:left="1440" w:hanging="720"/>
+        <w:rPr>
+          <w:rFonts w:ascii="Consolas" w:hAnsi="Consolas" w:cstheme="majorHAnsi"/>
+          <w:color w:val="008080"/>
+          <w:sz w:val="20"/>
+          <w:szCs w:val="20"/>
+          <w:shd w:val="clear" w:color="auto" w:fill="E8F2FE"/>
+        </w:rPr>
+      </w:pPr>
+      <w:r>
+        <w:rPr>
+          <w:rFonts w:ascii="Consolas" w:hAnsi="Consolas" w:cstheme="majorHAnsi"/>
+          <w:color w:val="008080"/>
+          <w:sz w:val="20"/>
+          <w:szCs w:val="20"/>
+          <w:shd w:val="clear" w:color="auto" w:fill="E8F2FE"/>
+        </w:rPr>
+        <w:t>&lt;</w:t>
+      </w:r>
+      <w:r>
+        <w:rPr>
+          <w:rFonts w:ascii="Consolas" w:hAnsi="Consolas" w:cstheme="majorHAnsi"/>
+          <w:color w:val="3F7F7F"/>
+          <w:sz w:val="20"/>
+          <w:szCs w:val="20"/>
+          <w:shd w:val="clear" w:color="auto" w:fill="E8F2FE"/>
+        </w:rPr>
+        <w:t>dependencies</w:t>
+      </w:r>
+      <w:r>
+        <w:rPr>
+          <w:rFonts w:ascii="Consolas" w:hAnsi="Consolas" w:cstheme="majorHAnsi"/>
+          <w:color w:val="008080"/>
+          <w:sz w:val="20"/>
+          <w:szCs w:val="20"/>
+          <w:shd w:val="clear" w:color="auto" w:fill="E8F2FE"/>
+        </w:rPr>
+        <w:t>&gt;</w:t>
+      </w:r>
+    </w:p>
+    <w:p>
+      <w:pPr>
+        <w:autoSpaceDE w:val="0"/>
+        <w:autoSpaceDN w:val="0"/>
+        <w:adjustRightInd w:val="0"/>
+        <w:spacing w:after="0" w:line="240" w:lineRule="auto"/>
+        <w:ind w:left="720"/>
+        <w:rPr>
+          <w:rFonts w:ascii="Consolas" w:hAnsi="Consolas" w:cstheme="majorHAnsi"/>
+          <w:sz w:val="20"/>
+          <w:szCs w:val="20"/>
+        </w:rPr>
+      </w:pPr>
+      <w:r>
+        <w:rPr>
+          <w:rFonts w:ascii="Consolas" w:hAnsi="Consolas" w:cstheme="majorHAnsi"/>
+          <w:color w:val="008080"/>
+          <w:sz w:val="20"/>
+          <w:szCs w:val="20"/>
+          <w:shd w:val="clear" w:color="auto" w:fill="E8F2FE"/>
+        </w:rPr>
+        <w:tab/>
+      </w:r>
+      <w:r>
+        <w:rPr>
+          <w:rFonts w:ascii="Consolas" w:hAnsi="Consolas" w:cstheme="majorHAnsi"/>
+          <w:color w:val="008080"/>
+          <w:sz w:val="20"/>
+          <w:szCs w:val="20"/>
+        </w:rPr>
+        <w:t>&lt;</w:t>
+      </w:r>
+      <w:r>
+        <w:rPr>
+          <w:rFonts w:ascii="Consolas" w:hAnsi="Consolas" w:cstheme="majorHAnsi"/>
+          <w:color w:val="3F7F7F"/>
+          <w:sz w:val="20"/>
+          <w:szCs w:val="20"/>
+        </w:rPr>
+        <w:t>dependency</w:t>
+      </w:r>
+      <w:r>
+        <w:rPr>
+          <w:rFonts w:ascii="Consolas" w:hAnsi="Consolas" w:cstheme="majorHAnsi"/>
+          <w:color w:val="008080"/>
+          <w:sz w:val="20"/>
+          <w:szCs w:val="20"/>
+        </w:rPr>
+        <w:t>&gt;</w:t>
+      </w:r>
+    </w:p>
+    <w:p>
+      <w:pPr>
+        <w:autoSpaceDE w:val="0"/>
+        <w:autoSpaceDN w:val="0"/>
+        <w:adjustRightInd w:val="0"/>
+        <w:spacing w:after="0" w:line="240" w:lineRule="auto"/>
+        <w:ind w:left="720"/>
+        <w:rPr>
+          <w:rFonts w:ascii="Consolas" w:hAnsi="Consolas" w:cstheme="majorHAnsi"/>
+          <w:sz w:val="20"/>
+          <w:szCs w:val="20"/>
+        </w:rPr>
+      </w:pPr>
+      <w:r>
+        <w:rPr>
+          <w:rFonts w:ascii="Consolas" w:hAnsi="Consolas" w:cstheme="majorHAnsi"/>
+          <w:color w:val="000000"/>
+          <w:sz w:val="20"/>
+          <w:szCs w:val="20"/>
+        </w:rPr>
+        <w:tab/>
+      </w:r>
+      <w:r>
+        <w:rPr>
+          <w:rFonts w:ascii="Consolas" w:hAnsi="Consolas" w:cstheme="majorHAnsi"/>
+          <w:color w:val="000000"/>
+          <w:sz w:val="20"/>
+          <w:szCs w:val="20"/>
+        </w:rPr>
+        <w:tab/>
+      </w:r>
+      <w:r>
+        <w:rPr>
+          <w:rFonts w:ascii="Consolas" w:hAnsi="Consolas" w:cstheme="majorHAnsi"/>
+          <w:color w:val="008080"/>
+          <w:sz w:val="20"/>
+          <w:szCs w:val="20"/>
+        </w:rPr>
+        <w:t>&lt;</w:t>
+      </w:r>
+      <w:proofErr w:type="spellStart"/>
+      <w:r>
+        <w:rPr>
+          <w:rFonts w:ascii="Consolas" w:hAnsi="Consolas" w:cstheme="majorHAnsi"/>
+          <w:color w:val="3F7F7F"/>
+          <w:sz w:val="20"/>
+          <w:szCs w:val="20"/>
+        </w:rPr>
+        <w:t>groupId</w:t>
+      </w:r>
+      <w:proofErr w:type="spellEnd"/>
+      <w:r>
+        <w:rPr>
+          <w:rFonts w:ascii="Consolas" w:hAnsi="Consolas" w:cstheme="majorHAnsi"/>
+          <w:color w:val="008080"/>
+          <w:sz w:val="20"/>
+          <w:szCs w:val="20"/>
+        </w:rPr>
+        <w:t>&gt;</w:t>
+      </w:r>
+      <w:proofErr w:type="spellStart"/>
+      <w:r>
+        <w:rPr>
+          <w:rFonts w:ascii="Consolas" w:hAnsi="Consolas" w:cstheme="majorHAnsi"/>
+          <w:color w:val="000000"/>
+          <w:sz w:val="20"/>
+          <w:szCs w:val="20"/>
+        </w:rPr>
+        <w:t>com.github.biorobaw</w:t>
+      </w:r>
+      <w:r>
+        <w:rPr>
+          <w:rFonts w:ascii="Consolas" w:hAnsi="Consolas" w:cstheme="majorHAnsi"/>
+          <w:color w:val="000000"/>
+          <w:sz w:val="20"/>
+          <w:szCs w:val="20"/>
+        </w:rPr>
+        <w:t>.scs</w:t>
+      </w:r>
+      <w:proofErr w:type="spellEnd"/>
+      <w:r>
+        <w:rPr>
+          <w:rFonts w:ascii="Consolas" w:hAnsi="Consolas" w:cstheme="majorHAnsi"/>
+          <w:color w:val="008080"/>
+          <w:sz w:val="20"/>
+          <w:szCs w:val="20"/>
+        </w:rPr>
+        <w:t>&lt;/</w:t>
+      </w:r>
+      <w:proofErr w:type="spellStart"/>
+      <w:r>
+        <w:rPr>
+          <w:rFonts w:ascii="Consolas" w:hAnsi="Consolas" w:cstheme="majorHAnsi"/>
+          <w:color w:val="3F7F7F"/>
+          <w:sz w:val="20"/>
+          <w:szCs w:val="20"/>
+        </w:rPr>
+        <w:t>groupId</w:t>
+      </w:r>
+      <w:proofErr w:type="spellEnd"/>
+      <w:r>
+        <w:rPr>
+          <w:rFonts w:ascii="Consolas" w:hAnsi="Consolas" w:cstheme="majorHAnsi"/>
+          <w:color w:val="008080"/>
+          <w:sz w:val="20"/>
+          <w:szCs w:val="20"/>
+        </w:rPr>
+        <w:t>&gt;</w:t>
+      </w:r>
+    </w:p>
+    <w:p>
+      <w:pPr>
+        <w:autoSpaceDE w:val="0"/>
+        <w:autoSpaceDN w:val="0"/>
+        <w:adjustRightInd w:val="0"/>
+        <w:spacing w:after="0" w:line="240" w:lineRule="auto"/>
+        <w:ind w:left="720"/>
+        <w:rPr>
+          <w:rFonts w:ascii="Consolas" w:hAnsi="Consolas" w:cstheme="majorHAnsi"/>
+          <w:sz w:val="20"/>
+          <w:szCs w:val="20"/>
+        </w:rPr>
+      </w:pPr>
+      <w:r>
+        <w:rPr>
+          <w:rFonts w:ascii="Consolas" w:hAnsi="Consolas" w:cstheme="majorHAnsi"/>
+          <w:color w:val="000000"/>
+          <w:sz w:val="20"/>
+          <w:szCs w:val="20"/>
+        </w:rPr>
+        <w:tab/>
+      </w:r>
+      <w:r>
+        <w:rPr>
+          <w:rFonts w:ascii="Consolas" w:hAnsi="Consolas" w:cstheme="majorHAnsi"/>
+          <w:color w:val="000000"/>
+          <w:sz w:val="20"/>
+          <w:szCs w:val="20"/>
+        </w:rPr>
+        <w:tab/>
+      </w:r>
+      <w:r>
+        <w:rPr>
+          <w:rFonts w:ascii="Consolas" w:hAnsi="Consolas" w:cstheme="majorHAnsi"/>
+          <w:color w:val="008080"/>
+          <w:sz w:val="20"/>
+          <w:szCs w:val="20"/>
+        </w:rPr>
+        <w:t>&lt;</w:t>
+      </w:r>
+      <w:proofErr w:type="spellStart"/>
+      <w:r>
+        <w:rPr>
+          <w:rFonts w:ascii="Consolas" w:hAnsi="Consolas" w:cstheme="majorHAnsi"/>
+          <w:color w:val="3F7F7F"/>
+          <w:sz w:val="20"/>
+          <w:szCs w:val="20"/>
+        </w:rPr>
+        <w:t>artifactId</w:t>
+      </w:r>
+      <w:proofErr w:type="spellEnd"/>
+      <w:r>
+        <w:rPr>
+          <w:rFonts w:ascii="Consolas" w:hAnsi="Consolas" w:cstheme="majorHAnsi"/>
+          <w:color w:val="008080"/>
+          <w:sz w:val="20"/>
+          <w:szCs w:val="20"/>
+        </w:rPr>
+        <w:t>&gt;</w:t>
+      </w:r>
+      <w:proofErr w:type="spellStart"/>
+      <w:r>
+        <w:rPr>
+          <w:rFonts w:ascii="Consolas" w:hAnsi="Consolas" w:cstheme="majorHAnsi"/>
+          <w:color w:val="000000"/>
+          <w:sz w:val="20"/>
+          <w:szCs w:val="20"/>
+        </w:rPr>
+        <w:t>scs</w:t>
+      </w:r>
+      <w:proofErr w:type="spellEnd"/>
+      <w:r>
+        <w:rPr>
+          <w:rFonts w:ascii="Consolas" w:hAnsi="Consolas" w:cstheme="majorHAnsi"/>
+          <w:color w:val="008080"/>
+          <w:sz w:val="20"/>
+          <w:szCs w:val="20"/>
+        </w:rPr>
+        <w:t>&lt;/</w:t>
+      </w:r>
+      <w:proofErr w:type="spellStart"/>
+      <w:r>
+        <w:rPr>
+          <w:rFonts w:ascii="Consolas" w:hAnsi="Consolas" w:cstheme="majorHAnsi"/>
+          <w:color w:val="3F7F7F"/>
+          <w:sz w:val="20"/>
+          <w:szCs w:val="20"/>
+        </w:rPr>
+        <w:t>artifactId</w:t>
+      </w:r>
+      <w:proofErr w:type="spellEnd"/>
+      <w:r>
+        <w:rPr>
+          <w:rFonts w:ascii="Consolas" w:hAnsi="Consolas" w:cstheme="majorHAnsi"/>
+          <w:color w:val="008080"/>
+          <w:sz w:val="20"/>
+          <w:szCs w:val="20"/>
+        </w:rPr>
+        <w:t>&gt;</w:t>
+      </w:r>
+    </w:p>
+    <w:p>
+      <w:pPr>
+        <w:autoSpaceDE w:val="0"/>
+        <w:autoSpaceDN w:val="0"/>
+        <w:adjustRightInd w:val="0"/>
+        <w:spacing w:after="0" w:line="240" w:lineRule="auto"/>
+        <w:ind w:left="720"/>
+        <w:rPr>
+          <w:rFonts w:ascii="Consolas" w:hAnsi="Consolas" w:cstheme="majorHAnsi"/>
+          <w:sz w:val="20"/>
+          <w:szCs w:val="20"/>
+        </w:rPr>
+      </w:pPr>
+      <w:r>
+        <w:rPr>
+          <w:rFonts w:ascii="Consolas" w:hAnsi="Consolas" w:cstheme="majorHAnsi"/>
+          <w:color w:val="000000"/>
+          <w:sz w:val="20"/>
+          <w:szCs w:val="20"/>
+        </w:rPr>
+        <w:tab/>
+      </w:r>
+      <w:r>
+        <w:rPr>
+          <w:rFonts w:ascii="Consolas" w:hAnsi="Consolas" w:cstheme="majorHAnsi"/>
+          <w:color w:val="000000"/>
+          <w:sz w:val="20"/>
+          <w:szCs w:val="20"/>
+        </w:rPr>
+        <w:tab/>
+      </w:r>
+      <w:r>
+        <w:rPr>
+          <w:rFonts w:ascii="Consolas" w:hAnsi="Consolas" w:cstheme="majorHAnsi"/>
+          <w:color w:val="008080"/>
+          <w:sz w:val="20"/>
+          <w:szCs w:val="20"/>
+        </w:rPr>
+        <w:t>&lt;</w:t>
+      </w:r>
+      <w:r>
+        <w:rPr>
+          <w:rFonts w:ascii="Consolas" w:hAnsi="Consolas" w:cstheme="majorHAnsi"/>
+          <w:color w:val="3F7F7F"/>
+          <w:sz w:val="20"/>
+          <w:szCs w:val="20"/>
+        </w:rPr>
+        <w:t>version</w:t>
+      </w:r>
+      <w:r>
+        <w:rPr>
+          <w:rFonts w:ascii="Consolas" w:hAnsi="Consolas" w:cstheme="majorHAnsi"/>
+          <w:color w:val="008080"/>
+          <w:sz w:val="20"/>
+          <w:szCs w:val="20"/>
+        </w:rPr>
+        <w:t>&gt;</w:t>
+      </w:r>
+      <w:r>
+        <w:rPr>
+          <w:rFonts w:ascii="Consolas" w:hAnsi="Consolas" w:cstheme="majorHAnsi"/>
+          <w:color w:val="000000"/>
+          <w:sz w:val="20"/>
+          <w:szCs w:val="20"/>
+        </w:rPr>
+        <w:t>0.1.0</w:t>
+      </w:r>
+      <w:r>
+        <w:rPr>
+          <w:rFonts w:ascii="Consolas" w:hAnsi="Consolas" w:cstheme="majorHAnsi"/>
+          <w:color w:val="008080"/>
+          <w:sz w:val="20"/>
+          <w:szCs w:val="20"/>
+        </w:rPr>
+        <w:t>&lt;/</w:t>
+      </w:r>
+      <w:r>
+        <w:rPr>
+          <w:rFonts w:ascii="Consolas" w:hAnsi="Consolas" w:cstheme="majorHAnsi"/>
+          <w:color w:val="3F7F7F"/>
+          <w:sz w:val="20"/>
+          <w:szCs w:val="20"/>
+        </w:rPr>
+        <w:t>version</w:t>
+      </w:r>
+      <w:r>
+        <w:rPr>
+          <w:rFonts w:ascii="Consolas" w:hAnsi="Consolas" w:cstheme="majorHAnsi"/>
+          <w:color w:val="008080"/>
+          <w:sz w:val="20"/>
+          <w:szCs w:val="20"/>
+        </w:rPr>
+        <w:t>&gt;</w:t>
+      </w:r>
+    </w:p>
+    <w:p>
+      <w:pPr>
+        <w:autoSpaceDE w:val="0"/>
+        <w:autoSpaceDN w:val="0"/>
+        <w:adjustRightInd w:val="0"/>
+        <w:spacing w:after="0" w:line="240" w:lineRule="auto"/>
+        <w:ind w:left="720"/>
+        <w:rPr>
+          <w:rFonts w:ascii="Consolas" w:hAnsi="Consolas" w:cstheme="majorHAnsi"/>
+          <w:sz w:val="20"/>
+          <w:szCs w:val="20"/>
+        </w:rPr>
+      </w:pPr>
+      <w:r>
+        <w:rPr>
+          <w:rFonts w:ascii="Consolas" w:hAnsi="Consolas" w:cstheme="majorHAnsi"/>
+          <w:color w:val="000000"/>
+          <w:sz w:val="20"/>
+          <w:szCs w:val="20"/>
+        </w:rPr>
+        <w:tab/>
+      </w:r>
+      <w:r>
+        <w:rPr>
+          <w:rFonts w:ascii="Consolas" w:hAnsi="Consolas" w:cstheme="majorHAnsi"/>
+          <w:color w:val="008080"/>
+          <w:sz w:val="20"/>
+          <w:szCs w:val="20"/>
+        </w:rPr>
+        <w:t>&lt;/</w:t>
+      </w:r>
+      <w:r>
+        <w:rPr>
+          <w:rFonts w:ascii="Consolas" w:hAnsi="Consolas" w:cstheme="majorHAnsi"/>
+          <w:color w:val="3F7F7F"/>
+          <w:sz w:val="20"/>
+          <w:szCs w:val="20"/>
+        </w:rPr>
+        <w:t>dependency</w:t>
+      </w:r>
+      <w:r>
+        <w:rPr>
+          <w:rFonts w:ascii="Consolas" w:hAnsi="Consolas" w:cstheme="majorHAnsi"/>
+          <w:color w:val="008080"/>
+          <w:sz w:val="20"/>
+          <w:szCs w:val="20"/>
+        </w:rPr>
+        <w:t>&gt;</w:t>
+      </w:r>
+      <w:r>
+        <w:rPr>
+          <w:rFonts w:ascii="Consolas" w:hAnsi="Consolas" w:cstheme="majorHAnsi"/>
+          <w:color w:val="000000"/>
+          <w:sz w:val="20"/>
+          <w:szCs w:val="20"/>
+        </w:rPr>
+        <w:tab/>
+      </w:r>
+      <w:r>
+        <w:rPr>
+          <w:rFonts w:ascii="Consolas" w:hAnsi="Consolas" w:cstheme="majorHAnsi"/>
+          <w:color w:val="000000"/>
+          <w:sz w:val="20"/>
+          <w:szCs w:val="20"/>
+        </w:rPr>
+        <w:tab/>
+      </w:r>
+    </w:p>
+    <w:p>
+      <w:pPr>
+        <w:spacing w:after="0" w:line="240" w:lineRule="auto"/>
+        <w:ind w:left="1440" w:hanging="720"/>
+        <w:rPr>
+          <w:rFonts w:ascii="Consolas" w:hAnsi="Consolas" w:cstheme="majorHAnsi"/>
+          <w:sz w:val="20"/>
+          <w:szCs w:val="20"/>
+        </w:rPr>
+      </w:pPr>
+      <w:r>
+        <w:rPr>
+          <w:rFonts w:ascii="Consolas" w:hAnsi="Consolas" w:cstheme="majorHAnsi"/>
+          <w:color w:val="008080"/>
+          <w:sz w:val="20"/>
+          <w:szCs w:val="20"/>
+        </w:rPr>
+        <w:t>&lt;/</w:t>
+      </w:r>
+      <w:r>
+        <w:rPr>
+          <w:rFonts w:ascii="Consolas" w:hAnsi="Consolas" w:cstheme="majorHAnsi"/>
+          <w:color w:val="3F7F7F"/>
+          <w:sz w:val="20"/>
+          <w:szCs w:val="20"/>
+        </w:rPr>
+        <w:t>dependencies</w:t>
+      </w:r>
+      <w:r>
+        <w:rPr>
+          <w:rFonts w:ascii="Consolas" w:hAnsi="Consolas" w:cstheme="majorHAnsi"/>
+          <w:color w:val="008080"/>
+          <w:sz w:val="20"/>
+          <w:szCs w:val="20"/>
+        </w:rPr>
+        <w:t>&gt;</w:t>
+      </w:r>
+    </w:p>
+    <w:p>
+      <w:pPr>
+        <w:spacing w:after="0" w:line="240" w:lineRule="auto"/>
+        <w:ind w:left="2160" w:hanging="720"/>
+        <w:rPr>
+          <w:rFonts w:ascii="Consolas" w:hAnsi="Consolas" w:cstheme="majorHAnsi"/>
+          <w:sz w:val="20"/>
+          <w:szCs w:val="20"/>
+        </w:rPr>
+      </w:pPr>
+      <w:r>
+        <w:rPr>
+          <w:b/>
+          <w:bCs/>
+        </w:rPr>
+        <w:tab/>
+      </w:r>
+    </w:p>
+    <w:p>
+      <w:pPr>
+        <w:pStyle w:val="Heading1"/>
+        <w:numPr>
+          <w:ilvl w:val="0"/>
+          <w:numId w:val="5"/>
+        </w:numPr>
+      </w:pPr>
+      <w:bookmarkStart w:id="4" w:name="_Toc25017017"/>
+      <w:r>
+        <w:t>Running a model</w:t>
+      </w:r>
+      <w:bookmarkEnd w:id="4"/>
+    </w:p>
+    <w:p>
+      <w:pPr>
+        <w:spacing w:after="0" w:line="240" w:lineRule="auto"/>
+        <w:ind w:left="720" w:hanging="720"/>
+        <w:rPr>
+          <w:b/>
+          <w:bCs/>
+        </w:rPr>
+      </w:pPr>
+    </w:p>
+    <w:p>
+      <w:pPr>
+        <w:spacing w:after="0" w:line="240" w:lineRule="auto"/>
+      </w:pPr>
+      <w:r>
+        <w:t>To</w:t>
+      </w:r>
+      <w:r>
+        <w:t xml:space="preserve"> run a </w:t>
+      </w:r>
+      <w:r>
+        <w:t>model,</w:t>
+      </w:r>
+      <w:r>
+        <w:t xml:space="preserve"> execute the following command:</w:t>
+      </w:r>
+    </w:p>
+    <w:p>
+      <w:pPr>
+        <w:spacing w:after="0" w:line="240" w:lineRule="auto"/>
+        <w:ind w:left="720" w:hanging="720"/>
+      </w:pPr>
+    </w:p>
+    <w:p>
+      <w:pPr>
+        <w:spacing w:after="0" w:line="240" w:lineRule="auto"/>
+        <w:ind w:left="720" w:hanging="720"/>
+        <w:jc w:val="center"/>
+        <w:rPr>
+          <w:rFonts w:ascii="Consolas" w:hAnsi="Consolas"/>
+          <w:b/>
+          <w:bCs/>
+          <w:sz w:val="21"/>
+          <w:szCs w:val="21"/>
+        </w:rPr>
+      </w:pPr>
+      <w:r>
+        <w:rPr>
+          <w:rFonts w:ascii="Consolas" w:hAnsi="Consolas" w:cstheme="majorHAnsi"/>
+          <w:color w:val="3F7F7F"/>
+          <w:sz w:val="20"/>
+          <w:szCs w:val="20"/>
+        </w:rPr>
+        <w:t>java</w:t>
+      </w:r>
+      <w:r>
+        <w:rPr>
+          <w:rFonts w:ascii="Consolas" w:hAnsi="Consolas"/>
+          <w:sz w:val="21"/>
+          <w:szCs w:val="21"/>
+        </w:rPr>
+        <w:t xml:space="preserve"> </w:t>
+      </w:r>
+      <w:r>
+        <w:rPr>
+          <w:rFonts w:ascii="Consolas" w:hAnsi="Consolas" w:cstheme="majorHAnsi"/>
+          <w:color w:val="3F7F7F"/>
+          <w:sz w:val="20"/>
+          <w:szCs w:val="20"/>
+        </w:rPr>
+        <w:t>-cp</w:t>
+      </w:r>
+      <w:r>
+        <w:rPr>
+          <w:rFonts w:ascii="Consolas" w:hAnsi="Consolas"/>
+          <w:sz w:val="21"/>
+          <w:szCs w:val="21"/>
+        </w:rPr>
+        <w:t xml:space="preserve"> </w:t>
+      </w:r>
+      <w:r>
+        <w:rPr>
+          <w:rFonts w:ascii="Consolas" w:hAnsi="Consolas"/>
+          <w:b/>
+          <w:bCs/>
+          <w:sz w:val="21"/>
+          <w:szCs w:val="21"/>
+        </w:rPr>
+        <w:t>CLASSPATH</w:t>
+      </w:r>
+      <w:r>
+        <w:rPr>
+          <w:rFonts w:ascii="Consolas" w:hAnsi="Consolas"/>
+          <w:sz w:val="21"/>
+          <w:szCs w:val="21"/>
+        </w:rPr>
+        <w:t xml:space="preserve"> </w:t>
+      </w:r>
+      <w:proofErr w:type="spellStart"/>
+      <w:proofErr w:type="gramStart"/>
+      <w:r>
+        <w:rPr>
+          <w:rFonts w:ascii="Consolas" w:hAnsi="Consolas" w:cstheme="majorHAnsi"/>
+          <w:color w:val="3F7F7F"/>
+          <w:sz w:val="20"/>
+          <w:szCs w:val="20"/>
+        </w:rPr>
+        <w:t>com.github.biorobaw.scs.Main</w:t>
+      </w:r>
+      <w:proofErr w:type="spellEnd"/>
+      <w:proofErr w:type="gramEnd"/>
+      <w:r>
+        <w:rPr>
+          <w:rFonts w:ascii="Consolas" w:hAnsi="Consolas"/>
+          <w:sz w:val="21"/>
+          <w:szCs w:val="21"/>
+        </w:rPr>
+        <w:t xml:space="preserve"> </w:t>
+      </w:r>
+      <w:r>
+        <w:rPr>
+          <w:rFonts w:ascii="Consolas" w:hAnsi="Consolas"/>
+          <w:b/>
+          <w:bCs/>
+          <w:sz w:val="21"/>
+          <w:szCs w:val="21"/>
+        </w:rPr>
+        <w:t>ARGS</w:t>
+      </w:r>
+    </w:p>
+    <w:p>
+      <w:pPr>
+        <w:spacing w:after="0" w:line="240" w:lineRule="auto"/>
+        <w:ind w:left="720" w:hanging="720"/>
+        <w:jc w:val="center"/>
+        <w:rPr>
+          <w:rFonts w:ascii="Consolas" w:hAnsi="Consolas"/>
+          <w:sz w:val="21"/>
+          <w:szCs w:val="21"/>
+        </w:rPr>
+      </w:pPr>
+    </w:p>
+    <w:p>
+      <w:pPr>
+        <w:spacing w:after="0" w:line="240" w:lineRule="auto"/>
+        <w:ind w:left="720" w:hanging="720"/>
+        <w:jc w:val="center"/>
+        <w:rPr>
+          <w:rFonts w:ascii="Consolas" w:hAnsi="Consolas"/>
+          <w:b/>
+          <w:bCs/>
+          <w:sz w:val="21"/>
+          <w:szCs w:val="21"/>
+        </w:rPr>
+      </w:pPr>
+      <w:r>
+        <w:rPr>
+          <w:rFonts w:ascii="Consolas" w:hAnsi="Consolas"/>
+          <w:b/>
+          <w:bCs/>
+          <w:sz w:val="21"/>
+          <w:szCs w:val="21"/>
+        </w:rPr>
+        <w:t>ARGS = CONFIG_</w:t>
+      </w:r>
+      <w:proofErr w:type="gramStart"/>
+      <w:r>
+        <w:rPr>
+          <w:rFonts w:ascii="Consolas" w:hAnsi="Consolas"/>
+          <w:b/>
+          <w:bCs/>
+          <w:sz w:val="21"/>
+          <w:szCs w:val="21"/>
+        </w:rPr>
+        <w:t>FILE  CONFIG</w:t>
+      </w:r>
+      <w:proofErr w:type="gramEnd"/>
+      <w:r>
+        <w:rPr>
+          <w:rFonts w:ascii="Consolas" w:hAnsi="Consolas"/>
+          <w:b/>
+          <w:bCs/>
+          <w:sz w:val="21"/>
+          <w:szCs w:val="21"/>
+        </w:rPr>
+        <w:t>_NUM  LOG_FOLDER [CREATE_FOLDERS]</w:t>
+      </w:r>
+    </w:p>
+    <w:p>
+      <w:pPr>
+        <w:spacing w:after="0" w:line="240" w:lineRule="auto"/>
+        <w:ind w:left="720" w:hanging="720"/>
+        <w:jc w:val="center"/>
+        <w:rPr>
+          <w:rFonts w:ascii="Consolas" w:hAnsi="Consolas"/>
+          <w:b/>
+          <w:bCs/>
+          <w:sz w:val="21"/>
+          <w:szCs w:val="21"/>
+        </w:rPr>
+      </w:pPr>
+    </w:p>
+    <w:p>
+      <w:pPr>
+        <w:spacing w:after="0" w:line="240" w:lineRule="auto"/>
+        <w:ind w:left="720" w:hanging="720"/>
+      </w:pPr>
+      <w:r>
+        <w:t>Where:</w:t>
+      </w:r>
+    </w:p>
+    <w:p>
+      <w:pPr>
+        <w:spacing w:after="0" w:line="240" w:lineRule="auto"/>
+      </w:pPr>
+    </w:p>
+    <w:p>
+      <w:pPr>
+        <w:spacing w:after="0" w:line="240" w:lineRule="auto"/>
+        <w:ind w:left="720"/>
+      </w:pPr>
+      <w:r>
+        <w:rPr>
+          <w:rFonts w:ascii="Consolas" w:hAnsi="Consolas"/>
+          <w:b/>
+          <w:bCs/>
+          <w:sz w:val="21"/>
+          <w:szCs w:val="21"/>
+        </w:rPr>
+        <w:t>C</w:t>
+      </w:r>
+      <w:r>
+        <w:rPr>
+          <w:rFonts w:ascii="Consolas" w:hAnsi="Consolas"/>
+          <w:b/>
+          <w:bCs/>
+          <w:sz w:val="21"/>
+          <w:szCs w:val="21"/>
+        </w:rPr>
+        <w:t>LASSPATH</w:t>
+      </w:r>
+      <w:r>
+        <w:t xml:space="preserve"> </w:t>
+      </w:r>
+      <w:r>
+        <w:t xml:space="preserve">defines the </w:t>
+      </w:r>
+      <w:proofErr w:type="spellStart"/>
+      <w:r>
+        <w:t>classpath</w:t>
+      </w:r>
+      <w:proofErr w:type="spellEnd"/>
+      <w:r>
+        <w:t xml:space="preserve">, </w:t>
+      </w:r>
+      <w:proofErr w:type="spellStart"/>
+      <w:r>
+        <w:t>scs</w:t>
+      </w:r>
+      <w:proofErr w:type="spellEnd"/>
+      <w:r>
+        <w:t xml:space="preserve"> should be included in it. </w:t>
+      </w:r>
+      <w:r>
+        <w:t xml:space="preserve"> </w:t>
+      </w:r>
+      <w:r>
+        <w:t xml:space="preserve">See java documentation for more info about the </w:t>
+      </w:r>
+      <w:proofErr w:type="spellStart"/>
+      <w:r>
+        <w:t>classpath</w:t>
+      </w:r>
+      <w:proofErr w:type="spellEnd"/>
+      <w:r>
+        <w:t>.</w:t>
+      </w:r>
+    </w:p>
+    <w:p>
+      <w:pPr>
+        <w:spacing w:after="0" w:line="240" w:lineRule="auto"/>
+        <w:ind w:left="1440" w:hanging="720"/>
+      </w:pPr>
+      <w:r>
+        <w:rPr>
+          <w:rFonts w:ascii="Consolas" w:hAnsi="Consolas"/>
+          <w:b/>
+          <w:bCs/>
+          <w:sz w:val="21"/>
+          <w:szCs w:val="21"/>
+        </w:rPr>
+        <w:t>CONFIG_FILE</w:t>
+      </w:r>
+      <w:r>
+        <w:t xml:space="preserve"> is the path to a csv config file (see section</w:t>
+      </w:r>
+      <w:r>
+        <w:t xml:space="preserve"> </w:t>
+      </w:r>
+      <w:r>
+        <w:t>“Configuration files”)</w:t>
+      </w:r>
+      <w:r>
+        <w:t>.</w:t>
+      </w:r>
+    </w:p>
+    <w:p>
+      <w:pPr>
+        <w:spacing w:after="0" w:line="240" w:lineRule="auto"/>
+        <w:ind w:left="720"/>
+      </w:pPr>
+      <w:r>
+        <w:rPr>
+          <w:rFonts w:ascii="Consolas" w:hAnsi="Consolas"/>
+          <w:b/>
+          <w:bCs/>
+          <w:sz w:val="21"/>
+          <w:szCs w:val="21"/>
+        </w:rPr>
+        <w:t>CONFIG_</w:t>
+      </w:r>
+      <w:r>
+        <w:rPr>
+          <w:rFonts w:ascii="Consolas" w:hAnsi="Consolas"/>
+          <w:b/>
+          <w:bCs/>
+          <w:sz w:val="21"/>
+          <w:szCs w:val="21"/>
+        </w:rPr>
+        <w:t xml:space="preserve">NUM </w:t>
+      </w:r>
+      <w:r>
+        <w:t>is the number of the configuration to be executed from the config file.</w:t>
+      </w:r>
+      <w:r>
+        <w:t xml:space="preserve">  </w:t>
+      </w:r>
+      <w:r>
+        <w:t>The number is zero based (i.e. starts from 0)</w:t>
+      </w:r>
+      <w:r>
+        <w:t xml:space="preserve">. </w:t>
+      </w:r>
+    </w:p>
+    <w:p>
+      <w:pPr>
+        <w:spacing w:after="0" w:line="240" w:lineRule="auto"/>
+        <w:ind w:left="720"/>
+      </w:pPr>
+      <w:r>
+        <w:rPr>
+          <w:rFonts w:ascii="Consolas" w:hAnsi="Consolas"/>
+          <w:b/>
+          <w:bCs/>
+          <w:sz w:val="21"/>
+          <w:szCs w:val="21"/>
+        </w:rPr>
+        <w:t>LOG_FOLDER</w:t>
+      </w:r>
+      <w:r>
+        <w:t xml:space="preserve"> is the path to a csv config file (see section)</w:t>
+      </w:r>
+    </w:p>
+    <w:p>
+      <w:pPr>
+        <w:spacing w:after="0" w:line="240" w:lineRule="auto"/>
+        <w:ind w:left="720"/>
+      </w:pPr>
+      <w:r>
+        <w:rPr>
+          <w:rFonts w:ascii="Consolas" w:hAnsi="Consolas"/>
+          <w:b/>
+          <w:bCs/>
+          <w:sz w:val="21"/>
+          <w:szCs w:val="21"/>
+        </w:rPr>
+        <w:t>C</w:t>
+      </w:r>
+      <w:r>
+        <w:rPr>
+          <w:rFonts w:ascii="Consolas" w:hAnsi="Consolas"/>
+          <w:b/>
+          <w:bCs/>
+          <w:sz w:val="21"/>
+          <w:szCs w:val="21"/>
+        </w:rPr>
+        <w:t>REATE_FOLDERS</w:t>
+      </w:r>
+      <w:r>
+        <w:t xml:space="preserve"> </w:t>
+      </w:r>
+      <w:r>
+        <w:t xml:space="preserve">optional </w:t>
+      </w:r>
+      <w:proofErr w:type="spellStart"/>
+      <w:r>
+        <w:t>boolean</w:t>
+      </w:r>
+      <w:proofErr w:type="spellEnd"/>
+      <w:r>
+        <w:t xml:space="preserve"> argument specifying whether the log folders should</w:t>
+      </w:r>
+      <w:r>
+        <w:br/>
+        <w:t>be created</w:t>
+      </w:r>
+      <w:r>
+        <w:t xml:space="preserve"> before performing the experiment</w:t>
+      </w:r>
+      <w:r>
+        <w:t xml:space="preserve">. </w:t>
+      </w:r>
+      <w:r>
+        <w:t xml:space="preserve">Omitting the argument defaults to false. </w:t>
+      </w:r>
+      <w:r>
+        <w:t>When running multiple concurrent</w:t>
+      </w:r>
+      <w:r>
+        <w:t xml:space="preserve"> simulations, you want to manually create the log folders (see “Running on USF’s cluster” for instructions on how to do so) and either omit the argument or set it to false.</w:t>
+      </w:r>
+    </w:p>
+    <w:p>
+      <w:pPr>
+        <w:tabs>
+          <w:tab w:val="left" w:pos="0"/>
+        </w:tabs>
+        <w:spacing w:after="0" w:line="240" w:lineRule="auto"/>
+      </w:pPr>
+      <w:r>
+        <w:t xml:space="preserve">As a result of the command, </w:t>
+      </w:r>
+      <w:r>
+        <w:t>an instance of SCS will start executing the experiment defined by th</w:t>
+      </w:r>
+      <w:r>
+        <w:t>e specified line in the specified csv configuration file.</w:t>
+      </w:r>
+    </w:p>
+    <w:p>
+      <w:pPr>
+        <w:tabs>
+          <w:tab w:val="left" w:pos="0"/>
+        </w:tabs>
+        <w:spacing w:after="0" w:line="240" w:lineRule="auto"/>
+      </w:pPr>
+      <w:r>
+        <w:t>The following images show a sample run configuration defined in eclipse in a project using SCS. Note the main class and the arguments in the image.</w:t>
+      </w:r>
+    </w:p>
+    <w:p>
+      <w:pPr>
+        <w:tabs>
+          <w:tab w:val="left" w:pos="0"/>
+        </w:tabs>
+        <w:spacing w:after="0" w:line="240" w:lineRule="auto"/>
+      </w:pPr>
+      <w:r>
+        <w:lastRenderedPageBreak/>
+        <w:drawing>
+          <wp:inline distT="0" distB="0" distL="0" distR="0" wp14:anchorId="47DA0195" wp14:editId="6DECAF54">
+            <wp:extent cx="5895975" cy="3958996"/>
+            <wp:effectExtent l="0" t="0" r="0" b="3810"/>
+            <wp:docPr id="3" name="Picture 3"/>
+            <wp:cNvGraphicFramePr>
+              <a:graphicFrameLocks xmlns:a="http://schemas.openxmlformats.org/drawingml/2006/main" noChangeAspect="1"/>
+            </wp:cNvGraphicFramePr>
+            <a:graphic xmlns:a="http://schemas.openxmlformats.org/drawingml/2006/main">
+              <a:graphicData uri="http://schemas.openxmlformats.org/drawingml/2006/picture">
+                <pic:pic xmlns:pic="http://schemas.openxmlformats.org/drawingml/2006/picture">
+                  <pic:nvPicPr>
+                    <pic:cNvPr id="1" name=""/>
+                    <pic:cNvPicPr/>
+                  </pic:nvPicPr>
+                  <pic:blipFill>
+                    <a:blip r:embed="rId11"/>
+                    <a:stretch>
+                      <a:fillRect/>
+                    </a:stretch>
+                  </pic:blipFill>
+                  <pic:spPr>
+                    <a:xfrm>
+                      <a:off x="0" y="0"/>
+                      <a:ext cx="5922991" cy="3977137"/>
+                    </a:xfrm>
+                    <a:prstGeom prst="rect">
+                      <a:avLst/>
+                    </a:prstGeom>
+                  </pic:spPr>
+                </pic:pic>
+              </a:graphicData>
+            </a:graphic>
+          </wp:inline>
+        </w:drawing>
+      </w:r>
+    </w:p>
+    <w:p>
+      <w:pPr>
+        <w:tabs>
+          <w:tab w:val="left" w:pos="0"/>
+        </w:tabs>
+        <w:spacing w:after="0" w:line="240" w:lineRule="auto"/>
+      </w:pPr>
+      <w:r>
+        <w:br/>
+      </w:r>
+      <w:r>
+        <w:drawing>
+          <wp:inline distT="0" distB="0" distL="0" distR="0" wp14:anchorId="3B0FB6B8" wp14:editId="7F272081">
+            <wp:extent cx="5943600" cy="3952875"/>
+            <wp:effectExtent l="0" t="0" r="0" b="9525"/>
+            <wp:docPr id="4" name="Picture 4"/>
+            <wp:cNvGraphicFramePr>
+              <a:graphicFrameLocks xmlns:a="http://schemas.openxmlformats.org/drawingml/2006/main" noChangeAspect="1"/>
+            </wp:cNvGraphicFramePr>
+            <a:graphic xmlns:a="http://schemas.openxmlformats.org/drawingml/2006/main">
+              <a:graphicData uri="http://schemas.openxmlformats.org/drawingml/2006/picture">
+                <pic:pic xmlns:pic="http://schemas.openxmlformats.org/drawingml/2006/picture">
+                  <pic:nvPicPr>
+                    <pic:cNvPr id="1" name=""/>
+                    <pic:cNvPicPr/>
+                  </pic:nvPicPr>
+                  <pic:blipFill>
+                    <a:blip r:embed="rId12"/>
+                    <a:stretch>
+                      <a:fillRect/>
+                    </a:stretch>
+                  </pic:blipFill>
+                  <pic:spPr>
+                    <a:xfrm>
+                      <a:off x="0" y="0"/>
+                      <a:ext cx="5943600" cy="3952875"/>
+                    </a:xfrm>
+                    <a:prstGeom prst="rect">
+                      <a:avLst/>
+                    </a:prstGeom>
+                  </pic:spPr>
+                </pic:pic>
+              </a:graphicData>
+            </a:graphic>
+          </wp:inline>
+        </w:drawing>
+      </w:r>
+      <w:r>
+        <w:br w:type="page"/>
+      </w:r>
+    </w:p>
+    <w:p>
+      <w:pPr>
+        <w:pStyle w:val="Heading1"/>
+        <w:numPr>
+          <w:ilvl w:val="0"/>
+          <w:numId w:val="5"/>
+        </w:numPr>
+      </w:pPr>
+      <w:bookmarkStart w:id="5" w:name="_Toc25017018"/>
+      <w:r>
+        <w:lastRenderedPageBreak/>
+        <w:t>Configuration Files</w:t>
+      </w:r>
+      <w:bookmarkEnd w:id="5"/>
+    </w:p>
+    <w:p>
+      <w:pPr>
+        <w:spacing w:after="0" w:line="240" w:lineRule="auto"/>
+        <w:ind w:left="720" w:hanging="720"/>
+      </w:pPr>
+      <w:bookmarkStart w:id="6" w:name="_GoBack"/>
+      <w:bookmarkEnd w:id="6"/>
+    </w:p>
+    <w:p>
+      <w:pPr>
+        <w:spacing w:after="0" w:line="240" w:lineRule="auto"/>
+      </w:pPr>
+      <w:r>
+        <w:t xml:space="preserve">Configuration files are csv files </w:t>
+      </w:r>
+      <w:r>
+        <w:t xml:space="preserve">that </w:t>
+      </w:r>
+      <w:r>
+        <w:t>define</w:t>
+      </w:r>
+      <w:r>
+        <w:t xml:space="preserve"> a set of simulations to be performed. </w:t>
+      </w:r>
+      <w:r>
+        <w:t>Although t</w:t>
+      </w:r>
+      <w:r>
+        <w:t xml:space="preserve">hese files are meant for </w:t>
+      </w:r>
+      <w:r>
+        <w:t>instantiating</w:t>
+      </w:r>
+      <w:r>
+        <w:t xml:space="preserve"> multiple</w:t>
+      </w:r>
+      <w:r>
+        <w:t xml:space="preserve"> </w:t>
+      </w:r>
+      <w:r>
+        <w:t>parallel</w:t>
+      </w:r>
+      <w:r>
+        <w:t xml:space="preserve"> simulations in a cluste</w:t>
+      </w:r>
+      <w:r>
+        <w:t>r</w:t>
+      </w:r>
+      <w:r>
+        <w:t>, their use was made compulsory to streamline the</w:t>
+      </w:r>
+      <w:r>
+        <w:t xml:space="preserve"> instantiation method</w:t>
+      </w:r>
+      <w:r>
+        <w:t>.</w:t>
+      </w:r>
+      <w:r>
+        <w:t xml:space="preserve"> </w:t>
+      </w:r>
+    </w:p>
+    <w:p>
+      <w:pPr>
+        <w:spacing w:after="0" w:line="240" w:lineRule="auto"/>
+      </w:pPr>
+    </w:p>
+    <w:p>
+      <w:pPr>
+        <w:spacing w:after="0" w:line="240" w:lineRule="auto"/>
+      </w:pPr>
+      <w:r>
+        <w:t>A configuration file</w:t>
+      </w:r>
+      <w:r>
+        <w:t xml:space="preserve"> defines</w:t>
+      </w:r>
+      <w:r>
+        <w:t xml:space="preserve"> a table of parameters, where the first line defines the column </w:t>
+      </w:r>
+      <w:r>
+        <w:t>headers</w:t>
+      </w:r>
+      <w:r>
+        <w:t xml:space="preserve"> </w:t>
+      </w:r>
+      <w:r>
+        <w:t>and each line thereafter</w:t>
+      </w:r>
+      <w:r>
+        <w:t xml:space="preserve"> represents</w:t>
+      </w:r>
+      <w:r>
+        <w:t xml:space="preserve"> a row in the table.</w:t>
+      </w:r>
+      <w:r>
+        <w:t xml:space="preserve"> </w:t>
+      </w:r>
+      <w:r>
+        <w:t xml:space="preserve">Note that columns </w:t>
+      </w:r>
+      <w:r>
+        <w:t xml:space="preserve">must be separated by any type of whitespace. It is important not to </w:t>
+      </w:r>
+      <w:r>
+        <w:t xml:space="preserve">use </w:t>
+      </w:r>
+      <w:r>
+        <w:t xml:space="preserve">commas </w:t>
+      </w:r>
+      <w:r>
+        <w:t xml:space="preserve">to separate columns </w:t>
+      </w:r>
+      <w:r>
+        <w:t>since commas are used to parse list/array arguments.</w:t>
+      </w:r>
+      <w:r>
+        <w:t xml:space="preserve"> Also, blank </w:t>
+      </w:r>
+      <w:r>
+        <w:t xml:space="preserve">rows are not </w:t>
+      </w:r>
+      <w:r>
+        <w:t xml:space="preserve">currently </w:t>
+      </w:r>
+      <w:r>
+        <w:t>supported, and all</w:t>
+      </w:r>
+      <w:r>
+        <w:t xml:space="preserve"> elements</w:t>
+      </w:r>
+      <w:r>
+        <w:t xml:space="preserve"> in the table are case sensitiv</w:t>
+      </w:r>
+      <w:r>
+        <w:t>e</w:t>
+      </w:r>
+      <w:r>
+        <w:t xml:space="preserve">. </w:t>
+      </w:r>
+    </w:p>
+    <w:p>
+      <w:pPr>
+        <w:spacing w:after="0" w:line="240" w:lineRule="auto"/>
+      </w:pPr>
+    </w:p>
+    <w:p>
+      <w:pPr>
+        <w:spacing w:after="0" w:line="240" w:lineRule="auto"/>
+      </w:pPr>
+      <w:r>
+        <w:t>To write a configuration file, you need to specify at least the following 4 columns:</w:t>
+      </w:r>
+    </w:p>
+    <w:p>
+      <w:pPr>
+        <w:pStyle w:val="ListParagraph"/>
+        <w:numPr>
+          <w:ilvl w:val="0"/>
+          <w:numId w:val="4"/>
+        </w:numPr>
+        <w:spacing w:after="0" w:line="240" w:lineRule="auto"/>
+        <w:rPr>
+          <w:b/>
+          <w:bCs/>
+        </w:rPr>
+      </w:pPr>
+      <w:r>
+        <w:rPr>
+          <w:b/>
+          <w:bCs/>
+        </w:rPr>
+        <w:t>e</w:t>
+      </w:r>
+      <w:r>
+        <w:rPr>
+          <w:b/>
+          <w:bCs/>
+        </w:rPr>
+        <w:t>xperiment</w:t>
+      </w:r>
+      <w:r>
+        <w:rPr>
+          <w:b/>
+          <w:bCs/>
+        </w:rPr>
+        <w:t xml:space="preserve"> – </w:t>
+      </w:r>
+      <w:r>
+        <w:t>def</w:t>
+      </w:r>
+      <w:r>
+        <w:t xml:space="preserve">ines the path to an xml file describing </w:t>
+      </w:r>
+      <w:r>
+        <w:t>the</w:t>
+      </w:r>
+      <w:r>
+        <w:t xml:space="preserve"> experiment </w:t>
+      </w:r>
+      <w:r>
+        <w:t xml:space="preserve">to be </w:t>
+      </w:r>
+      <w:proofErr w:type="gramStart"/>
+      <w:r>
+        <w:t>performed</w:t>
+      </w:r>
+      <w:r>
+        <w:t xml:space="preserve">  </w:t>
+      </w:r>
+      <w:r>
+        <w:t>(</w:t>
+      </w:r>
+      <w:proofErr w:type="gramEnd"/>
+      <w:r>
+        <w:t>see section “Experiment Files”</w:t>
+      </w:r>
+      <w:r>
+        <w:t xml:space="preserve"> for more details</w:t>
+      </w:r>
+      <w:r>
+        <w:t>).</w:t>
+      </w:r>
+    </w:p>
+    <w:p>
+      <w:pPr>
+        <w:pStyle w:val="ListParagraph"/>
+        <w:numPr>
+          <w:ilvl w:val="0"/>
+          <w:numId w:val="4"/>
+        </w:numPr>
+        <w:spacing w:after="0" w:line="240" w:lineRule="auto"/>
+        <w:rPr>
+          <w:b/>
+          <w:bCs/>
+        </w:rPr>
+      </w:pPr>
+      <w:r>
+        <w:rPr>
+          <w:b/>
+          <w:bCs/>
+        </w:rPr>
+        <w:t xml:space="preserve">config </w:t>
+      </w:r>
+      <w:r>
+        <w:rPr>
+          <w:b/>
+          <w:bCs/>
+        </w:rPr>
+        <w:t xml:space="preserve">– </w:t>
+      </w:r>
+      <w:r>
+        <w:t>defines a name for a specific configuration</w:t>
+      </w:r>
+      <w:r>
+        <w:t xml:space="preserve"> of the experiment</w:t>
+      </w:r>
+      <w:r>
+        <w:rPr>
+          <w:b/>
+          <w:bCs/>
+        </w:rPr>
+        <w:t xml:space="preserve">  </w:t>
+      </w:r>
+    </w:p>
+    <w:p>
+      <w:pPr>
+        <w:pStyle w:val="ListParagraph"/>
+        <w:numPr>
+          <w:ilvl w:val="0"/>
+          <w:numId w:val="4"/>
+        </w:numPr>
+        <w:spacing w:after="0" w:line="240" w:lineRule="auto"/>
+        <w:rPr>
+          <w:b/>
+          <w:bCs/>
+        </w:rPr>
+      </w:pPr>
+      <w:r>
+        <w:rPr>
+          <w:b/>
+          <w:bCs/>
+        </w:rPr>
+        <w:t>group</w:t>
+      </w:r>
+      <w:r>
+        <w:rPr>
+          <w:b/>
+          <w:bCs/>
+        </w:rPr>
+        <w:t xml:space="preserve"> – </w:t>
+      </w:r>
+      <w:r>
+        <w:t>de</w:t>
+      </w:r>
+      <w:r>
+        <w:t>fines a group of subjects (from the experiment file) to be executed</w:t>
+      </w:r>
+    </w:p>
+    <w:p>
+      <w:pPr>
+        <w:pStyle w:val="ListParagraph"/>
+        <w:numPr>
+          <w:ilvl w:val="0"/>
+          <w:numId w:val="4"/>
+        </w:numPr>
+        <w:spacing w:after="0" w:line="240" w:lineRule="auto"/>
+        <w:rPr>
+          <w:b/>
+          <w:bCs/>
+        </w:rPr>
+      </w:pPr>
+      <w:proofErr w:type="spellStart"/>
+      <w:r>
+        <w:rPr>
+          <w:b/>
+          <w:bCs/>
+        </w:rPr>
+        <w:t>run_id</w:t>
+      </w:r>
+      <w:proofErr w:type="spellEnd"/>
+      <w:r>
+        <w:rPr>
+          <w:b/>
+          <w:bCs/>
+        </w:rPr>
+        <w:t xml:space="preserve"> – </w:t>
+      </w:r>
+      <w:r>
+        <w:t>defines</w:t>
+      </w:r>
+      <w:r>
+        <w:t xml:space="preserve"> an id to store the results of this simulation. Logging is done to LOG_FOLDER/config/</w:t>
+      </w:r>
+      <w:proofErr w:type="spellStart"/>
+      <w:r>
+        <w:t>run_id</w:t>
+      </w:r>
+      <w:proofErr w:type="spellEnd"/>
+      <w:r>
+        <w:rPr>
+          <w:b/>
+          <w:bCs/>
+        </w:rPr>
+        <w:t xml:space="preserve"> </w:t>
+      </w:r>
+    </w:p>
+    <w:p>
+      <w:pPr>
+        <w:spacing w:after="0" w:line="240" w:lineRule="auto"/>
+      </w:pPr>
+    </w:p>
+    <w:p>
+      <w:pPr>
+        <w:spacing w:after="0" w:line="240" w:lineRule="auto"/>
+      </w:pPr>
+      <w:r>
+        <w:t>Other co</w:t>
+      </w:r>
+      <w:r>
+        <w:t xml:space="preserve">lumns can be defined as required. The order in which the columns are defined is irrelevant as long all rows are consistent with the headers. </w:t>
+      </w:r>
+      <w:r>
+        <w:t xml:space="preserve">Python scripts that simplify the generation of configuration files are available in the “scripts” folder found in </w:t>
+      </w:r>
+      <w:proofErr w:type="spellStart"/>
+      <w:r>
+        <w:t>scs</w:t>
+      </w:r>
+      <w:proofErr w:type="spellEnd"/>
+      <w:r>
+        <w:t xml:space="preserve"> top folder (see section “scripts” for more information).</w:t>
+      </w:r>
+    </w:p>
+    <w:p>
+      <w:pPr>
+        <w:spacing w:after="0" w:line="240" w:lineRule="auto"/>
+      </w:pPr>
+    </w:p>
+    <w:p>
+      <w:pPr>
+        <w:spacing w:after="0" w:line="240" w:lineRule="auto"/>
+      </w:pPr>
+      <w:r>
+        <w:t xml:space="preserve">At the start of a simulation, a map is generated mapping each </w:t>
+      </w:r>
+      <w:r>
+        <w:t>column</w:t>
+      </w:r>
+      <w:r>
+        <w:t xml:space="preserve"> header</w:t>
+      </w:r>
+      <w:r>
+        <w:t xml:space="preserve"> to the values specified by the line provided as a command argument (see “Running a model” to see the command arguments).</w:t>
+      </w:r>
+    </w:p>
+    <w:p>
+      <w:pPr>
+        <w:spacing w:after="0" w:line="240" w:lineRule="auto"/>
+      </w:pPr>
+    </w:p>
+    <w:p>
+      <w:pPr>
+        <w:spacing w:after="0" w:line="240" w:lineRule="auto"/>
+      </w:pPr>
+      <w:r>
+        <w:t>The following is a sample configuration file found used in the example model “</w:t>
+      </w:r>
+      <w:proofErr w:type="spellStart"/>
+      <w:r>
+        <w:t>dummy_model</w:t>
+      </w:r>
+      <w:proofErr w:type="spellEnd"/>
+      <w:r>
+        <w:t>” (src/main/java/github/biorobaw/scs/examples/dummy_model/configs.csv)</w:t>
+      </w:r>
+      <w:r>
+        <w:t>:</w:t>
+      </w:r>
+    </w:p>
+    <w:p>
+      <w:pPr>
+        <w:spacing w:after="0" w:line="240" w:lineRule="auto"/>
+      </w:pPr>
+    </w:p>
+    <w:p>
+      <w:pPr>
+        <w:spacing w:after="0" w:line="240" w:lineRule="auto"/>
+      </w:pPr>
+      <w:r>
+        <w:rPr>
+          <w:rFonts w:ascii="Courier New" w:hAnsi="Courier New" w:cs="Courier New"/>
+          <w:sz w:val="21"/>
+          <w:szCs w:val="21"/>
+        </w:rPr>
+        <w:drawing>
+          <wp:inline distT="0" distB="0" distL="0" distR="0" wp14:anchorId="4C304EA4" wp14:editId="1F551268">
+            <wp:extent cx="5943600" cy="274320"/>
+            <wp:effectExtent l="0" t="0" r="0" b="0"/>
+            <wp:docPr id="5" name="Picture 5"/>
+            <wp:cNvGraphicFramePr>
+              <a:graphicFrameLocks xmlns:a="http://schemas.openxmlformats.org/drawingml/2006/main" noChangeAspect="1"/>
+            </wp:cNvGraphicFramePr>
+            <a:graphic xmlns:a="http://schemas.openxmlformats.org/drawingml/2006/main">
+              <a:graphicData uri="http://schemas.openxmlformats.org/drawingml/2006/picture">
+                <pic:pic xmlns:pic="http://schemas.openxmlformats.org/drawingml/2006/picture">
+                  <pic:nvPicPr>
+                    <pic:cNvPr id="1" name=""/>
+                    <pic:cNvPicPr/>
+                  </pic:nvPicPr>
+                  <pic:blipFill>
+                    <a:blip r:embed="rId13"/>
+                    <a:stretch>
+                      <a:fillRect/>
+                    </a:stretch>
+                  </pic:blipFill>
+                  <pic:spPr>
+                    <a:xfrm>
+                      <a:off x="0" y="0"/>
+                      <a:ext cx="5943600" cy="274320"/>
+                    </a:xfrm>
+                    <a:prstGeom prst="rect">
+                      <a:avLst/>
+                    </a:prstGeom>
+                  </pic:spPr>
+                </pic:pic>
+              </a:graphicData>
+            </a:graphic>
+          </wp:inline>
+        </w:drawing>
+      </w:r>
+    </w:p>
+    <w:p>
+      <w:pPr>
+        <w:spacing w:after="0" w:line="240" w:lineRule="auto"/>
+      </w:pPr>
+      <w:r>
+        <w:t xml:space="preserve"> </w:t>
+      </w:r>
+    </w:p>
+    <w:p>
+      <w:pPr>
+        <w:spacing w:after="0" w:line="240" w:lineRule="auto"/>
+        <w:ind w:left="720" w:hanging="720"/>
+      </w:pPr>
+    </w:p>
+    <w:p>
+      <w:pPr>
+        <w:spacing w:after="0" w:line="240" w:lineRule="auto"/>
+        <w:ind w:left="720" w:hanging="720"/>
+        <w:rPr>
+          <w:b/>
+          <w:bCs/>
+        </w:rPr>
+      </w:pPr>
+    </w:p>
+    <w:p>
+      <w:pPr>
+        <w:rPr>
+          <w:b/>
+          <w:bCs/>
+        </w:rPr>
+      </w:pPr>
+      <w:r>
+        <w:rPr>
+          <w:b/>
+          <w:bCs/>
+        </w:rPr>
+        <w:br w:type="page"/>
+      </w:r>
+    </w:p>
+    <w:p>
+      <w:pPr>
+        <w:pStyle w:val="Heading1"/>
+        <w:numPr>
+          <w:ilvl w:val="0"/>
+          <w:numId w:val="5"/>
+        </w:numPr>
+      </w:pPr>
+      <w:bookmarkStart w:id="7" w:name="_Toc25017019"/>
+      <w:r>
+        <w:lastRenderedPageBreak/>
+        <w:t>Experiment File</w:t>
+      </w:r>
+      <w:bookmarkEnd w:id="7"/>
+      <w:r>
+        <w:t>s</w:t>
+      </w:r>
+    </w:p>
+    <w:p>
+      <w:pPr>
+        <w:spacing w:after="0" w:line="240" w:lineRule="auto"/>
+        <w:ind w:left="720" w:hanging="720"/>
+        <w:rPr>
+          <w:b/>
+          <w:bCs/>
+        </w:rPr>
+      </w:pPr>
+    </w:p>
+    <w:p>
+      <w:pPr>
+        <w:spacing w:after="0" w:line="240" w:lineRule="auto"/>
+        <w:ind w:left="720" w:hanging="720"/>
+        <w:rPr>
+          <w:b/>
+          <w:bCs/>
+        </w:rPr>
+      </w:pPr>
+    </w:p>
+    <w:p>
+      <w:pPr>
+        <w:spacing w:after="0" w:line="240" w:lineRule="auto"/>
+        <w:ind w:left="720" w:hanging="720"/>
+        <w:rPr>
+          <w:b/>
+          <w:bCs/>
+        </w:rPr>
+      </w:pPr>
+      <w:r>
+        <w:rPr>
+          <w:b/>
+          <w:bCs/>
+        </w:rPr>
+        <w:t xml:space="preserve">How is an experiment </w:t>
+      </w:r>
+    </w:p>
+    <w:p>
+      <w:pPr>
+        <w:spacing w:after="0" w:line="240" w:lineRule="auto"/>
+        <w:ind w:left="720" w:hanging="720"/>
+        <w:rPr>
+          <w:b/>
+          <w:bCs/>
+        </w:rPr>
+      </w:pPr>
+      <w:r>
+        <w:rPr>
+          <w:b/>
+          <w:bCs/>
+        </w:rPr>
+        <w:t>Creating a model.</w:t>
+      </w:r>
+    </w:p>
+    <w:p>
+      <w:pPr>
+        <w:spacing w:after="0" w:line="240" w:lineRule="auto"/>
+        <w:ind w:left="720" w:hanging="720"/>
+      </w:pPr>
+      <w:r>
+        <w:tab/>
+        <w:t>To create a model, you only need to ex</w:t>
+      </w:r>
+    </w:p>
+    <w:p>
+      <w:pPr>
+        <w:spacing w:after="0" w:line="240" w:lineRule="auto"/>
+        <w:ind w:left="720" w:hanging="720"/>
+      </w:pPr>
+      <w:r>
+        <w:t xml:space="preserve">How to </w:t>
+      </w:r>
+      <w:proofErr w:type="spellStart"/>
+      <w:r>
+        <w:t>xs</w:t>
+      </w:r>
+      <w:proofErr w:type="spellEnd"/>
+      <w:r>
+        <w:t>?</w:t>
+      </w:r>
+    </w:p>
+    <w:p>
+      <w:pPr>
+        <w:spacing w:after="0" w:line="240" w:lineRule="auto"/>
+        <w:ind w:left="720" w:hanging="720"/>
+      </w:pPr>
+      <w:r>
+        <w:t>How to add support for another simulator?</w:t>
+      </w:r>
+    </w:p>
+    <w:p>
+      <w:pPr>
+        <w:spacing w:after="0" w:line="240" w:lineRule="auto"/>
         <w:ind w:left="720" w:hanging="720"/>
       </w:pPr>
     </w:p>
     <w:sectPr>
+      <w:type w:val="continuous"/>
       <w:pgSz w:w="12240" w:h="15840"/>
-      <w:pgMar w:top="1440" w:right="1440" w:bottom="1440" w:left="1440" w:header="720" w:footer="720" w:gutter="0"/>
+      <w:pgMar w:top="1080" w:right="1440" w:bottom="1440" w:left="1440" w:header="720" w:footer="720" w:gutter="0"/>
       <w:cols w:space="720"/>
       <w:docGrid w:linePitch="360"/>
     </w:sectPr>
   </w:body>
 </w:document>
+</file>
+
+<file path=word/numbering.xml><?xml version="1.0" encoding="utf-8"?>
+<w:numbering xmlns:wpc="http://schemas.microsoft.com/office/word/2010/wordprocessingCanvas" xmlns:cx="http://schemas.microsoft.com/office/drawing/2014/chartex" xmlns:cx1="http://schemas.microsoft.com/office/drawing/2015/9/8/chartex" xmlns:cx2="http://schemas.microsoft.com/office/drawing/2015/10/21/chartex" xmlns:cx3="http://schemas.microsoft.com/office/drawing/2016/5/9/chartex" xmlns:cx4="http://schemas.microsoft.com/office/drawing/2016/5/10/chartex" xmlns:cx5="http://schemas.microsoft.com/office/drawing/2016/5/11/chartex" xmlns:cx6="http://schemas.microsoft.com/office/drawing/2016/5/12/chartex" xmlns:cx7="http://schemas.microsoft.com/office/drawing/2016/5/13/chartex" xmlns:cx8="http://schemas.microsoft.com/office/drawing/2016/5/14/chartex" xmlns:mc="http://schemas.openxmlformats.org/markup-compatibility/2006" xmlns:aink="http://schemas.microsoft.com/office/drawing/2016/ink" xmlns:am3d="http://schemas.microsoft.com/office/drawing/2017/model3d" xmlns:o="urn:schemas-microsoft-com:office:office" xmlns:r="http://schemas.openxmlformats.org/officeDocument/2006/relationships" xmlns:m="http://schemas.openxmlformats.org/officeDocument/2006/math" xmlns:v="urn:schemas-microsoft-com:vml" xmlns:wp14="http://schemas.microsoft.com/office/word/2010/wordprocessingDrawing" xmlns:wp="http://schemas.openxmlformats.org/drawingml/2006/wordprocessingDrawing" xmlns:w10="urn:schemas-microsoft-com:office:word" xmlns:w="http://schemas.openxmlformats.org/wordprocessingml/2006/main" xmlns:w14="http://schemas.microsoft.com/office/word/2010/wordml" xmlns:w15="http://schemas.microsoft.com/office/word/2012/wordml" xmlns:w16cid="http://schemas.microsoft.com/office/word/2016/wordml/cid" xmlns:w16se="http://schemas.microsoft.com/office/word/2015/wordml/symex" xmlns:wpg="http://schemas.microsoft.com/office/word/2010/wordprocessingGroup" xmlns:wpi="http://schemas.microsoft.com/office/word/2010/wordprocessingInk" xmlns:wne="http://schemas.microsoft.com/office/word/2006/wordml" xmlns:wps="http://schemas.microsoft.com/office/word/2010/wordprocessingShape" mc:Ignorable="w14 w15 w16se w16cid wp14">
+  <w:abstractNum w:abstractNumId="0" w15:restartNumberingAfterBreak="0">
+    <w:nsid w:val="02FE66C8"/>
+    <w:multiLevelType w:val="hybridMultilevel"/>
+    <w:tmpl w:val="AEACB172"/>
+    <w:lvl w:ilvl="0" w:tplc="04090001">
+      <w:start w:val="1"/>
+      <w:numFmt w:val="bullet"/>
+      <w:lvlText w:val=""/>
+      <w:lvlJc w:val="left"/>
+      <w:pPr>
+        <w:ind w:left="1440" w:hanging="360"/>
+      </w:pPr>
+      <w:rPr>
+        <w:rFonts w:ascii="Symbol" w:hAnsi="Symbol" w:hint="default"/>
+      </w:rPr>
+    </w:lvl>
+    <w:lvl w:ilvl="1" w:tplc="04090003" w:tentative="1">
+      <w:start w:val="1"/>
+      <w:numFmt w:val="bullet"/>
+      <w:lvlText w:val="o"/>
+      <w:lvlJc w:val="left"/>
+      <w:pPr>
+        <w:ind w:left="2160" w:hanging="360"/>
+      </w:pPr>
+      <w:rPr>
+        <w:rFonts w:ascii="Courier New" w:hAnsi="Courier New" w:cs="Courier New" w:hint="default"/>
+      </w:rPr>
+    </w:lvl>
+    <w:lvl w:ilvl="2" w:tplc="04090005" w:tentative="1">
+      <w:start w:val="1"/>
+      <w:numFmt w:val="bullet"/>
+      <w:lvlText w:val=""/>
+      <w:lvlJc w:val="left"/>
+      <w:pPr>
+        <w:ind w:left="2880" w:hanging="360"/>
+      </w:pPr>
+      <w:rPr>
+        <w:rFonts w:ascii="Wingdings" w:hAnsi="Wingdings" w:hint="default"/>
+      </w:rPr>
+    </w:lvl>
+    <w:lvl w:ilvl="3" w:tplc="04090001" w:tentative="1">
+      <w:start w:val="1"/>
+      <w:numFmt w:val="bullet"/>
+      <w:lvlText w:val=""/>
+      <w:lvlJc w:val="left"/>
+      <w:pPr>
+        <w:ind w:left="3600" w:hanging="360"/>
+      </w:pPr>
+      <w:rPr>
+        <w:rFonts w:ascii="Symbol" w:hAnsi="Symbol" w:hint="default"/>
+      </w:rPr>
+    </w:lvl>
+    <w:lvl w:ilvl="4" w:tplc="04090003" w:tentative="1">
+      <w:start w:val="1"/>
+      <w:numFmt w:val="bullet"/>
+      <w:lvlText w:val="o"/>
+      <w:lvlJc w:val="left"/>
+      <w:pPr>
+        <w:ind w:left="4320" w:hanging="360"/>
+      </w:pPr>
+      <w:rPr>
+        <w:rFonts w:ascii="Courier New" w:hAnsi="Courier New" w:cs="Courier New" w:hint="default"/>
+      </w:rPr>
+    </w:lvl>
+    <w:lvl w:ilvl="5" w:tplc="04090005" w:tentative="1">
+      <w:start w:val="1"/>
+      <w:numFmt w:val="bullet"/>
+      <w:lvlText w:val=""/>
+      <w:lvlJc w:val="left"/>
+      <w:pPr>
+        <w:ind w:left="5040" w:hanging="360"/>
+      </w:pPr>
+      <w:rPr>
+        <w:rFonts w:ascii="Wingdings" w:hAnsi="Wingdings" w:hint="default"/>
+      </w:rPr>
+    </w:lvl>
+    <w:lvl w:ilvl="6" w:tplc="04090001" w:tentative="1">
+      <w:start w:val="1"/>
+      <w:numFmt w:val="bullet"/>
+      <w:lvlText w:val=""/>
+      <w:lvlJc w:val="left"/>
+      <w:pPr>
+        <w:ind w:left="5760" w:hanging="360"/>
+      </w:pPr>
+      <w:rPr>
+        <w:rFonts w:ascii="Symbol" w:hAnsi="Symbol" w:hint="default"/>
+      </w:rPr>
+    </w:lvl>
+    <w:lvl w:ilvl="7" w:tplc="04090003" w:tentative="1">
+      <w:start w:val="1"/>
+      <w:numFmt w:val="bullet"/>
+      <w:lvlText w:val="o"/>
+      <w:lvlJc w:val="left"/>
+      <w:pPr>
+        <w:ind w:left="6480" w:hanging="360"/>
+      </w:pPr>
+      <w:rPr>
+        <w:rFonts w:ascii="Courier New" w:hAnsi="Courier New" w:cs="Courier New" w:hint="default"/>
+      </w:rPr>
+    </w:lvl>
+    <w:lvl w:ilvl="8" w:tplc="04090005" w:tentative="1">
+      <w:start w:val="1"/>
+      <w:numFmt w:val="bullet"/>
+      <w:lvlText w:val=""/>
+      <w:lvlJc w:val="left"/>
+      <w:pPr>
+        <w:ind w:left="7200" w:hanging="360"/>
+      </w:pPr>
+      <w:rPr>
+        <w:rFonts w:ascii="Wingdings" w:hAnsi="Wingdings" w:hint="default"/>
+      </w:rPr>
+    </w:lvl>
+  </w:abstractNum>
+  <w:abstractNum w:abstractNumId="1" w15:restartNumberingAfterBreak="0">
+    <w:nsid w:val="09BD54AB"/>
+    <w:multiLevelType w:val="hybridMultilevel"/>
+    <w:tmpl w:val="CBF65228"/>
+    <w:lvl w:ilvl="0" w:tplc="04090001">
+      <w:start w:val="1"/>
+      <w:numFmt w:val="bullet"/>
+      <w:lvlText w:val=""/>
+      <w:lvlJc w:val="left"/>
+      <w:pPr>
+        <w:ind w:left="1080" w:hanging="360"/>
+      </w:pPr>
+      <w:rPr>
+        <w:rFonts w:ascii="Symbol" w:hAnsi="Symbol" w:hint="default"/>
+      </w:rPr>
+    </w:lvl>
+    <w:lvl w:ilvl="1" w:tplc="04090003" w:tentative="1">
+      <w:start w:val="1"/>
+      <w:numFmt w:val="bullet"/>
+      <w:lvlText w:val="o"/>
+      <w:lvlJc w:val="left"/>
+      <w:pPr>
+        <w:ind w:left="1800" w:hanging="360"/>
+      </w:pPr>
+      <w:rPr>
+        <w:rFonts w:ascii="Courier New" w:hAnsi="Courier New" w:cs="Courier New" w:hint="default"/>
+      </w:rPr>
+    </w:lvl>
+    <w:lvl w:ilvl="2" w:tplc="04090005" w:tentative="1">
+      <w:start w:val="1"/>
+      <w:numFmt w:val="bullet"/>
+      <w:lvlText w:val=""/>
+      <w:lvlJc w:val="left"/>
+      <w:pPr>
+        <w:ind w:left="2520" w:hanging="360"/>
+      </w:pPr>
+      <w:rPr>
+        <w:rFonts w:ascii="Wingdings" w:hAnsi="Wingdings" w:hint="default"/>
+      </w:rPr>
+    </w:lvl>
+    <w:lvl w:ilvl="3" w:tplc="04090001" w:tentative="1">
+      <w:start w:val="1"/>
+      <w:numFmt w:val="bullet"/>
+      <w:lvlText w:val=""/>
+      <w:lvlJc w:val="left"/>
+      <w:pPr>
+        <w:ind w:left="3240" w:hanging="360"/>
+      </w:pPr>
+      <w:rPr>
+        <w:rFonts w:ascii="Symbol" w:hAnsi="Symbol" w:hint="default"/>
+      </w:rPr>
+    </w:lvl>
+    <w:lvl w:ilvl="4" w:tplc="04090003" w:tentative="1">
+      <w:start w:val="1"/>
+      <w:numFmt w:val="bullet"/>
+      <w:lvlText w:val="o"/>
+      <w:lvlJc w:val="left"/>
+      <w:pPr>
+        <w:ind w:left="3960" w:hanging="360"/>
+      </w:pPr>
+      <w:rPr>
+        <w:rFonts w:ascii="Courier New" w:hAnsi="Courier New" w:cs="Courier New" w:hint="default"/>
+      </w:rPr>
+    </w:lvl>
+    <w:lvl w:ilvl="5" w:tplc="04090005" w:tentative="1">
+      <w:start w:val="1"/>
+      <w:numFmt w:val="bullet"/>
+      <w:lvlText w:val=""/>
+      <w:lvlJc w:val="left"/>
+      <w:pPr>
+        <w:ind w:left="4680" w:hanging="360"/>
+      </w:pPr>
+      <w:rPr>
+        <w:rFonts w:ascii="Wingdings" w:hAnsi="Wingdings" w:hint="default"/>
+      </w:rPr>
+    </w:lvl>
+    <w:lvl w:ilvl="6" w:tplc="04090001" w:tentative="1">
+      <w:start w:val="1"/>
+      <w:numFmt w:val="bullet"/>
+      <w:lvlText w:val=""/>
+      <w:lvlJc w:val="left"/>
+      <w:pPr>
+        <w:ind w:left="5400" w:hanging="360"/>
+      </w:pPr>
+      <w:rPr>
+        <w:rFonts w:ascii="Symbol" w:hAnsi="Symbol" w:hint="default"/>
+      </w:rPr>
+    </w:lvl>
+    <w:lvl w:ilvl="7" w:tplc="04090003" w:tentative="1">
+      <w:start w:val="1"/>
+      <w:numFmt w:val="bullet"/>
+      <w:lvlText w:val="o"/>
+      <w:lvlJc w:val="left"/>
+      <w:pPr>
+        <w:ind w:left="6120" w:hanging="360"/>
+      </w:pPr>
+      <w:rPr>
+        <w:rFonts w:ascii="Courier New" w:hAnsi="Courier New" w:cs="Courier New" w:hint="default"/>
+      </w:rPr>
+    </w:lvl>
+    <w:lvl w:ilvl="8" w:tplc="04090005" w:tentative="1">
+      <w:start w:val="1"/>
+      <w:numFmt w:val="bullet"/>
+      <w:lvlText w:val=""/>
+      <w:lvlJc w:val="left"/>
+      <w:pPr>
+        <w:ind w:left="6840" w:hanging="360"/>
+      </w:pPr>
+      <w:rPr>
+        <w:rFonts w:ascii="Wingdings" w:hAnsi="Wingdings" w:hint="default"/>
+      </w:rPr>
+    </w:lvl>
+  </w:abstractNum>
+  <w:abstractNum w:abstractNumId="2" w15:restartNumberingAfterBreak="0">
+    <w:nsid w:val="386834C6"/>
+    <w:multiLevelType w:val="hybridMultilevel"/>
+    <w:tmpl w:val="85F45606"/>
+    <w:lvl w:ilvl="0" w:tplc="04090001">
+      <w:start w:val="1"/>
+      <w:numFmt w:val="bullet"/>
+      <w:lvlText w:val=""/>
+      <w:lvlJc w:val="left"/>
+      <w:pPr>
+        <w:ind w:left="720" w:hanging="360"/>
+      </w:pPr>
+      <w:rPr>
+        <w:rFonts w:ascii="Symbol" w:hAnsi="Symbol" w:hint="default"/>
+      </w:rPr>
+    </w:lvl>
+    <w:lvl w:ilvl="1" w:tplc="04090003" w:tentative="1">
+      <w:start w:val="1"/>
+      <w:numFmt w:val="bullet"/>
+      <w:lvlText w:val="o"/>
+      <w:lvlJc w:val="left"/>
+      <w:pPr>
+        <w:ind w:left="1440" w:hanging="360"/>
+      </w:pPr>
+      <w:rPr>
+        <w:rFonts w:ascii="Courier New" w:hAnsi="Courier New" w:cs="Courier New" w:hint="default"/>
+      </w:rPr>
+    </w:lvl>
+    <w:lvl w:ilvl="2" w:tplc="04090005" w:tentative="1">
+      <w:start w:val="1"/>
+      <w:numFmt w:val="bullet"/>
+      <w:lvlText w:val=""/>
+      <w:lvlJc w:val="left"/>
+      <w:pPr>
+        <w:ind w:left="2160" w:hanging="360"/>
+      </w:pPr>
+      <w:rPr>
+        <w:rFonts w:ascii="Wingdings" w:hAnsi="Wingdings" w:hint="default"/>
+      </w:rPr>
+    </w:lvl>
+    <w:lvl w:ilvl="3" w:tplc="04090001" w:tentative="1">
+      <w:start w:val="1"/>
+      <w:numFmt w:val="bullet"/>
+      <w:lvlText w:val=""/>
+      <w:lvlJc w:val="left"/>
+      <w:pPr>
+        <w:ind w:left="2880" w:hanging="360"/>
+      </w:pPr>
+      <w:rPr>
+        <w:rFonts w:ascii="Symbol" w:hAnsi="Symbol" w:hint="default"/>
+      </w:rPr>
+    </w:lvl>
+    <w:lvl w:ilvl="4" w:tplc="04090003" w:tentative="1">
+      <w:start w:val="1"/>
+      <w:numFmt w:val="bullet"/>
+      <w:lvlText w:val="o"/>
+      <w:lvlJc w:val="left"/>
+      <w:pPr>
+        <w:ind w:left="3600" w:hanging="360"/>
+      </w:pPr>
+      <w:rPr>
+        <w:rFonts w:ascii="Courier New" w:hAnsi="Courier New" w:cs="Courier New" w:hint="default"/>
+      </w:rPr>
+    </w:lvl>
+    <w:lvl w:ilvl="5" w:tplc="04090005" w:tentative="1">
+      <w:start w:val="1"/>
+      <w:numFmt w:val="bullet"/>
+      <w:lvlText w:val=""/>
+      <w:lvlJc w:val="left"/>
+      <w:pPr>
+        <w:ind w:left="4320" w:hanging="360"/>
+      </w:pPr>
+      <w:rPr>
+        <w:rFonts w:ascii="Wingdings" w:hAnsi="Wingdings" w:hint="default"/>
+      </w:rPr>
+    </w:lvl>
+    <w:lvl w:ilvl="6" w:tplc="04090001" w:tentative="1">
+      <w:start w:val="1"/>
+      <w:numFmt w:val="bullet"/>
+      <w:lvlText w:val=""/>
+      <w:lvlJc w:val="left"/>
+      <w:pPr>
+        <w:ind w:left="5040" w:hanging="360"/>
+      </w:pPr>
+      <w:rPr>
+        <w:rFonts w:ascii="Symbol" w:hAnsi="Symbol" w:hint="default"/>
+      </w:rPr>
+    </w:lvl>
+    <w:lvl w:ilvl="7" w:tplc="04090003" w:tentative="1">
+      <w:start w:val="1"/>
+      <w:numFmt w:val="bullet"/>
+      <w:lvlText w:val="o"/>
+      <w:lvlJc w:val="left"/>
+      <w:pPr>
+        <w:ind w:left="5760" w:hanging="360"/>
+      </w:pPr>
+      <w:rPr>
+        <w:rFonts w:ascii="Courier New" w:hAnsi="Courier New" w:cs="Courier New" w:hint="default"/>
+      </w:rPr>
+    </w:lvl>
+    <w:lvl w:ilvl="8" w:tplc="04090005" w:tentative="1">
+      <w:start w:val="1"/>
+      <w:numFmt w:val="bullet"/>
+      <w:lvlText w:val=""/>
+      <w:lvlJc w:val="left"/>
+      <w:pPr>
+        <w:ind w:left="6480" w:hanging="360"/>
+      </w:pPr>
+      <w:rPr>
+        <w:rFonts w:ascii="Wingdings" w:hAnsi="Wingdings" w:hint="default"/>
+      </w:rPr>
+    </w:lvl>
+  </w:abstractNum>
+  <w:abstractNum w:abstractNumId="3" w15:restartNumberingAfterBreak="0">
+    <w:nsid w:val="6CDA350C"/>
+    <w:multiLevelType w:val="hybridMultilevel"/>
+    <w:tmpl w:val="95F0A3C8"/>
+    <w:lvl w:ilvl="0" w:tplc="04090001">
+      <w:start w:val="1"/>
+      <w:numFmt w:val="bullet"/>
+      <w:lvlText w:val=""/>
+      <w:lvlJc w:val="left"/>
+      <w:pPr>
+        <w:ind w:left="720" w:hanging="360"/>
+      </w:pPr>
+      <w:rPr>
+        <w:rFonts w:ascii="Symbol" w:hAnsi="Symbol" w:hint="default"/>
+      </w:rPr>
+    </w:lvl>
+    <w:lvl w:ilvl="1" w:tplc="04090003" w:tentative="1">
+      <w:start w:val="1"/>
+      <w:numFmt w:val="bullet"/>
+      <w:lvlText w:val="o"/>
+      <w:lvlJc w:val="left"/>
+      <w:pPr>
+        <w:ind w:left="1440" w:hanging="360"/>
+      </w:pPr>
+      <w:rPr>
+        <w:rFonts w:ascii="Courier New" w:hAnsi="Courier New" w:cs="Courier New" w:hint="default"/>
+      </w:rPr>
+    </w:lvl>
+    <w:lvl w:ilvl="2" w:tplc="04090005" w:tentative="1">
+      <w:start w:val="1"/>
+      <w:numFmt w:val="bullet"/>
+      <w:lvlText w:val=""/>
+      <w:lvlJc w:val="left"/>
+      <w:pPr>
+        <w:ind w:left="2160" w:hanging="360"/>
+      </w:pPr>
+      <w:rPr>
+        <w:rFonts w:ascii="Wingdings" w:hAnsi="Wingdings" w:hint="default"/>
+      </w:rPr>
+    </w:lvl>
+    <w:lvl w:ilvl="3" w:tplc="04090001" w:tentative="1">
+      <w:start w:val="1"/>
+      <w:numFmt w:val="bullet"/>
+      <w:lvlText w:val=""/>
+      <w:lvlJc w:val="left"/>
+      <w:pPr>
+        <w:ind w:left="2880" w:hanging="360"/>
+      </w:pPr>
+      <w:rPr>
+        <w:rFonts w:ascii="Symbol" w:hAnsi="Symbol" w:hint="default"/>
+      </w:rPr>
+    </w:lvl>
+    <w:lvl w:ilvl="4" w:tplc="04090003" w:tentative="1">
+      <w:start w:val="1"/>
+      <w:numFmt w:val="bullet"/>
+      <w:lvlText w:val="o"/>
+      <w:lvlJc w:val="left"/>
+      <w:pPr>
+        <w:ind w:left="3600" w:hanging="360"/>
+      </w:pPr>
+      <w:rPr>
+        <w:rFonts w:ascii="Courier New" w:hAnsi="Courier New" w:cs="Courier New" w:hint="default"/>
+      </w:rPr>
+    </w:lvl>
+    <w:lvl w:ilvl="5" w:tplc="04090005" w:tentative="1">
+      <w:start w:val="1"/>
+      <w:numFmt w:val="bullet"/>
+      <w:lvlText w:val=""/>
+      <w:lvlJc w:val="left"/>
+      <w:pPr>
+        <w:ind w:left="4320" w:hanging="360"/>
+      </w:pPr>
+      <w:rPr>
+        <w:rFonts w:ascii="Wingdings" w:hAnsi="Wingdings" w:hint="default"/>
+      </w:rPr>
+    </w:lvl>
+    <w:lvl w:ilvl="6" w:tplc="04090001" w:tentative="1">
+      <w:start w:val="1"/>
+      <w:numFmt w:val="bullet"/>
+      <w:lvlText w:val=""/>
+      <w:lvlJc w:val="left"/>
+      <w:pPr>
+        <w:ind w:left="5040" w:hanging="360"/>
+      </w:pPr>
+      <w:rPr>
+        <w:rFonts w:ascii="Symbol" w:hAnsi="Symbol" w:hint="default"/>
+      </w:rPr>
+    </w:lvl>
+    <w:lvl w:ilvl="7" w:tplc="04090003" w:tentative="1">
+      <w:start w:val="1"/>
+      <w:numFmt w:val="bullet"/>
+      <w:lvlText w:val="o"/>
+      <w:lvlJc w:val="left"/>
+      <w:pPr>
+        <w:ind w:left="5760" w:hanging="360"/>
+      </w:pPr>
+      <w:rPr>
+        <w:rFonts w:ascii="Courier New" w:hAnsi="Courier New" w:cs="Courier New" w:hint="default"/>
+      </w:rPr>
+    </w:lvl>
+    <w:lvl w:ilvl="8" w:tplc="04090005" w:tentative="1">
+      <w:start w:val="1"/>
+      <w:numFmt w:val="bullet"/>
+      <w:lvlText w:val=""/>
+      <w:lvlJc w:val="left"/>
+      <w:pPr>
+        <w:ind w:left="6480" w:hanging="360"/>
+      </w:pPr>
+      <w:rPr>
+        <w:rFonts w:ascii="Wingdings" w:hAnsi="Wingdings" w:hint="default"/>
+      </w:rPr>
+    </w:lvl>
+  </w:abstractNum>
+  <w:abstractNum w:abstractNumId="4" w15:restartNumberingAfterBreak="0">
+    <w:nsid w:val="7C5F2A98"/>
+    <w:multiLevelType w:val="hybridMultilevel"/>
+    <w:tmpl w:val="0CCA0A34"/>
+    <w:lvl w:ilvl="0" w:tplc="0409000F">
+      <w:start w:val="1"/>
+      <w:numFmt w:val="decimal"/>
+      <w:lvlText w:val="%1."/>
+      <w:lvlJc w:val="left"/>
+      <w:pPr>
+        <w:ind w:left="720" w:hanging="360"/>
+      </w:pPr>
+    </w:lvl>
+    <w:lvl w:ilvl="1" w:tplc="04090019" w:tentative="1">
+      <w:start w:val="1"/>
+      <w:numFmt w:val="lowerLetter"/>
+      <w:lvlText w:val="%2."/>
+      <w:lvlJc w:val="left"/>
+      <w:pPr>
+        <w:ind w:left="1440" w:hanging="360"/>
+      </w:pPr>
+    </w:lvl>
+    <w:lvl w:ilvl="2" w:tplc="0409001B" w:tentative="1">
+      <w:start w:val="1"/>
+      <w:numFmt w:val="lowerRoman"/>
+      <w:lvlText w:val="%3."/>
+      <w:lvlJc w:val="right"/>
+      <w:pPr>
+        <w:ind w:left="2160" w:hanging="180"/>
+      </w:pPr>
+    </w:lvl>
+    <w:lvl w:ilvl="3" w:tplc="0409000F" w:tentative="1">
+      <w:start w:val="1"/>
+      <w:numFmt w:val="decimal"/>
+      <w:lvlText w:val="%4."/>
+      <w:lvlJc w:val="left"/>
+      <w:pPr>
+        <w:ind w:left="2880" w:hanging="360"/>
+      </w:pPr>
+    </w:lvl>
+    <w:lvl w:ilvl="4" w:tplc="04090019" w:tentative="1">
+      <w:start w:val="1"/>
+      <w:numFmt w:val="lowerLetter"/>
+      <w:lvlText w:val="%5."/>
+      <w:lvlJc w:val="left"/>
+      <w:pPr>
+        <w:ind w:left="3600" w:hanging="360"/>
+      </w:pPr>
+    </w:lvl>
+    <w:lvl w:ilvl="5" w:tplc="0409001B" w:tentative="1">
+      <w:start w:val="1"/>
+      <w:numFmt w:val="lowerRoman"/>
+      <w:lvlText w:val="%6."/>
+      <w:lvlJc w:val="right"/>
+      <w:pPr>
+        <w:ind w:left="4320" w:hanging="180"/>
+      </w:pPr>
+    </w:lvl>
+    <w:lvl w:ilvl="6" w:tplc="0409000F" w:tentative="1">
+      <w:start w:val="1"/>
+      <w:numFmt w:val="decimal"/>
+      <w:lvlText w:val="%7."/>
+      <w:lvlJc w:val="left"/>
+      <w:pPr>
+        <w:ind w:left="5040" w:hanging="360"/>
+      </w:pPr>
+    </w:lvl>
+    <w:lvl w:ilvl="7" w:tplc="04090019" w:tentative="1">
+      <w:start w:val="1"/>
+      <w:numFmt w:val="lowerLetter"/>
+      <w:lvlText w:val="%8."/>
+      <w:lvlJc w:val="left"/>
+      <w:pPr>
+        <w:ind w:left="5760" w:hanging="360"/>
+      </w:pPr>
+    </w:lvl>
+    <w:lvl w:ilvl="8" w:tplc="0409001B" w:tentative="1">
+      <w:start w:val="1"/>
+      <w:numFmt w:val="lowerRoman"/>
+      <w:lvlText w:val="%9."/>
+      <w:lvlJc w:val="right"/>
+      <w:pPr>
+        <w:ind w:left="6480" w:hanging="180"/>
+      </w:pPr>
+    </w:lvl>
+  </w:abstractNum>
+  <w:num w:numId="1">
+    <w:abstractNumId w:val="0"/>
+  </w:num>
+  <w:num w:numId="2">
+    <w:abstractNumId w:val="3"/>
+  </w:num>
+  <w:num w:numId="3">
+    <w:abstractNumId w:val="1"/>
+  </w:num>
+  <w:num w:numId="4">
+    <w:abstractNumId w:val="2"/>
+  </w:num>
+  <w:num w:numId="5">
+    <w:abstractNumId w:val="4"/>
+  </w:num>
+</w:numbering>
 </file>
 
 <file path=word/styles.xml><?xml version="1.0" encoding="utf-8"?>
@@ -543,6 +4233,27 @@
     <w:name w:val="Normal"/>
     <w:qFormat/>
   </w:style>
+  <w:style w:type="paragraph" w:styleId="Heading1">
+    <w:name w:val="heading 1"/>
+    <w:basedOn w:val="Normal"/>
+    <w:next w:val="Normal"/>
+    <w:link w:val="Heading1Char"/>
+    <w:uiPriority w:val="9"/>
+    <w:qFormat/>
+    <w:rsid w:val="006E2906"/>
+    <w:pPr>
+      <w:keepNext/>
+      <w:keepLines/>
+      <w:spacing w:before="240" w:after="0"/>
+      <w:outlineLvl w:val="0"/>
+    </w:pPr>
+    <w:rPr>
+      <w:rFonts w:asciiTheme="majorHAnsi" w:eastAsiaTheme="majorEastAsia" w:hAnsiTheme="majorHAnsi" w:cstheme="majorBidi"/>
+      <w:color w:val="2F5496" w:themeColor="accent1" w:themeShade="BF"/>
+      <w:sz w:val="32"/>
+      <w:szCs w:val="32"/>
+    </w:rPr>
+  </w:style>
   <w:style w:type="character" w:default="1" w:styleId="DefaultParagraphFont">
     <w:name w:val="Default Paragraph Font"/>
     <w:uiPriority w:val="1"/>
@@ -569,6 +4280,318 @@
     <w:uiPriority w:val="99"/>
     <w:semiHidden/>
     <w:unhideWhenUsed/>
+  </w:style>
+  <w:style w:type="paragraph" w:styleId="ListParagraph">
+    <w:name w:val="List Paragraph"/>
+    <w:basedOn w:val="Normal"/>
+    <w:uiPriority w:val="34"/>
+    <w:qFormat/>
+    <w:rsid w:val="00396E8D"/>
+    <w:pPr>
+      <w:ind w:left="720"/>
+      <w:contextualSpacing/>
+    </w:pPr>
+  </w:style>
+  <w:style w:type="character" w:styleId="PlaceholderText">
+    <w:name w:val="Placeholder Text"/>
+    <w:basedOn w:val="DefaultParagraphFont"/>
+    <w:uiPriority w:val="99"/>
+    <w:semiHidden/>
+    <w:rsid w:val="00AA211C"/>
+    <w:rPr>
+      <w:color w:val="808080"/>
+    </w:rPr>
+  </w:style>
+  <w:style w:type="paragraph" w:styleId="PlainText">
+    <w:name w:val="Plain Text"/>
+    <w:basedOn w:val="Normal"/>
+    <w:link w:val="PlainTextChar"/>
+    <w:uiPriority w:val="99"/>
+    <w:unhideWhenUsed/>
+    <w:rsid w:val="00626E6C"/>
+    <w:pPr>
+      <w:spacing w:after="0" w:line="240" w:lineRule="auto"/>
+    </w:pPr>
+    <w:rPr>
+      <w:rFonts w:ascii="Consolas" w:hAnsi="Consolas"/>
+      <w:sz w:val="21"/>
+      <w:szCs w:val="21"/>
+    </w:rPr>
+  </w:style>
+  <w:style w:type="character" w:customStyle="1" w:styleId="PlainTextChar">
+    <w:name w:val="Plain Text Char"/>
+    <w:basedOn w:val="DefaultParagraphFont"/>
+    <w:link w:val="PlainText"/>
+    <w:uiPriority w:val="99"/>
+    <w:rsid w:val="00626E6C"/>
+    <w:rPr>
+      <w:rFonts w:ascii="Consolas" w:hAnsi="Consolas"/>
+      <w:sz w:val="21"/>
+      <w:szCs w:val="21"/>
+    </w:rPr>
+  </w:style>
+  <w:style w:type="character" w:customStyle="1" w:styleId="Heading1Char">
+    <w:name w:val="Heading 1 Char"/>
+    <w:basedOn w:val="DefaultParagraphFont"/>
+    <w:link w:val="Heading1"/>
+    <w:uiPriority w:val="9"/>
+    <w:rsid w:val="006E2906"/>
+    <w:rPr>
+      <w:rFonts w:asciiTheme="majorHAnsi" w:eastAsiaTheme="majorEastAsia" w:hAnsiTheme="majorHAnsi" w:cstheme="majorBidi"/>
+      <w:color w:val="2F5496" w:themeColor="accent1" w:themeShade="BF"/>
+      <w:sz w:val="32"/>
+      <w:szCs w:val="32"/>
+    </w:rPr>
+  </w:style>
+  <w:style w:type="paragraph" w:styleId="Index1">
+    <w:name w:val="index 1"/>
+    <w:basedOn w:val="Normal"/>
+    <w:next w:val="Normal"/>
+    <w:autoRedefine/>
+    <w:uiPriority w:val="99"/>
+    <w:unhideWhenUsed/>
+    <w:rsid w:val="00C01A3A"/>
+    <w:pPr>
+      <w:spacing w:after="0"/>
+      <w:ind w:left="220" w:hanging="220"/>
+    </w:pPr>
+    <w:rPr>
+      <w:rFonts w:cstheme="minorHAnsi"/>
+      <w:sz w:val="20"/>
+      <w:szCs w:val="20"/>
+    </w:rPr>
+  </w:style>
+  <w:style w:type="paragraph" w:styleId="Index2">
+    <w:name w:val="index 2"/>
+    <w:basedOn w:val="Normal"/>
+    <w:next w:val="Normal"/>
+    <w:autoRedefine/>
+    <w:uiPriority w:val="99"/>
+    <w:unhideWhenUsed/>
+    <w:rsid w:val="00C01A3A"/>
+    <w:pPr>
+      <w:spacing w:after="0"/>
+      <w:ind w:left="440" w:hanging="220"/>
+    </w:pPr>
+    <w:rPr>
+      <w:rFonts w:cstheme="minorHAnsi"/>
+      <w:sz w:val="20"/>
+      <w:szCs w:val="20"/>
+    </w:rPr>
+  </w:style>
+  <w:style w:type="paragraph" w:styleId="Index3">
+    <w:name w:val="index 3"/>
+    <w:basedOn w:val="Normal"/>
+    <w:next w:val="Normal"/>
+    <w:autoRedefine/>
+    <w:uiPriority w:val="99"/>
+    <w:unhideWhenUsed/>
+    <w:rsid w:val="00C01A3A"/>
+    <w:pPr>
+      <w:spacing w:after="0"/>
+      <w:ind w:left="660" w:hanging="220"/>
+    </w:pPr>
+    <w:rPr>
+      <w:rFonts w:cstheme="minorHAnsi"/>
+      <w:sz w:val="20"/>
+      <w:szCs w:val="20"/>
+    </w:rPr>
+  </w:style>
+  <w:style w:type="paragraph" w:styleId="Index4">
+    <w:name w:val="index 4"/>
+    <w:basedOn w:val="Normal"/>
+    <w:next w:val="Normal"/>
+    <w:autoRedefine/>
+    <w:uiPriority w:val="99"/>
+    <w:unhideWhenUsed/>
+    <w:rsid w:val="00C01A3A"/>
+    <w:pPr>
+      <w:spacing w:after="0"/>
+      <w:ind w:left="880" w:hanging="220"/>
+    </w:pPr>
+    <w:rPr>
+      <w:rFonts w:cstheme="minorHAnsi"/>
+      <w:sz w:val="20"/>
+      <w:szCs w:val="20"/>
+    </w:rPr>
+  </w:style>
+  <w:style w:type="paragraph" w:styleId="Index5">
+    <w:name w:val="index 5"/>
+    <w:basedOn w:val="Normal"/>
+    <w:next w:val="Normal"/>
+    <w:autoRedefine/>
+    <w:uiPriority w:val="99"/>
+    <w:unhideWhenUsed/>
+    <w:rsid w:val="00C01A3A"/>
+    <w:pPr>
+      <w:spacing w:after="0"/>
+      <w:ind w:left="1100" w:hanging="220"/>
+    </w:pPr>
+    <w:rPr>
+      <w:rFonts w:cstheme="minorHAnsi"/>
+      <w:sz w:val="20"/>
+      <w:szCs w:val="20"/>
+    </w:rPr>
+  </w:style>
+  <w:style w:type="paragraph" w:styleId="Index6">
+    <w:name w:val="index 6"/>
+    <w:basedOn w:val="Normal"/>
+    <w:next w:val="Normal"/>
+    <w:autoRedefine/>
+    <w:uiPriority w:val="99"/>
+    <w:unhideWhenUsed/>
+    <w:rsid w:val="00C01A3A"/>
+    <w:pPr>
+      <w:spacing w:after="0"/>
+      <w:ind w:left="1320" w:hanging="220"/>
+    </w:pPr>
+    <w:rPr>
+      <w:rFonts w:cstheme="minorHAnsi"/>
+      <w:sz w:val="20"/>
+      <w:szCs w:val="20"/>
+    </w:rPr>
+  </w:style>
+  <w:style w:type="paragraph" w:styleId="Index7">
+    <w:name w:val="index 7"/>
+    <w:basedOn w:val="Normal"/>
+    <w:next w:val="Normal"/>
+    <w:autoRedefine/>
+    <w:uiPriority w:val="99"/>
+    <w:unhideWhenUsed/>
+    <w:rsid w:val="00C01A3A"/>
+    <w:pPr>
+      <w:spacing w:after="0"/>
+      <w:ind w:left="1540" w:hanging="220"/>
+    </w:pPr>
+    <w:rPr>
+      <w:rFonts w:cstheme="minorHAnsi"/>
+      <w:sz w:val="20"/>
+      <w:szCs w:val="20"/>
+    </w:rPr>
+  </w:style>
+  <w:style w:type="paragraph" w:styleId="Index8">
+    <w:name w:val="index 8"/>
+    <w:basedOn w:val="Normal"/>
+    <w:next w:val="Normal"/>
+    <w:autoRedefine/>
+    <w:uiPriority w:val="99"/>
+    <w:unhideWhenUsed/>
+    <w:rsid w:val="00C01A3A"/>
+    <w:pPr>
+      <w:spacing w:after="0"/>
+      <w:ind w:left="1760" w:hanging="220"/>
+    </w:pPr>
+    <w:rPr>
+      <w:rFonts w:cstheme="minorHAnsi"/>
+      <w:sz w:val="20"/>
+      <w:szCs w:val="20"/>
+    </w:rPr>
+  </w:style>
+  <w:style w:type="paragraph" w:styleId="Index9">
+    <w:name w:val="index 9"/>
+    <w:basedOn w:val="Normal"/>
+    <w:next w:val="Normal"/>
+    <w:autoRedefine/>
+    <w:uiPriority w:val="99"/>
+    <w:unhideWhenUsed/>
+    <w:rsid w:val="00C01A3A"/>
+    <w:pPr>
+      <w:spacing w:after="0"/>
+      <w:ind w:left="1980" w:hanging="220"/>
+    </w:pPr>
+    <w:rPr>
+      <w:rFonts w:cstheme="minorHAnsi"/>
+      <w:sz w:val="20"/>
+      <w:szCs w:val="20"/>
+    </w:rPr>
+  </w:style>
+  <w:style w:type="paragraph" w:styleId="IndexHeading">
+    <w:name w:val="index heading"/>
+    <w:basedOn w:val="Normal"/>
+    <w:next w:val="Index1"/>
+    <w:uiPriority w:val="99"/>
+    <w:unhideWhenUsed/>
+    <w:rsid w:val="00C01A3A"/>
+    <w:pPr>
+      <w:spacing w:before="120" w:after="120"/>
+    </w:pPr>
+    <w:rPr>
+      <w:rFonts w:cstheme="minorHAnsi"/>
+      <w:b/>
+      <w:bCs/>
+      <w:i/>
+      <w:iCs/>
+      <w:sz w:val="20"/>
+      <w:szCs w:val="20"/>
+    </w:rPr>
+  </w:style>
+  <w:style w:type="paragraph" w:styleId="TOCHeading">
+    <w:name w:val="TOC Heading"/>
+    <w:basedOn w:val="Heading1"/>
+    <w:next w:val="Normal"/>
+    <w:uiPriority w:val="39"/>
+    <w:unhideWhenUsed/>
+    <w:qFormat/>
+    <w:rsid w:val="00C24747"/>
+    <w:pPr>
+      <w:outlineLvl w:val="9"/>
+    </w:pPr>
+    <w:rPr>
+      <w:lang w:eastAsia="en-US"/>
+    </w:rPr>
+  </w:style>
+  <w:style w:type="paragraph" w:styleId="TOC1">
+    <w:name w:val="toc 1"/>
+    <w:basedOn w:val="Normal"/>
+    <w:next w:val="Normal"/>
+    <w:autoRedefine/>
+    <w:uiPriority w:val="39"/>
+    <w:unhideWhenUsed/>
+    <w:rsid w:val="00C24747"/>
+    <w:pPr>
+      <w:spacing w:after="100"/>
+    </w:pPr>
+  </w:style>
+  <w:style w:type="character" w:styleId="Hyperlink">
+    <w:name w:val="Hyperlink"/>
+    <w:basedOn w:val="DefaultParagraphFont"/>
+    <w:uiPriority w:val="99"/>
+    <w:unhideWhenUsed/>
+    <w:rsid w:val="00C24747"/>
+    <w:rPr>
+      <w:color w:val="0563C1" w:themeColor="hyperlink"/>
+      <w:u w:val="single"/>
+    </w:rPr>
+  </w:style>
+  <w:style w:type="paragraph" w:styleId="BalloonText">
+    <w:name w:val="Balloon Text"/>
+    <w:basedOn w:val="Normal"/>
+    <w:link w:val="BalloonTextChar"/>
+    <w:uiPriority w:val="99"/>
+    <w:semiHidden/>
+    <w:unhideWhenUsed/>
+    <w:rsid w:val="004D3F30"/>
+    <w:pPr>
+      <w:spacing w:after="0" w:line="240" w:lineRule="auto"/>
+    </w:pPr>
+    <w:rPr>
+      <w:rFonts w:ascii="Segoe UI" w:hAnsi="Segoe UI" w:cs="Segoe UI"/>
+      <w:sz w:val="18"/>
+      <w:szCs w:val="18"/>
+    </w:rPr>
+  </w:style>
+  <w:style w:type="character" w:customStyle="1" w:styleId="BalloonTextChar">
+    <w:name w:val="Balloon Text Char"/>
+    <w:basedOn w:val="DefaultParagraphFont"/>
+    <w:link w:val="BalloonText"/>
+    <w:uiPriority w:val="99"/>
+    <w:semiHidden/>
+    <w:rsid w:val="004D3F30"/>
+    <w:rPr>
+      <w:rFonts w:ascii="Segoe UI" w:hAnsi="Segoe UI" w:cs="Segoe UI"/>
+      <w:sz w:val="18"/>
+      <w:szCs w:val="18"/>
+    </w:rPr>
   </w:style>
 </w:styles>
 </file>
@@ -1378,7 +5401,7 @@
         <a:p>
           <a:r>
             <a:rPr lang="en-US" b="1"/>
-            <a:t>SCS</a:t>
+            <a:t>Experiment</a:t>
           </a:r>
         </a:p>
       </dgm:t>
@@ -1709,7 +5732,14 @@
         <a:p>
           <a:r>
             <a:rPr lang="en-US" b="1"/>
-            <a:t>Robot Proxies</a:t>
+            <a:t>Robot </a:t>
+          </a:r>
+          <a:br>
+            <a:rPr lang="en-US" b="1"/>
+          </a:br>
+          <a:r>
+            <a:rPr lang="en-US" b="1"/>
+            <a:t>Proxies</a:t>
           </a:r>
         </a:p>
       </dgm:t>
@@ -2324,8 +6354,44 @@
       <dgm:prSet presAssocID="{0B6B603D-5102-4060-A1A0-1FFA2D3CDB7B}" presName="hierChild4" presStyleCnt="0"/>
       <dgm:spPr/>
     </dgm:pt>
+    <dgm:pt modelId="{A68EC252-7E40-48FD-AE3D-EE3D93D6EBD1}" type="pres">
+      <dgm:prSet presAssocID="{591F22A9-CD2B-4D13-A5E4-AB0A7D3C887C}" presName="Name64" presStyleLbl="parChTrans1D4" presStyleIdx="1" presStyleCnt="3"/>
+      <dgm:spPr/>
+    </dgm:pt>
+    <dgm:pt modelId="{A6A6246E-3448-4222-9C65-D254B9E0912A}" type="pres">
+      <dgm:prSet presAssocID="{30FCC4CA-CD85-4A36-BED7-901A58B9FAC1}" presName="hierRoot2" presStyleCnt="0">
+        <dgm:presLayoutVars>
+          <dgm:hierBranch val="hang"/>
+        </dgm:presLayoutVars>
+      </dgm:prSet>
+      <dgm:spPr/>
+    </dgm:pt>
+    <dgm:pt modelId="{B95DC8A5-854F-41BB-8095-DB4C545ADBBD}" type="pres">
+      <dgm:prSet presAssocID="{30FCC4CA-CD85-4A36-BED7-901A58B9FAC1}" presName="rootComposite" presStyleCnt="0"/>
+      <dgm:spPr/>
+    </dgm:pt>
+    <dgm:pt modelId="{F6D32830-6E81-4A6B-B227-84FFEAF5977D}" type="pres">
+      <dgm:prSet presAssocID="{30FCC4CA-CD85-4A36-BED7-901A58B9FAC1}" presName="rootText" presStyleLbl="node4" presStyleIdx="1" presStyleCnt="3">
+        <dgm:presLayoutVars>
+          <dgm:chPref val="3"/>
+        </dgm:presLayoutVars>
+      </dgm:prSet>
+      <dgm:spPr/>
+    </dgm:pt>
+    <dgm:pt modelId="{EE7F8A0F-F215-4637-A096-A705802F76DC}" type="pres">
+      <dgm:prSet presAssocID="{30FCC4CA-CD85-4A36-BED7-901A58B9FAC1}" presName="rootConnector" presStyleLbl="node4" presStyleIdx="1" presStyleCnt="3"/>
+      <dgm:spPr/>
+    </dgm:pt>
+    <dgm:pt modelId="{FEEED26A-AC89-41BF-9C1B-B3EE44BCC99D}" type="pres">
+      <dgm:prSet presAssocID="{30FCC4CA-CD85-4A36-BED7-901A58B9FAC1}" presName="hierChild4" presStyleCnt="0"/>
+      <dgm:spPr/>
+    </dgm:pt>
+    <dgm:pt modelId="{6562511F-7B70-4823-B904-AA43A6082607}" type="pres">
+      <dgm:prSet presAssocID="{30FCC4CA-CD85-4A36-BED7-901A58B9FAC1}" presName="hierChild5" presStyleCnt="0"/>
+      <dgm:spPr/>
+    </dgm:pt>
     <dgm:pt modelId="{104FED9D-997B-4A63-9341-B2803067ACCF}" type="pres">
-      <dgm:prSet presAssocID="{DAC5BBDE-8C97-43CC-9E1C-94E0CBCBD355}" presName="Name64" presStyleLbl="parChTrans1D4" presStyleIdx="1" presStyleCnt="3"/>
+      <dgm:prSet presAssocID="{DAC5BBDE-8C97-43CC-9E1C-94E0CBCBD355}" presName="Name64" presStyleLbl="parChTrans1D4" presStyleIdx="2" presStyleCnt="3"/>
       <dgm:spPr/>
     </dgm:pt>
     <dgm:pt modelId="{717005C1-83A6-41CD-9845-69F593358E9F}" type="pres">
@@ -2341,7 +6407,7 @@
       <dgm:spPr/>
     </dgm:pt>
     <dgm:pt modelId="{5E97D47C-4857-4F42-9751-5D96302CC62C}" type="pres">
-      <dgm:prSet presAssocID="{C6AFF0CE-4C2A-46D0-ACD5-35A941D62A1E}" presName="rootText" presStyleLbl="node4" presStyleIdx="1" presStyleCnt="3">
+      <dgm:prSet presAssocID="{C6AFF0CE-4C2A-46D0-ACD5-35A941D62A1E}" presName="rootText" presStyleLbl="node4" presStyleIdx="2" presStyleCnt="3">
         <dgm:presLayoutVars>
           <dgm:chPref val="3"/>
         </dgm:presLayoutVars>
@@ -2349,7 +6415,7 @@
       <dgm:spPr/>
     </dgm:pt>
     <dgm:pt modelId="{57934082-E985-450D-9174-16E516D0C3A1}" type="pres">
-      <dgm:prSet presAssocID="{C6AFF0CE-4C2A-46D0-ACD5-35A941D62A1E}" presName="rootConnector" presStyleLbl="node4" presStyleIdx="1" presStyleCnt="3"/>
+      <dgm:prSet presAssocID="{C6AFF0CE-4C2A-46D0-ACD5-35A941D62A1E}" presName="rootConnector" presStyleLbl="node4" presStyleIdx="2" presStyleCnt="3"/>
       <dgm:spPr/>
     </dgm:pt>
     <dgm:pt modelId="{5644D4F2-ECB2-49CA-8269-78F86ABD1BFE}" type="pres">
@@ -2358,42 +6424,6 @@
     </dgm:pt>
     <dgm:pt modelId="{82E3E9D9-99C1-4CAE-983D-4B9EC5B17908}" type="pres">
       <dgm:prSet presAssocID="{C6AFF0CE-4C2A-46D0-ACD5-35A941D62A1E}" presName="hierChild5" presStyleCnt="0"/>
-      <dgm:spPr/>
-    </dgm:pt>
-    <dgm:pt modelId="{A68EC252-7E40-48FD-AE3D-EE3D93D6EBD1}" type="pres">
-      <dgm:prSet presAssocID="{591F22A9-CD2B-4D13-A5E4-AB0A7D3C887C}" presName="Name64" presStyleLbl="parChTrans1D4" presStyleIdx="2" presStyleCnt="3"/>
-      <dgm:spPr/>
-    </dgm:pt>
-    <dgm:pt modelId="{A6A6246E-3448-4222-9C65-D254B9E0912A}" type="pres">
-      <dgm:prSet presAssocID="{30FCC4CA-CD85-4A36-BED7-901A58B9FAC1}" presName="hierRoot2" presStyleCnt="0">
-        <dgm:presLayoutVars>
-          <dgm:hierBranch val="init"/>
-        </dgm:presLayoutVars>
-      </dgm:prSet>
-      <dgm:spPr/>
-    </dgm:pt>
-    <dgm:pt modelId="{B95DC8A5-854F-41BB-8095-DB4C545ADBBD}" type="pres">
-      <dgm:prSet presAssocID="{30FCC4CA-CD85-4A36-BED7-901A58B9FAC1}" presName="rootComposite" presStyleCnt="0"/>
-      <dgm:spPr/>
-    </dgm:pt>
-    <dgm:pt modelId="{F6D32830-6E81-4A6B-B227-84FFEAF5977D}" type="pres">
-      <dgm:prSet presAssocID="{30FCC4CA-CD85-4A36-BED7-901A58B9FAC1}" presName="rootText" presStyleLbl="node4" presStyleIdx="2" presStyleCnt="3">
-        <dgm:presLayoutVars>
-          <dgm:chPref val="3"/>
-        </dgm:presLayoutVars>
-      </dgm:prSet>
-      <dgm:spPr/>
-    </dgm:pt>
-    <dgm:pt modelId="{EE7F8A0F-F215-4637-A096-A705802F76DC}" type="pres">
-      <dgm:prSet presAssocID="{30FCC4CA-CD85-4A36-BED7-901A58B9FAC1}" presName="rootConnector" presStyleLbl="node4" presStyleIdx="2" presStyleCnt="3"/>
-      <dgm:spPr/>
-    </dgm:pt>
-    <dgm:pt modelId="{FEEED26A-AC89-41BF-9C1B-B3EE44BCC99D}" type="pres">
-      <dgm:prSet presAssocID="{30FCC4CA-CD85-4A36-BED7-901A58B9FAC1}" presName="hierChild4" presStyleCnt="0"/>
-      <dgm:spPr/>
-    </dgm:pt>
-    <dgm:pt modelId="{6562511F-7B70-4823-B904-AA43A6082607}" type="pres">
-      <dgm:prSet presAssocID="{30FCC4CA-CD85-4A36-BED7-901A58B9FAC1}" presName="hierChild5" presStyleCnt="0"/>
       <dgm:spPr/>
     </dgm:pt>
     <dgm:pt modelId="{128CEC81-931F-4074-8CDE-7DB0FFD68C41}" type="pres">
@@ -2698,209 +6728,209 @@
     </dgm:pt>
   </dgm:ptLst>
   <dgm:cxnLst>
-    <dgm:cxn modelId="{4B0AAA04-ED21-4BA3-868F-C4F5B750FABB}" type="presOf" srcId="{34368D28-E5EB-4322-A870-F73A0AE3ACD6}" destId="{6301329E-344D-47F6-A614-6EF6AD88CFE2}" srcOrd="0" destOrd="0" presId="urn:microsoft.com/office/officeart/2009/3/layout/HorizontalOrganizationChart"/>
-    <dgm:cxn modelId="{37D6560A-2A2B-4CA1-9319-379D53DAE22A}" type="presOf" srcId="{0DEB1443-FEC5-43EB-98BF-23E5DE606D42}" destId="{25FEBD52-937B-45CD-92CB-90C12BE3161F}" srcOrd="0" destOrd="0" presId="urn:microsoft.com/office/officeart/2009/3/layout/HorizontalOrganizationChart"/>
-    <dgm:cxn modelId="{74C2460B-4376-4725-BD7B-0B39DDF778B8}" type="presOf" srcId="{FC5DACAA-6E84-42B2-BA49-6D00DADAA87E}" destId="{D9ADCE91-5859-4D1F-B536-436479C7F510}" srcOrd="0" destOrd="0" presId="urn:microsoft.com/office/officeart/2009/3/layout/HorizontalOrganizationChart"/>
-    <dgm:cxn modelId="{90286D0C-1B7A-4B71-B455-0A7320F62EB1}" type="presOf" srcId="{591F22A9-CD2B-4D13-A5E4-AB0A7D3C887C}" destId="{A68EC252-7E40-48FD-AE3D-EE3D93D6EBD1}" srcOrd="0" destOrd="0" presId="urn:microsoft.com/office/officeart/2009/3/layout/HorizontalOrganizationChart"/>
-    <dgm:cxn modelId="{83EDB80D-1868-4AC3-B0CE-66C0E84C9249}" type="presOf" srcId="{06773ED0-14D5-44C9-8FCB-5AA4DFBF23E6}" destId="{33647549-6467-42C4-AB1A-D9B04ED28411}" srcOrd="0" destOrd="0" presId="urn:microsoft.com/office/officeart/2009/3/layout/HorizontalOrganizationChart"/>
+    <dgm:cxn modelId="{9274F301-C5D7-4496-A55A-AA5941A30F37}" type="presOf" srcId="{0DEB1443-FEC5-43EB-98BF-23E5DE606D42}" destId="{25FEBD52-937B-45CD-92CB-90C12BE3161F}" srcOrd="0" destOrd="0" presId="urn:microsoft.com/office/officeart/2009/3/layout/HorizontalOrganizationChart"/>
+    <dgm:cxn modelId="{92C23207-EB93-4F02-97E6-23277EF090AF}" type="presOf" srcId="{22B91FEE-B6AA-40E3-A7F1-C9763A6D1060}" destId="{B8DEBCB4-9FF0-465D-B494-CD6E9FDDF696}" srcOrd="0" destOrd="0" presId="urn:microsoft.com/office/officeart/2009/3/layout/HorizontalOrganizationChart"/>
+    <dgm:cxn modelId="{EFA63A09-ABC5-41BA-8BCF-2D02FE86666B}" type="presOf" srcId="{F9932F46-C2CE-4A26-86A6-3DBDAE2B96B7}" destId="{4A52B28B-1A64-467A-A835-FDCC6B652D5D}" srcOrd="0" destOrd="0" presId="urn:microsoft.com/office/officeart/2009/3/layout/HorizontalOrganizationChart"/>
+    <dgm:cxn modelId="{F8F6C309-16FB-4912-BDC1-B47378E9F227}" type="presOf" srcId="{DAC5BBDE-8C97-43CC-9E1C-94E0CBCBD355}" destId="{104FED9D-997B-4A63-9341-B2803067ACCF}" srcOrd="0" destOrd="0" presId="urn:microsoft.com/office/officeart/2009/3/layout/HorizontalOrganizationChart"/>
+    <dgm:cxn modelId="{FA00B90E-45D3-429E-8B4D-35127CDE3126}" type="presOf" srcId="{9DAFDED0-51DE-417B-AE9D-5609C4B06E21}" destId="{72207D64-0AE1-46FA-8615-B08828C51669}" srcOrd="0" destOrd="0" presId="urn:microsoft.com/office/officeart/2009/3/layout/HorizontalOrganizationChart"/>
+    <dgm:cxn modelId="{C49BA00F-8E56-4330-A874-E27766015DF1}" type="presOf" srcId="{7DC70A94-CC4A-45A7-811E-A7814CCF4797}" destId="{39E5DA33-265C-4DE6-9A7B-DFC0FDE1E0B9}" srcOrd="0" destOrd="0" presId="urn:microsoft.com/office/officeart/2009/3/layout/HorizontalOrganizationChart"/>
     <dgm:cxn modelId="{71C3D010-B9F9-4EA1-B9A6-EA2F3DAE4920}" srcId="{7CE14395-788C-42D3-A384-B290C004FD26}" destId="{3338DF0D-0EFB-433C-9A9F-72689B26A59A}" srcOrd="2" destOrd="0" parTransId="{BE331D95-D963-4813-A5F1-2C7FDACFB7B9}" sibTransId="{A63F620E-10F3-407E-B515-CA680C76F529}"/>
-    <dgm:cxn modelId="{F54BAC15-D7A0-4A41-9955-8C318EF18119}" type="presOf" srcId="{7CE14395-788C-42D3-A384-B290C004FD26}" destId="{FBD47088-0F65-4254-BF44-0BD56A3EEBC8}" srcOrd="0" destOrd="0" presId="urn:microsoft.com/office/officeart/2009/3/layout/HorizontalOrganizationChart"/>
+    <dgm:cxn modelId="{1FBF9814-7A0A-4A5D-B0A6-6BEE822B5A00}" type="presOf" srcId="{A256C0C3-9929-4A90-94BE-23ED9BC533D9}" destId="{1482A78F-D0F1-43CA-9AB7-7AC3DF5B3D68}" srcOrd="0" destOrd="0" presId="urn:microsoft.com/office/officeart/2009/3/layout/HorizontalOrganizationChart"/>
     <dgm:cxn modelId="{7E0F7E17-D6EC-46E5-8F4A-E74D80757145}" srcId="{7CE14395-788C-42D3-A384-B290C004FD26}" destId="{1E77C79A-80DC-45F3-B625-0D9B5AB1C74F}" srcOrd="3" destOrd="0" parTransId="{1DA4683B-5E3D-4A7F-B5AE-B89C354287B8}" sibTransId="{C702F3C1-75DD-47C5-BDDA-B8FE888B8CFA}"/>
-    <dgm:cxn modelId="{2F1F4C18-84E0-46B0-8969-5D8794A51B03}" type="presOf" srcId="{0DEB1443-FEC5-43EB-98BF-23E5DE606D42}" destId="{2DADF55D-BF6F-406D-A30A-5C330389266F}" srcOrd="1" destOrd="0" presId="urn:microsoft.com/office/officeart/2009/3/layout/HorizontalOrganizationChart"/>
-    <dgm:cxn modelId="{EBD0C618-8432-4A31-8EC8-BCD21123DAE5}" type="presOf" srcId="{19B1B661-8AB5-4A71-B051-C434A13FABBA}" destId="{BF9C5CED-225A-4359-ACDE-E3EC66881650}" srcOrd="0" destOrd="0" presId="urn:microsoft.com/office/officeart/2009/3/layout/HorizontalOrganizationChart"/>
-    <dgm:cxn modelId="{D9F9DA1A-DB4E-4883-92F1-E2EC7FCA8309}" type="presOf" srcId="{DAC5BBDE-8C97-43CC-9E1C-94E0CBCBD355}" destId="{104FED9D-997B-4A63-9341-B2803067ACCF}" srcOrd="0" destOrd="0" presId="urn:microsoft.com/office/officeart/2009/3/layout/HorizontalOrganizationChart"/>
+    <dgm:cxn modelId="{254B3518-F22E-47DA-A0EB-7E2F3180E153}" type="presOf" srcId="{591F22A9-CD2B-4D13-A5E4-AB0A7D3C887C}" destId="{A68EC252-7E40-48FD-AE3D-EE3D93D6EBD1}" srcOrd="0" destOrd="0" presId="urn:microsoft.com/office/officeart/2009/3/layout/HorizontalOrganizationChart"/>
     <dgm:cxn modelId="{CB83921B-AD06-4566-AF3F-35ADE7EE0D5C}" srcId="{7CE14395-788C-42D3-A384-B290C004FD26}" destId="{F017555E-D460-478F-B4B6-64482984DD0B}" srcOrd="5" destOrd="0" parTransId="{57810F29-8630-44ED-8EE3-7BBCA426F4FC}" sibTransId="{868FD6AA-B8EF-4580-8060-4EE1F954A794}"/>
-    <dgm:cxn modelId="{5A93C92A-8EEA-4B40-9429-AD664278ACA4}" type="presOf" srcId="{284CB4E3-4F32-4152-A559-1E5E6716C60B}" destId="{DE7C4B53-915C-46D1-BFCB-68E07073B2D1}" srcOrd="0" destOrd="0" presId="urn:microsoft.com/office/officeart/2009/3/layout/HorizontalOrganizationChart"/>
-    <dgm:cxn modelId="{8968F32A-A725-4F90-B4A6-18423D299F57}" type="presOf" srcId="{F017555E-D460-478F-B4B6-64482984DD0B}" destId="{8721B19C-2B16-40FC-A782-772AE21A9466}" srcOrd="1" destOrd="0" presId="urn:microsoft.com/office/officeart/2009/3/layout/HorizontalOrganizationChart"/>
+    <dgm:cxn modelId="{A1D9811D-2F9A-4955-AB6D-113F1612C1EA}" type="presOf" srcId="{88890AE1-84ED-4089-8C5A-1CC05290BF18}" destId="{2166FC77-68EB-48BA-8A6A-6B30B91FE7FF}" srcOrd="0" destOrd="0" presId="urn:microsoft.com/office/officeart/2009/3/layout/HorizontalOrganizationChart"/>
+    <dgm:cxn modelId="{6860C51D-19BD-4170-B1F3-D7C8306679BF}" type="presOf" srcId="{938D8A35-555F-46AF-A9B7-01C1385F6AD1}" destId="{FF7171D9-8F25-4FF2-8D7B-F8E5E1E14D57}" srcOrd="0" destOrd="0" presId="urn:microsoft.com/office/officeart/2009/3/layout/HorizontalOrganizationChart"/>
+    <dgm:cxn modelId="{2643F82C-B236-4D1D-8940-366E23B578C5}" type="presOf" srcId="{57810F29-8630-44ED-8EE3-7BBCA426F4FC}" destId="{8FC1306C-93A3-47D1-9A41-3B93A12385BE}" srcOrd="0" destOrd="0" presId="urn:microsoft.com/office/officeart/2009/3/layout/HorizontalOrganizationChart"/>
     <dgm:cxn modelId="{6FA6E530-DD7C-46DC-8D27-382CE13176C1}" srcId="{7CE14395-788C-42D3-A384-B290C004FD26}" destId="{18D4EDBC-3044-47BA-9293-DB8A4C9AA0F5}" srcOrd="1" destOrd="0" parTransId="{34368D28-E5EB-4322-A870-F73A0AE3ACD6}" sibTransId="{84712FA8-660D-4811-848D-03B116E78A2C}"/>
+    <dgm:cxn modelId="{B81BF630-82AF-4423-97B1-A4D566B31353}" type="presOf" srcId="{1DA4683B-5E3D-4A7F-B5AE-B89C354287B8}" destId="{5787FB7A-C1FE-464D-A868-7121D5FA03C7}" srcOrd="0" destOrd="0" presId="urn:microsoft.com/office/officeart/2009/3/layout/HorizontalOrganizationChart"/>
+    <dgm:cxn modelId="{8FF60031-25DD-44AD-9B82-E8B6A8075B35}" type="presOf" srcId="{0DEB1443-FEC5-43EB-98BF-23E5DE606D42}" destId="{2DADF55D-BF6F-406D-A30A-5C330389266F}" srcOrd="1" destOrd="0" presId="urn:microsoft.com/office/officeart/2009/3/layout/HorizontalOrganizationChart"/>
     <dgm:cxn modelId="{AD0EC531-A87B-46CE-9887-8FA868B1F688}" type="presOf" srcId="{7FFA466C-5F1F-4BEC-BEA9-6DAB192AFCBA}" destId="{D87D8C61-C464-432B-9289-57019E26A940}" srcOrd="0" destOrd="0" presId="urn:microsoft.com/office/officeart/2009/3/layout/HorizontalOrganizationChart"/>
     <dgm:cxn modelId="{C6A8F832-7D7E-48B8-9745-3916C85FD66F}" srcId="{1E77C79A-80DC-45F3-B625-0D9B5AB1C74F}" destId="{0B6B603D-5102-4060-A1A0-1FFA2D3CDB7B}" srcOrd="0" destOrd="0" parTransId="{9A372058-D4EE-45F9-BDEC-153101E56370}" sibTransId="{1AE9B3EC-840A-4EFD-BD2B-7FDCD69D0E58}"/>
-    <dgm:cxn modelId="{AD0E1A34-BDB8-47EE-9B18-CEF0A73DA328}" type="presOf" srcId="{AD6C20C5-6E50-44F5-9C3B-A75E1F14B867}" destId="{A5293FB8-2FCA-47A1-9F56-1B9E8233E3A2}" srcOrd="0" destOrd="0" presId="urn:microsoft.com/office/officeart/2009/3/layout/HorizontalOrganizationChart"/>
-    <dgm:cxn modelId="{249B9835-EF14-42E1-8075-48601B17A204}" type="presOf" srcId="{1DA4683B-5E3D-4A7F-B5AE-B89C354287B8}" destId="{5787FB7A-C1FE-464D-A868-7121D5FA03C7}" srcOrd="0" destOrd="0" presId="urn:microsoft.com/office/officeart/2009/3/layout/HorizontalOrganizationChart"/>
-    <dgm:cxn modelId="{F1100D3D-763B-42D9-8B0F-995F9384A268}" type="presOf" srcId="{FC5DACAA-6E84-42B2-BA49-6D00DADAA87E}" destId="{6CA9F9BF-1A06-40B6-B54A-1ED9CB2A6EB9}" srcOrd="1" destOrd="0" presId="urn:microsoft.com/office/officeart/2009/3/layout/HorizontalOrganizationChart"/>
+    <dgm:cxn modelId="{C995293C-D185-4C2C-B5E7-6593C6239D49}" type="presOf" srcId="{0CD4ABA5-E942-4DD9-A7F9-90D74A205284}" destId="{0173B0B8-64E2-46C7-9DC8-F4A531480479}" srcOrd="0" destOrd="0" presId="urn:microsoft.com/office/officeart/2009/3/layout/HorizontalOrganizationChart"/>
     <dgm:cxn modelId="{2FCA615B-2BBB-4823-BB23-023730C46C63}" srcId="{06773ED0-14D5-44C9-8FCB-5AA4DFBF23E6}" destId="{938D8A35-555F-46AF-A9B7-01C1385F6AD1}" srcOrd="2" destOrd="0" parTransId="{284CB4E3-4F32-4152-A559-1E5E6716C60B}" sibTransId="{62C2E181-1234-45E2-810C-DC0FE15967BA}"/>
-    <dgm:cxn modelId="{D4869E5E-F1E7-4AD1-92C2-474E55674719}" type="presOf" srcId="{4B9CC5FC-291B-468B-82AE-76105F8B01BB}" destId="{7173C6F1-55FE-4BAC-AB3C-43B894DE8383}" srcOrd="0" destOrd="0" presId="urn:microsoft.com/office/officeart/2009/3/layout/HorizontalOrganizationChart"/>
-    <dgm:cxn modelId="{1CE45761-A614-498E-A49F-99736886E23C}" type="presOf" srcId="{7CE14395-788C-42D3-A384-B290C004FD26}" destId="{82DFE3D4-1590-4C5A-B56E-0DBAB91E14F3}" srcOrd="1" destOrd="0" presId="urn:microsoft.com/office/officeart/2009/3/layout/HorizontalOrganizationChart"/>
-    <dgm:cxn modelId="{8C7B0A44-E1C8-4C69-9CD0-32006EB2CC7D}" type="presOf" srcId="{0CD4ABA5-E942-4DD9-A7F9-90D74A205284}" destId="{C5E20756-FFE7-49C6-A4E7-FF3C8DD1A19A}" srcOrd="1" destOrd="0" presId="urn:microsoft.com/office/officeart/2009/3/layout/HorizontalOrganizationChart"/>
-    <dgm:cxn modelId="{F6DBF344-D19B-4631-925C-F960E181C16E}" type="presOf" srcId="{18D4EDBC-3044-47BA-9293-DB8A4C9AA0F5}" destId="{E75F6890-3FF6-462B-BFCD-1BDC1E8A1BAC}" srcOrd="1" destOrd="0" presId="urn:microsoft.com/office/officeart/2009/3/layout/HorizontalOrganizationChart"/>
-    <dgm:cxn modelId="{AD43C465-D88C-4E02-A453-DF8A61258342}" type="presOf" srcId="{22B91FEE-B6AA-40E3-A7F1-C9763A6D1060}" destId="{1C9DEEC2-31CA-4461-A84A-F684A1BC318E}" srcOrd="1" destOrd="0" presId="urn:microsoft.com/office/officeart/2009/3/layout/HorizontalOrganizationChart"/>
-    <dgm:cxn modelId="{23D87466-F6C6-4A20-944F-0A83C7B2C970}" type="presOf" srcId="{B3B1FBB6-4B0B-4F7C-A2D7-C6A949330714}" destId="{32A91987-74F4-4BEF-BC8A-35285D8F2E4A}" srcOrd="0" destOrd="0" presId="urn:microsoft.com/office/officeart/2009/3/layout/HorizontalOrganizationChart"/>
-    <dgm:cxn modelId="{74ED4548-65EC-47EB-B54F-D3F7E110898A}" srcId="{0B6B603D-5102-4060-A1A0-1FFA2D3CDB7B}" destId="{30FCC4CA-CD85-4A36-BED7-901A58B9FAC1}" srcOrd="1" destOrd="0" parTransId="{591F22A9-CD2B-4D13-A5E4-AB0A7D3C887C}" sibTransId="{42B22B28-FCC9-4EEB-80D7-D75838C5B7AD}"/>
-    <dgm:cxn modelId="{DCFE5C4A-6D7B-469A-8F8B-C4C4245EB2B3}" type="presOf" srcId="{C6ED26BF-125F-4EDD-8FA3-A542E9D9848A}" destId="{0DE28096-4500-43FE-8464-D071F31674CB}" srcOrd="0" destOrd="0" presId="urn:microsoft.com/office/officeart/2009/3/layout/HorizontalOrganizationChart"/>
-    <dgm:cxn modelId="{A817A76C-7878-4A6B-8600-581F7143E907}" type="presOf" srcId="{BE331D95-D963-4813-A5F1-2C7FDACFB7B9}" destId="{6F2ECF11-C45F-4D33-A176-3B22DA02F304}" srcOrd="0" destOrd="0" presId="urn:microsoft.com/office/officeart/2009/3/layout/HorizontalOrganizationChart"/>
-    <dgm:cxn modelId="{9153E16F-60CA-4E68-8F06-AA419AEE6473}" type="presOf" srcId="{06773ED0-14D5-44C9-8FCB-5AA4DFBF23E6}" destId="{F5C77743-6F8F-4C26-89E2-E52835A97340}" srcOrd="1" destOrd="0" presId="urn:microsoft.com/office/officeart/2009/3/layout/HorizontalOrganizationChart"/>
-    <dgm:cxn modelId="{1451DD51-B86E-4B17-9401-B95D587C4006}" type="presOf" srcId="{C6ED26BF-125F-4EDD-8FA3-A542E9D9848A}" destId="{E66ABD91-B62C-4B79-BA82-2D0E4398A942}" srcOrd="1" destOrd="0" presId="urn:microsoft.com/office/officeart/2009/3/layout/HorizontalOrganizationChart"/>
-    <dgm:cxn modelId="{626E8F72-539D-40FA-A628-A0B41DC04C62}" type="presOf" srcId="{1E77C79A-80DC-45F3-B625-0D9B5AB1C74F}" destId="{C41E0557-1D81-4BC1-9B23-EA358800374C}" srcOrd="1" destOrd="0" presId="urn:microsoft.com/office/officeart/2009/3/layout/HorizontalOrganizationChart"/>
-    <dgm:cxn modelId="{5977C354-2AD0-437F-99C2-464CF9C9B410}" type="presOf" srcId="{B3B1FBB6-4B0B-4F7C-A2D7-C6A949330714}" destId="{9EEB93A5-D598-4E9F-83B5-0F707C8B0675}" srcOrd="1" destOrd="0" presId="urn:microsoft.com/office/officeart/2009/3/layout/HorizontalOrganizationChart"/>
-    <dgm:cxn modelId="{8C621F56-77D6-497F-9200-86168651CBFB}" type="presOf" srcId="{C6AFF0CE-4C2A-46D0-ACD5-35A941D62A1E}" destId="{57934082-E985-450D-9174-16E516D0C3A1}" srcOrd="1" destOrd="0" presId="urn:microsoft.com/office/officeart/2009/3/layout/HorizontalOrganizationChart"/>
+    <dgm:cxn modelId="{C0295B5D-E584-4664-8997-0E194200139B}" type="presOf" srcId="{B3B1FBB6-4B0B-4F7C-A2D7-C6A949330714}" destId="{32A91987-74F4-4BEF-BC8A-35285D8F2E4A}" srcOrd="0" destOrd="0" presId="urn:microsoft.com/office/officeart/2009/3/layout/HorizontalOrganizationChart"/>
+    <dgm:cxn modelId="{538F9D5D-973F-41CA-ACAF-168F3FBF5B02}" type="presOf" srcId="{7CE14395-788C-42D3-A384-B290C004FD26}" destId="{82DFE3D4-1590-4C5A-B56E-0DBAB91E14F3}" srcOrd="1" destOrd="0" presId="urn:microsoft.com/office/officeart/2009/3/layout/HorizontalOrganizationChart"/>
+    <dgm:cxn modelId="{49BD5861-EF76-4FC9-975C-7110B31D2CFA}" type="presOf" srcId="{C6ED26BF-125F-4EDD-8FA3-A542E9D9848A}" destId="{0DE28096-4500-43FE-8464-D071F31674CB}" srcOrd="0" destOrd="0" presId="urn:microsoft.com/office/officeart/2009/3/layout/HorizontalOrganizationChart"/>
+    <dgm:cxn modelId="{73AA1844-5848-443B-9E1F-64E1BF90B137}" type="presOf" srcId="{F017555E-D460-478F-B4B6-64482984DD0B}" destId="{D4C389DD-0F6A-43A1-8424-5B1DBF82F574}" srcOrd="0" destOrd="0" presId="urn:microsoft.com/office/officeart/2009/3/layout/HorizontalOrganizationChart"/>
+    <dgm:cxn modelId="{74ED4548-65EC-47EB-B54F-D3F7E110898A}" srcId="{0B6B603D-5102-4060-A1A0-1FFA2D3CDB7B}" destId="{30FCC4CA-CD85-4A36-BED7-901A58B9FAC1}" srcOrd="0" destOrd="0" parTransId="{591F22A9-CD2B-4D13-A5E4-AB0A7D3C887C}" sibTransId="{42B22B28-FCC9-4EEB-80D7-D75838C5B7AD}"/>
+    <dgm:cxn modelId="{E8B27969-0BFA-4989-9C72-F1C100C736B7}" type="presOf" srcId="{1E77C79A-80DC-45F3-B625-0D9B5AB1C74F}" destId="{9A1FF6BF-BB89-4005-AFDD-9D099483866B}" srcOrd="0" destOrd="0" presId="urn:microsoft.com/office/officeart/2009/3/layout/HorizontalOrganizationChart"/>
+    <dgm:cxn modelId="{21B0726B-CC47-4A95-944F-F0EA45E1EE9F}" type="presOf" srcId="{19B1B661-8AB5-4A71-B051-C434A13FABBA}" destId="{BF9C5CED-225A-4359-ACDE-E3EC66881650}" srcOrd="0" destOrd="0" presId="urn:microsoft.com/office/officeart/2009/3/layout/HorizontalOrganizationChart"/>
+    <dgm:cxn modelId="{FB7A9D6D-093E-4F86-B6D0-6BCFB92C261D}" type="presOf" srcId="{34368D28-E5EB-4322-A870-F73A0AE3ACD6}" destId="{6301329E-344D-47F6-A614-6EF6AD88CFE2}" srcOrd="0" destOrd="0" presId="urn:microsoft.com/office/officeart/2009/3/layout/HorizontalOrganizationChart"/>
+    <dgm:cxn modelId="{DB2B6C6F-DAE7-4579-833E-AADCB90C1DAB}" type="presOf" srcId="{C6AFF0CE-4C2A-46D0-ACD5-35A941D62A1E}" destId="{57934082-E985-450D-9174-16E516D0C3A1}" srcOrd="1" destOrd="0" presId="urn:microsoft.com/office/officeart/2009/3/layout/HorizontalOrganizationChart"/>
+    <dgm:cxn modelId="{8007E971-CE3F-4833-B9DB-A5BFFB348F7B}" type="presOf" srcId="{30FCC4CA-CD85-4A36-BED7-901A58B9FAC1}" destId="{F6D32830-6E81-4A6B-B227-84FFEAF5977D}" srcOrd="0" destOrd="0" presId="urn:microsoft.com/office/officeart/2009/3/layout/HorizontalOrganizationChart"/>
+    <dgm:cxn modelId="{879A9053-AAF8-435B-AD92-F7F09B0E8FC7}" type="presOf" srcId="{06773ED0-14D5-44C9-8FCB-5AA4DFBF23E6}" destId="{F5C77743-6F8F-4C26-89E2-E52835A97340}" srcOrd="1" destOrd="0" presId="urn:microsoft.com/office/officeart/2009/3/layout/HorizontalOrganizationChart"/>
+    <dgm:cxn modelId="{ED491956-A00A-40E9-8428-983F879C6542}" type="presOf" srcId="{284CB4E3-4F32-4152-A559-1E5E6716C60B}" destId="{DE7C4B53-915C-46D1-BFCB-68E07073B2D1}" srcOrd="0" destOrd="0" presId="urn:microsoft.com/office/officeart/2009/3/layout/HorizontalOrganizationChart"/>
+    <dgm:cxn modelId="{FE705D58-DF70-4E8C-8876-249BFC31365F}" type="presOf" srcId="{3338DF0D-0EFB-433C-9A9F-72689B26A59A}" destId="{C2CDF56B-F9D6-41EE-89FF-A1574DA8C723}" srcOrd="0" destOrd="0" presId="urn:microsoft.com/office/officeart/2009/3/layout/HorizontalOrganizationChart"/>
     <dgm:cxn modelId="{C0BAA678-1510-4971-8058-5914933C6318}" srcId="{06773ED0-14D5-44C9-8FCB-5AA4DFBF23E6}" destId="{9DAFDED0-51DE-417B-AE9D-5609C4B06E21}" srcOrd="1" destOrd="0" parTransId="{4ED3C6A9-A27A-4F9E-BE2D-56821EE8FFF8}" sibTransId="{34696A82-42E9-4E9B-8DC3-C0AB51194B57}"/>
-    <dgm:cxn modelId="{7B6DD378-E75B-4D0F-96C8-102D779D3CBE}" type="presOf" srcId="{3338DF0D-0EFB-433C-9A9F-72689B26A59A}" destId="{C2CDF56B-F9D6-41EE-89FF-A1574DA8C723}" srcOrd="0" destOrd="0" presId="urn:microsoft.com/office/officeart/2009/3/layout/HorizontalOrganizationChart"/>
+    <dgm:cxn modelId="{D35CD77A-745B-4EAF-B84C-AA8E09FB9F97}" type="presOf" srcId="{18D4EDBC-3044-47BA-9293-DB8A4C9AA0F5}" destId="{0DD6B694-DF8B-4C6F-B95D-B9992668CF13}" srcOrd="0" destOrd="0" presId="urn:microsoft.com/office/officeart/2009/3/layout/HorizontalOrganizationChart"/>
     <dgm:cxn modelId="{0302F77B-F45D-482B-9C02-5BDA25272447}" srcId="{7CE14395-788C-42D3-A384-B290C004FD26}" destId="{06773ED0-14D5-44C9-8FCB-5AA4DFBF23E6}" srcOrd="6" destOrd="0" parTransId="{88890AE1-84ED-4089-8C5A-1CC05290BF18}" sibTransId="{CFD27335-AFF5-4141-AAC5-79E1DC5CBF33}"/>
+    <dgm:cxn modelId="{81D2C97C-19CE-46AB-BA71-B3BF0F258D67}" type="presOf" srcId="{9A372058-D4EE-45F9-BDEC-153101E56370}" destId="{66A3BD58-3719-4F56-81B6-85D11C86F062}" srcOrd="0" destOrd="0" presId="urn:microsoft.com/office/officeart/2009/3/layout/HorizontalOrganizationChart"/>
+    <dgm:cxn modelId="{690F9F7F-B51F-43E5-87CB-75B4E90DAE84}" type="presOf" srcId="{FC5DACAA-6E84-42B2-BA49-6D00DADAA87E}" destId="{6CA9F9BF-1A06-40B6-B54A-1ED9CB2A6EB9}" srcOrd="1" destOrd="0" presId="urn:microsoft.com/office/officeart/2009/3/layout/HorizontalOrganizationChart"/>
+    <dgm:cxn modelId="{9E047084-76D8-4FBE-A02C-D3C2340AA074}" type="presOf" srcId="{22B91FEE-B6AA-40E3-A7F1-C9763A6D1060}" destId="{1C9DEEC2-31CA-4461-A84A-F684A1BC318E}" srcOrd="1" destOrd="0" presId="urn:microsoft.com/office/officeart/2009/3/layout/HorizontalOrganizationChart"/>
     <dgm:cxn modelId="{1EE9B784-2D82-414D-99F8-CE5E4BBC7D45}" srcId="{7CE14395-788C-42D3-A384-B290C004FD26}" destId="{A256C0C3-9929-4A90-94BE-23ED9BC533D9}" srcOrd="0" destOrd="0" parTransId="{AD6C20C5-6E50-44F5-9C3B-A75E1F14B867}" sibTransId="{B9A1591F-7381-42B8-9323-5781F12527D4}"/>
-    <dgm:cxn modelId="{9C291685-39E9-46DD-8CEA-E655F024FD76}" type="presOf" srcId="{F017555E-D460-478F-B4B6-64482984DD0B}" destId="{D4C389DD-0F6A-43A1-8424-5B1DBF82F574}" srcOrd="0" destOrd="0" presId="urn:microsoft.com/office/officeart/2009/3/layout/HorizontalOrganizationChart"/>
-    <dgm:cxn modelId="{61B6A786-6F38-486C-B946-95EA3716F1E6}" type="presOf" srcId="{0B6B603D-5102-4060-A1A0-1FFA2D3CDB7B}" destId="{75EB9667-0AE0-4C3A-9501-8F5BFD9C725D}" srcOrd="0" destOrd="0" presId="urn:microsoft.com/office/officeart/2009/3/layout/HorizontalOrganizationChart"/>
-    <dgm:cxn modelId="{65AF548B-9EC1-4AE6-A8FD-BC473DDADB4E}" type="presOf" srcId="{22B91FEE-B6AA-40E3-A7F1-C9763A6D1060}" destId="{B8DEBCB4-9FF0-465D-B494-CD6E9FDDF696}" srcOrd="0" destOrd="0" presId="urn:microsoft.com/office/officeart/2009/3/layout/HorizontalOrganizationChart"/>
     <dgm:cxn modelId="{0529158C-DBF9-438B-90B5-BE9A82DE3FAE}" srcId="{18D4EDBC-3044-47BA-9293-DB8A4C9AA0F5}" destId="{0CD4ABA5-E942-4DD9-A7F9-90D74A205284}" srcOrd="0" destOrd="0" parTransId="{6C2FA24C-0D47-4C8B-9334-EFD4E7B00511}" sibTransId="{38C65FA1-CDA4-4820-8E63-5BF3321C12CF}"/>
-    <dgm:cxn modelId="{7D924F8E-7B82-4F58-86BD-A0CA38CE5A5B}" type="presOf" srcId="{3338DF0D-0EFB-433C-9A9F-72689B26A59A}" destId="{A916F049-98DA-4BD5-A258-170643833D6F}" srcOrd="1" destOrd="0" presId="urn:microsoft.com/office/officeart/2009/3/layout/HorizontalOrganizationChart"/>
-    <dgm:cxn modelId="{DBE29F90-1564-419E-8BBB-687D4FEFAA8D}" srcId="{0B6B603D-5102-4060-A1A0-1FFA2D3CDB7B}" destId="{C6AFF0CE-4C2A-46D0-ACD5-35A941D62A1E}" srcOrd="0" destOrd="0" parTransId="{DAC5BBDE-8C97-43CC-9E1C-94E0CBCBD355}" sibTransId="{2B7775E8-3087-44D4-B8B9-F9D42B88BB82}"/>
-    <dgm:cxn modelId="{3D5B0D91-7943-47E7-884D-9599565A8E37}" type="presOf" srcId="{57810F29-8630-44ED-8EE3-7BBCA426F4FC}" destId="{8FC1306C-93A3-47D1-9A41-3B93A12385BE}" srcOrd="0" destOrd="0" presId="urn:microsoft.com/office/officeart/2009/3/layout/HorizontalOrganizationChart"/>
+    <dgm:cxn modelId="{DBE29F90-1564-419E-8BBB-687D4FEFAA8D}" srcId="{0B6B603D-5102-4060-A1A0-1FFA2D3CDB7B}" destId="{C6AFF0CE-4C2A-46D0-ACD5-35A941D62A1E}" srcOrd="1" destOrd="0" parTransId="{DAC5BBDE-8C97-43CC-9E1C-94E0CBCBD355}" sibTransId="{2B7775E8-3087-44D4-B8B9-F9D42B88BB82}"/>
+    <dgm:cxn modelId="{FEBD9393-77D1-444B-84D4-96C2FB83727A}" type="presOf" srcId="{A256C0C3-9929-4A90-94BE-23ED9BC533D9}" destId="{8AA63328-B260-458D-9A98-C94DFD0E550A}" srcOrd="1" destOrd="0" presId="urn:microsoft.com/office/officeart/2009/3/layout/HorizontalOrganizationChart"/>
     <dgm:cxn modelId="{73BCB293-AAB8-41AF-A147-96B6F71911D5}" srcId="{0DEB1443-FEC5-43EB-98BF-23E5DE606D42}" destId="{FC5DACAA-6E84-42B2-BA49-6D00DADAA87E}" srcOrd="0" destOrd="0" parTransId="{E54AE43D-4124-459D-A293-3CA94E0CAEF3}" sibTransId="{CE00F651-13B0-4324-B7EE-0249533F558C}"/>
-    <dgm:cxn modelId="{C917EB94-CD91-434C-AFAC-B1A58213FFC3}" type="presOf" srcId="{6C2FA24C-0D47-4C8B-9334-EFD4E7B00511}" destId="{8DD5F37E-E46D-4668-842A-1FB00A3D26EC}" srcOrd="0" destOrd="0" presId="urn:microsoft.com/office/officeart/2009/3/layout/HorizontalOrganizationChart"/>
     <dgm:cxn modelId="{56611798-E41B-4BF2-B6EF-9F8F8CCF3F02}" srcId="{0CD4ABA5-E942-4DD9-A7F9-90D74A205284}" destId="{C6ED26BF-125F-4EDD-8FA3-A542E9D9848A}" srcOrd="0" destOrd="0" parTransId="{4B9CC5FC-291B-468B-82AE-76105F8B01BB}" sibTransId="{4D4F09CA-037E-4732-8363-F20129034CBB}"/>
-    <dgm:cxn modelId="{0E0CB698-675C-4226-9834-8DB6A1EAA2EB}" type="presOf" srcId="{4ED3C6A9-A27A-4F9E-BE2D-56821EE8FFF8}" destId="{30ADB31F-5A42-49E1-BA27-03E66EF78962}" srcOrd="0" destOrd="0" presId="urn:microsoft.com/office/officeart/2009/3/layout/HorizontalOrganizationChart"/>
-    <dgm:cxn modelId="{CA108A9E-E887-42B6-AB16-03E6FF4DAB7C}" type="presOf" srcId="{0B6B603D-5102-4060-A1A0-1FFA2D3CDB7B}" destId="{3DE81C38-1546-41C7-BD9F-1DF18D9B77ED}" srcOrd="1" destOrd="0" presId="urn:microsoft.com/office/officeart/2009/3/layout/HorizontalOrganizationChart"/>
-    <dgm:cxn modelId="{8923D69E-FF99-4765-87B2-727DC7C57440}" type="presOf" srcId="{A256C0C3-9929-4A90-94BE-23ED9BC533D9}" destId="{8AA63328-B260-458D-9A98-C94DFD0E550A}" srcOrd="1" destOrd="0" presId="urn:microsoft.com/office/officeart/2009/3/layout/HorizontalOrganizationChart"/>
-    <dgm:cxn modelId="{34C745A3-077F-454D-B013-93DA9CBD0043}" type="presOf" srcId="{9DAFDED0-51DE-417B-AE9D-5609C4B06E21}" destId="{72207D64-0AE1-46FA-8615-B08828C51669}" srcOrd="0" destOrd="0" presId="urn:microsoft.com/office/officeart/2009/3/layout/HorizontalOrganizationChart"/>
-    <dgm:cxn modelId="{AB1FDFA5-6CB8-49EA-ACBA-FD5FF2A1A88A}" type="presOf" srcId="{18D4EDBC-3044-47BA-9293-DB8A4C9AA0F5}" destId="{0DD6B694-DF8B-4C6F-B95D-B9992668CF13}" srcOrd="0" destOrd="0" presId="urn:microsoft.com/office/officeart/2009/3/layout/HorizontalOrganizationChart"/>
+    <dgm:cxn modelId="{051AAC98-ED2A-472B-BB59-29633AD68A86}" type="presOf" srcId="{B3B1FBB6-4B0B-4F7C-A2D7-C6A949330714}" destId="{9EEB93A5-D598-4E9F-83B5-0F707C8B0675}" srcOrd="1" destOrd="0" presId="urn:microsoft.com/office/officeart/2009/3/layout/HorizontalOrganizationChart"/>
+    <dgm:cxn modelId="{9BB9E39B-151F-45C6-BBE0-4C0EF371C8E9}" type="presOf" srcId="{18D4EDBC-3044-47BA-9293-DB8A4C9AA0F5}" destId="{E75F6890-3FF6-462B-BFCD-1BDC1E8A1BAC}" srcOrd="1" destOrd="0" presId="urn:microsoft.com/office/officeart/2009/3/layout/HorizontalOrganizationChart"/>
+    <dgm:cxn modelId="{8B10009C-B706-4D80-AF41-AE1A465059EE}" type="presOf" srcId="{938D8A35-555F-46AF-A9B7-01C1385F6AD1}" destId="{C2A3319D-248C-40F5-BB0F-6FC7E970199C}" srcOrd="1" destOrd="0" presId="urn:microsoft.com/office/officeart/2009/3/layout/HorizontalOrganizationChart"/>
+    <dgm:cxn modelId="{C78D489E-40BF-45D0-A4E2-4370DC8027C0}" type="presOf" srcId="{3338DF0D-0EFB-433C-9A9F-72689B26A59A}" destId="{A916F049-98DA-4BD5-A258-170643833D6F}" srcOrd="1" destOrd="0" presId="urn:microsoft.com/office/officeart/2009/3/layout/HorizontalOrganizationChart"/>
     <dgm:cxn modelId="{824A0DA7-2069-444E-9734-C1D98A5235FF}" srcId="{7CE14395-788C-42D3-A384-B290C004FD26}" destId="{0DEB1443-FEC5-43EB-98BF-23E5DE606D42}" srcOrd="4" destOrd="0" parTransId="{19B1B661-8AB5-4A71-B051-C434A13FABBA}" sibTransId="{B8685F1E-C599-479A-8272-0B07D25D6120}"/>
-    <dgm:cxn modelId="{71FD2BAB-36D3-40E3-B2E1-7D2CF91608BB}" type="presOf" srcId="{88890AE1-84ED-4089-8C5A-1CC05290BF18}" destId="{2166FC77-68EB-48BA-8A6A-6B30B91FE7FF}" srcOrd="0" destOrd="0" presId="urn:microsoft.com/office/officeart/2009/3/layout/HorizontalOrganizationChart"/>
-    <dgm:cxn modelId="{164D77B2-AF33-468B-8B00-7932C6977B2D}" type="presOf" srcId="{0CD4ABA5-E942-4DD9-A7F9-90D74A205284}" destId="{0173B0B8-64E2-46C7-9DC8-F4A531480479}" srcOrd="0" destOrd="0" presId="urn:microsoft.com/office/officeart/2009/3/layout/HorizontalOrganizationChart"/>
-    <dgm:cxn modelId="{34308CB6-AE2A-41F2-8735-ED72B953C3A3}" type="presOf" srcId="{A256C0C3-9929-4A90-94BE-23ED9BC533D9}" destId="{1482A78F-D0F1-43CA-9AB7-7AC3DF5B3D68}" srcOrd="0" destOrd="0" presId="urn:microsoft.com/office/officeart/2009/3/layout/HorizontalOrganizationChart"/>
+    <dgm:cxn modelId="{739B66A8-D10F-4D84-A091-DB097F6F7465}" type="presOf" srcId="{7CE14395-788C-42D3-A384-B290C004FD26}" destId="{FBD47088-0F65-4254-BF44-0BD56A3EEBC8}" srcOrd="0" destOrd="0" presId="urn:microsoft.com/office/officeart/2009/3/layout/HorizontalOrganizationChart"/>
+    <dgm:cxn modelId="{7E2F0AAC-7F96-4199-94B8-1863AEE14F7E}" type="presOf" srcId="{C6AFF0CE-4C2A-46D0-ACD5-35A941D62A1E}" destId="{5E97D47C-4857-4F42-9751-5D96302CC62C}" srcOrd="0" destOrd="0" presId="urn:microsoft.com/office/officeart/2009/3/layout/HorizontalOrganizationChart"/>
+    <dgm:cxn modelId="{05FB2AB4-E0C5-4242-99F5-8503F6FB3E62}" type="presOf" srcId="{4ED3C6A9-A27A-4F9E-BE2D-56821EE8FFF8}" destId="{30ADB31F-5A42-49E1-BA27-03E66EF78962}" srcOrd="0" destOrd="0" presId="urn:microsoft.com/office/officeart/2009/3/layout/HorizontalOrganizationChart"/>
     <dgm:cxn modelId="{B43F86B8-7E0B-4030-9C41-DB96CB31CD9E}" srcId="{06773ED0-14D5-44C9-8FCB-5AA4DFBF23E6}" destId="{22B91FEE-B6AA-40E3-A7F1-C9763A6D1060}" srcOrd="0" destOrd="0" parTransId="{7DC70A94-CC4A-45A7-811E-A7814CCF4797}" sibTransId="{4DEB8616-84A1-439C-B2C4-3A2B0AB47C65}"/>
-    <dgm:cxn modelId="{754949BB-A5A4-4343-A80C-BF52DE1BF64F}" type="presOf" srcId="{E54AE43D-4124-459D-A293-3CA94E0CAEF3}" destId="{69730828-7931-49C4-91F9-CC00C3A70ADA}" srcOrd="0" destOrd="0" presId="urn:microsoft.com/office/officeart/2009/3/layout/HorizontalOrganizationChart"/>
-    <dgm:cxn modelId="{AFFB8CBE-C985-4FCB-BC9F-5BC0CD605CC9}" type="presOf" srcId="{938D8A35-555F-46AF-A9B7-01C1385F6AD1}" destId="{FF7171D9-8F25-4FF2-8D7B-F8E5E1E14D57}" srcOrd="0" destOrd="0" presId="urn:microsoft.com/office/officeart/2009/3/layout/HorizontalOrganizationChart"/>
-    <dgm:cxn modelId="{ADC2F7BF-291D-4772-884C-D78A506F92E0}" type="presOf" srcId="{30FCC4CA-CD85-4A36-BED7-901A58B9FAC1}" destId="{F6D32830-6E81-4A6B-B227-84FFEAF5977D}" srcOrd="0" destOrd="0" presId="urn:microsoft.com/office/officeart/2009/3/layout/HorizontalOrganizationChart"/>
-    <dgm:cxn modelId="{E9AFB7C8-BFE2-4F9B-85B7-AC2A3D0562BC}" type="presOf" srcId="{9A372058-D4EE-45F9-BDEC-153101E56370}" destId="{66A3BD58-3719-4F56-81B6-85D11C86F062}" srcOrd="0" destOrd="0" presId="urn:microsoft.com/office/officeart/2009/3/layout/HorizontalOrganizationChart"/>
-    <dgm:cxn modelId="{6DA3C0CC-41B4-4C26-A427-B26465890A34}" type="presOf" srcId="{F9932F46-C2CE-4A26-86A6-3DBDAE2B96B7}" destId="{4A52B28B-1A64-467A-A835-FDCC6B652D5D}" srcOrd="0" destOrd="0" presId="urn:microsoft.com/office/officeart/2009/3/layout/HorizontalOrganizationChart"/>
-    <dgm:cxn modelId="{B29F25D7-1604-4037-8A8A-FC10A5B71AFF}" type="presOf" srcId="{1E77C79A-80DC-45F3-B625-0D9B5AB1C74F}" destId="{9A1FF6BF-BB89-4005-AFDD-9D099483866B}" srcOrd="0" destOrd="0" presId="urn:microsoft.com/office/officeart/2009/3/layout/HorizontalOrganizationChart"/>
-    <dgm:cxn modelId="{B4188CD7-3B59-4C0D-97EC-21B4A220523B}" type="presOf" srcId="{9DAFDED0-51DE-417B-AE9D-5609C4B06E21}" destId="{25CB2A6B-4FA5-453D-867E-5F99ED1BF245}" srcOrd="1" destOrd="0" presId="urn:microsoft.com/office/officeart/2009/3/layout/HorizontalOrganizationChart"/>
+    <dgm:cxn modelId="{6B2872BB-BE52-472F-BDA8-7B3E21EC0814}" type="presOf" srcId="{0CD4ABA5-E942-4DD9-A7F9-90D74A205284}" destId="{C5E20756-FFE7-49C6-A4E7-FF3C8DD1A19A}" srcOrd="1" destOrd="0" presId="urn:microsoft.com/office/officeart/2009/3/layout/HorizontalOrganizationChart"/>
+    <dgm:cxn modelId="{22A09FC1-B007-4DC6-9D4F-5968F3A8D976}" type="presOf" srcId="{0B6B603D-5102-4060-A1A0-1FFA2D3CDB7B}" destId="{75EB9667-0AE0-4C3A-9501-8F5BFD9C725D}" srcOrd="0" destOrd="0" presId="urn:microsoft.com/office/officeart/2009/3/layout/HorizontalOrganizationChart"/>
+    <dgm:cxn modelId="{DE5C5AC4-B3D4-4CC6-BAF2-E8DF116450D2}" type="presOf" srcId="{AD6C20C5-6E50-44F5-9C3B-A75E1F14B867}" destId="{A5293FB8-2FCA-47A1-9F56-1B9E8233E3A2}" srcOrd="0" destOrd="0" presId="urn:microsoft.com/office/officeart/2009/3/layout/HorizontalOrganizationChart"/>
+    <dgm:cxn modelId="{8371CBC8-C8F4-44CA-AAA1-46A93BA8DB46}" type="presOf" srcId="{1E77C79A-80DC-45F3-B625-0D9B5AB1C74F}" destId="{C41E0557-1D81-4BC1-9B23-EA358800374C}" srcOrd="1" destOrd="0" presId="urn:microsoft.com/office/officeart/2009/3/layout/HorizontalOrganizationChart"/>
+    <dgm:cxn modelId="{490AE3C8-AE82-473D-ADF4-A144F058C2B9}" type="presOf" srcId="{F017555E-D460-478F-B4B6-64482984DD0B}" destId="{8721B19C-2B16-40FC-A782-772AE21A9466}" srcOrd="1" destOrd="0" presId="urn:microsoft.com/office/officeart/2009/3/layout/HorizontalOrganizationChart"/>
+    <dgm:cxn modelId="{252B1FCC-3EA2-45BB-B96B-5DFEA0D1AA69}" type="presOf" srcId="{0B6B603D-5102-4060-A1A0-1FFA2D3CDB7B}" destId="{3DE81C38-1546-41C7-BD9F-1DF18D9B77ED}" srcOrd="1" destOrd="0" presId="urn:microsoft.com/office/officeart/2009/3/layout/HorizontalOrganizationChart"/>
     <dgm:cxn modelId="{EC2B5EDA-6530-44E1-918C-768759CCF6F0}" srcId="{0DEB1443-FEC5-43EB-98BF-23E5DE606D42}" destId="{B3B1FBB6-4B0B-4F7C-A2D7-C6A949330714}" srcOrd="1" destOrd="0" parTransId="{F9932F46-C2CE-4A26-86A6-3DBDAE2B96B7}" sibTransId="{8FAD7FC4-E324-4A49-805C-520F97DE1FB5}"/>
-    <dgm:cxn modelId="{9C3C9AEF-AC69-48F3-8DD4-88D05389BBB9}" type="presOf" srcId="{C6AFF0CE-4C2A-46D0-ACD5-35A941D62A1E}" destId="{5E97D47C-4857-4F42-9751-5D96302CC62C}" srcOrd="0" destOrd="0" presId="urn:microsoft.com/office/officeart/2009/3/layout/HorizontalOrganizationChart"/>
-    <dgm:cxn modelId="{DBC789FA-B8E0-438B-BF4C-9A2603768EC5}" type="presOf" srcId="{7DC70A94-CC4A-45A7-811E-A7814CCF4797}" destId="{39E5DA33-265C-4DE6-9A7B-DFC0FDE1E0B9}" srcOrd="0" destOrd="0" presId="urn:microsoft.com/office/officeart/2009/3/layout/HorizontalOrganizationChart"/>
-    <dgm:cxn modelId="{3877C0FA-4E44-47FD-89BE-0871A721FCDF}" type="presOf" srcId="{938D8A35-555F-46AF-A9B7-01C1385F6AD1}" destId="{C2A3319D-248C-40F5-BB0F-6FC7E970199C}" srcOrd="1" destOrd="0" presId="urn:microsoft.com/office/officeart/2009/3/layout/HorizontalOrganizationChart"/>
-    <dgm:cxn modelId="{1D1413FB-9133-429F-B833-6B3150E2FFE4}" type="presOf" srcId="{30FCC4CA-CD85-4A36-BED7-901A58B9FAC1}" destId="{EE7F8A0F-F215-4637-A096-A705802F76DC}" srcOrd="1" destOrd="0" presId="urn:microsoft.com/office/officeart/2009/3/layout/HorizontalOrganizationChart"/>
+    <dgm:cxn modelId="{7A6D10E2-9B31-4A16-861B-5F7C5A60F341}" type="presOf" srcId="{06773ED0-14D5-44C9-8FCB-5AA4DFBF23E6}" destId="{33647549-6467-42C4-AB1A-D9B04ED28411}" srcOrd="0" destOrd="0" presId="urn:microsoft.com/office/officeart/2009/3/layout/HorizontalOrganizationChart"/>
+    <dgm:cxn modelId="{94B70DE5-3322-4174-B334-722BC076EA1A}" type="presOf" srcId="{E54AE43D-4124-459D-A293-3CA94E0CAEF3}" destId="{69730828-7931-49C4-91F9-CC00C3A70ADA}" srcOrd="0" destOrd="0" presId="urn:microsoft.com/office/officeart/2009/3/layout/HorizontalOrganizationChart"/>
+    <dgm:cxn modelId="{0D1035E6-D755-4481-963B-9841711C3C75}" type="presOf" srcId="{30FCC4CA-CD85-4A36-BED7-901A58B9FAC1}" destId="{EE7F8A0F-F215-4637-A096-A705802F76DC}" srcOrd="1" destOrd="0" presId="urn:microsoft.com/office/officeart/2009/3/layout/HorizontalOrganizationChart"/>
+    <dgm:cxn modelId="{5253F2E6-8EFF-48B6-8FC4-076753901372}" type="presOf" srcId="{FC5DACAA-6E84-42B2-BA49-6D00DADAA87E}" destId="{D9ADCE91-5859-4D1F-B536-436479C7F510}" srcOrd="0" destOrd="0" presId="urn:microsoft.com/office/officeart/2009/3/layout/HorizontalOrganizationChart"/>
+    <dgm:cxn modelId="{7D7AEEEE-4709-44C9-AA66-217749FF5F11}" type="presOf" srcId="{6C2FA24C-0D47-4C8B-9334-EFD4E7B00511}" destId="{8DD5F37E-E46D-4668-842A-1FB00A3D26EC}" srcOrd="0" destOrd="0" presId="urn:microsoft.com/office/officeart/2009/3/layout/HorizontalOrganizationChart"/>
+    <dgm:cxn modelId="{0E5B6DF4-5A62-4F52-B98E-82B4BD6ED2D5}" type="presOf" srcId="{C6ED26BF-125F-4EDD-8FA3-A542E9D9848A}" destId="{E66ABD91-B62C-4B79-BA82-2D0E4398A942}" srcOrd="1" destOrd="0" presId="urn:microsoft.com/office/officeart/2009/3/layout/HorizontalOrganizationChart"/>
+    <dgm:cxn modelId="{FDF3C8F7-4601-4D5F-8681-B92829E6C8F7}" type="presOf" srcId="{9DAFDED0-51DE-417B-AE9D-5609C4B06E21}" destId="{25CB2A6B-4FA5-453D-867E-5F99ED1BF245}" srcOrd="1" destOrd="0" presId="urn:microsoft.com/office/officeart/2009/3/layout/HorizontalOrganizationChart"/>
     <dgm:cxn modelId="{1AA262FB-C7E4-4E08-9503-0A4182E9CC22}" srcId="{7FFA466C-5F1F-4BEC-BEA9-6DAB192AFCBA}" destId="{7CE14395-788C-42D3-A384-B290C004FD26}" srcOrd="0" destOrd="0" parTransId="{CC9C3103-7AF1-43A9-9991-5FD75C3D1990}" sibTransId="{25E23BA3-51AD-4044-A19C-21DAF08B91D8}"/>
-    <dgm:cxn modelId="{A4ABE16C-2F1C-41A8-BA56-29B9142F3174}" type="presParOf" srcId="{D87D8C61-C464-432B-9289-57019E26A940}" destId="{FF24F2D4-5C66-480C-B2BA-DD4537DBA911}" srcOrd="0" destOrd="0" presId="urn:microsoft.com/office/officeart/2009/3/layout/HorizontalOrganizationChart"/>
-    <dgm:cxn modelId="{B9788BD1-69FE-4B21-AD0E-AEC9E9E9E4C2}" type="presParOf" srcId="{FF24F2D4-5C66-480C-B2BA-DD4537DBA911}" destId="{C4A11E89-B542-4DBB-9964-E210B523D597}" srcOrd="0" destOrd="0" presId="urn:microsoft.com/office/officeart/2009/3/layout/HorizontalOrganizationChart"/>
-    <dgm:cxn modelId="{C70DF260-99C9-4BB4-82E0-94A635D0A552}" type="presParOf" srcId="{C4A11E89-B542-4DBB-9964-E210B523D597}" destId="{FBD47088-0F65-4254-BF44-0BD56A3EEBC8}" srcOrd="0" destOrd="0" presId="urn:microsoft.com/office/officeart/2009/3/layout/HorizontalOrganizationChart"/>
-    <dgm:cxn modelId="{1FAC6E8A-D405-4A7C-A032-31FA7F22BF6D}" type="presParOf" srcId="{C4A11E89-B542-4DBB-9964-E210B523D597}" destId="{82DFE3D4-1590-4C5A-B56E-0DBAB91E14F3}" srcOrd="1" destOrd="0" presId="urn:microsoft.com/office/officeart/2009/3/layout/HorizontalOrganizationChart"/>
-    <dgm:cxn modelId="{FE9587FF-F379-4442-A98A-D6DE51AAA80C}" type="presParOf" srcId="{FF24F2D4-5C66-480C-B2BA-DD4537DBA911}" destId="{BA824736-86AF-4758-ABEE-AA45685203D0}" srcOrd="1" destOrd="0" presId="urn:microsoft.com/office/officeart/2009/3/layout/HorizontalOrganizationChart"/>
-    <dgm:cxn modelId="{DF81F1EE-3E74-4107-87AB-8F6D5926DE90}" type="presParOf" srcId="{BA824736-86AF-4758-ABEE-AA45685203D0}" destId="{A5293FB8-2FCA-47A1-9F56-1B9E8233E3A2}" srcOrd="0" destOrd="0" presId="urn:microsoft.com/office/officeart/2009/3/layout/HorizontalOrganizationChart"/>
-    <dgm:cxn modelId="{B7905A1B-7EDD-4C86-A928-B5B7978943FA}" type="presParOf" srcId="{BA824736-86AF-4758-ABEE-AA45685203D0}" destId="{D225829E-9BB5-424E-B3D7-A539D57F06E3}" srcOrd="1" destOrd="0" presId="urn:microsoft.com/office/officeart/2009/3/layout/HorizontalOrganizationChart"/>
-    <dgm:cxn modelId="{689165FA-B598-402B-A321-6478C4B29B00}" type="presParOf" srcId="{D225829E-9BB5-424E-B3D7-A539D57F06E3}" destId="{B948126F-6D83-49F8-8B70-69F30E88F5C8}" srcOrd="0" destOrd="0" presId="urn:microsoft.com/office/officeart/2009/3/layout/HorizontalOrganizationChart"/>
-    <dgm:cxn modelId="{1517186B-64CF-4932-9D27-8AFD4D98BBCE}" type="presParOf" srcId="{B948126F-6D83-49F8-8B70-69F30E88F5C8}" destId="{1482A78F-D0F1-43CA-9AB7-7AC3DF5B3D68}" srcOrd="0" destOrd="0" presId="urn:microsoft.com/office/officeart/2009/3/layout/HorizontalOrganizationChart"/>
-    <dgm:cxn modelId="{AAC7801D-3ABB-4EE4-9E08-85EFBCE5630D}" type="presParOf" srcId="{B948126F-6D83-49F8-8B70-69F30E88F5C8}" destId="{8AA63328-B260-458D-9A98-C94DFD0E550A}" srcOrd="1" destOrd="0" presId="urn:microsoft.com/office/officeart/2009/3/layout/HorizontalOrganizationChart"/>
-    <dgm:cxn modelId="{D0D917C0-D65B-4D83-B887-4C6C0E8990EE}" type="presParOf" srcId="{D225829E-9BB5-424E-B3D7-A539D57F06E3}" destId="{65988646-EEAC-402E-9BCE-E556F16FCA01}" srcOrd="1" destOrd="0" presId="urn:microsoft.com/office/officeart/2009/3/layout/HorizontalOrganizationChart"/>
-    <dgm:cxn modelId="{4EC3C55C-14C2-4F75-BA86-68690DCFA3B3}" type="presParOf" srcId="{D225829E-9BB5-424E-B3D7-A539D57F06E3}" destId="{306F2818-45B2-460D-B91F-D0A21C7EA2FD}" srcOrd="2" destOrd="0" presId="urn:microsoft.com/office/officeart/2009/3/layout/HorizontalOrganizationChart"/>
-    <dgm:cxn modelId="{B84F7975-1F9B-4872-8A4C-AA0EC8CA0050}" type="presParOf" srcId="{BA824736-86AF-4758-ABEE-AA45685203D0}" destId="{6301329E-344D-47F6-A614-6EF6AD88CFE2}" srcOrd="2" destOrd="0" presId="urn:microsoft.com/office/officeart/2009/3/layout/HorizontalOrganizationChart"/>
-    <dgm:cxn modelId="{39DFDB60-F9B1-415A-B014-86F92B2BD264}" type="presParOf" srcId="{BA824736-86AF-4758-ABEE-AA45685203D0}" destId="{CF0A150E-00AF-42E2-B34E-D1D9A32A38AB}" srcOrd="3" destOrd="0" presId="urn:microsoft.com/office/officeart/2009/3/layout/HorizontalOrganizationChart"/>
-    <dgm:cxn modelId="{81276DEC-A10A-4D43-9782-9D36F7B90C7C}" type="presParOf" srcId="{CF0A150E-00AF-42E2-B34E-D1D9A32A38AB}" destId="{8CB4BFF2-1713-4FEE-ABBA-7BC830F9A3F0}" srcOrd="0" destOrd="0" presId="urn:microsoft.com/office/officeart/2009/3/layout/HorizontalOrganizationChart"/>
-    <dgm:cxn modelId="{DEF460FC-1C66-4695-B88D-129E84D3A1B2}" type="presParOf" srcId="{8CB4BFF2-1713-4FEE-ABBA-7BC830F9A3F0}" destId="{0DD6B694-DF8B-4C6F-B95D-B9992668CF13}" srcOrd="0" destOrd="0" presId="urn:microsoft.com/office/officeart/2009/3/layout/HorizontalOrganizationChart"/>
-    <dgm:cxn modelId="{D0F22287-F7B2-4CD0-9F03-3E16A7812ABD}" type="presParOf" srcId="{8CB4BFF2-1713-4FEE-ABBA-7BC830F9A3F0}" destId="{E75F6890-3FF6-462B-BFCD-1BDC1E8A1BAC}" srcOrd="1" destOrd="0" presId="urn:microsoft.com/office/officeart/2009/3/layout/HorizontalOrganizationChart"/>
-    <dgm:cxn modelId="{78FF187C-76A8-46B7-85F0-1C994BC6BEFC}" type="presParOf" srcId="{CF0A150E-00AF-42E2-B34E-D1D9A32A38AB}" destId="{E62621AD-6C5B-4092-93FB-6F7FC48B4380}" srcOrd="1" destOrd="0" presId="urn:microsoft.com/office/officeart/2009/3/layout/HorizontalOrganizationChart"/>
-    <dgm:cxn modelId="{9B6CA6A3-7697-4901-ACCF-B1EA8A2E6F89}" type="presParOf" srcId="{E62621AD-6C5B-4092-93FB-6F7FC48B4380}" destId="{8DD5F37E-E46D-4668-842A-1FB00A3D26EC}" srcOrd="0" destOrd="0" presId="urn:microsoft.com/office/officeart/2009/3/layout/HorizontalOrganizationChart"/>
-    <dgm:cxn modelId="{1D5C168C-17E0-46D3-B110-FB9EE9E8F559}" type="presParOf" srcId="{E62621AD-6C5B-4092-93FB-6F7FC48B4380}" destId="{D65F8100-8F79-4FA1-A31E-811DB762D4CA}" srcOrd="1" destOrd="0" presId="urn:microsoft.com/office/officeart/2009/3/layout/HorizontalOrganizationChart"/>
-    <dgm:cxn modelId="{59135EDB-0592-4682-A960-E19C631B71E4}" type="presParOf" srcId="{D65F8100-8F79-4FA1-A31E-811DB762D4CA}" destId="{5DD711BD-33E3-447B-8D1A-E43095076DE4}" srcOrd="0" destOrd="0" presId="urn:microsoft.com/office/officeart/2009/3/layout/HorizontalOrganizationChart"/>
-    <dgm:cxn modelId="{BC1C183F-4033-4E25-888F-1522624C3521}" type="presParOf" srcId="{5DD711BD-33E3-447B-8D1A-E43095076DE4}" destId="{0173B0B8-64E2-46C7-9DC8-F4A531480479}" srcOrd="0" destOrd="0" presId="urn:microsoft.com/office/officeart/2009/3/layout/HorizontalOrganizationChart"/>
-    <dgm:cxn modelId="{7DD40B9D-B0E8-449C-83AB-CA24CA16DC15}" type="presParOf" srcId="{5DD711BD-33E3-447B-8D1A-E43095076DE4}" destId="{C5E20756-FFE7-49C6-A4E7-FF3C8DD1A19A}" srcOrd="1" destOrd="0" presId="urn:microsoft.com/office/officeart/2009/3/layout/HorizontalOrganizationChart"/>
-    <dgm:cxn modelId="{CE573C22-65F2-4864-8C5A-7ED08913AF3C}" type="presParOf" srcId="{D65F8100-8F79-4FA1-A31E-811DB762D4CA}" destId="{7B092092-84DA-4956-AFDE-1448FF4965E8}" srcOrd="1" destOrd="0" presId="urn:microsoft.com/office/officeart/2009/3/layout/HorizontalOrganizationChart"/>
-    <dgm:cxn modelId="{81F8C2BC-55D1-47D1-98C4-EBC7CFF9A5F9}" type="presParOf" srcId="{7B092092-84DA-4956-AFDE-1448FF4965E8}" destId="{7173C6F1-55FE-4BAC-AB3C-43B894DE8383}" srcOrd="0" destOrd="0" presId="urn:microsoft.com/office/officeart/2009/3/layout/HorizontalOrganizationChart"/>
-    <dgm:cxn modelId="{9B95854C-C6E7-47E6-B18B-2EC65B237603}" type="presParOf" srcId="{7B092092-84DA-4956-AFDE-1448FF4965E8}" destId="{3C7997C2-E1C2-47C4-85DD-36B46308BE88}" srcOrd="1" destOrd="0" presId="urn:microsoft.com/office/officeart/2009/3/layout/HorizontalOrganizationChart"/>
-    <dgm:cxn modelId="{532F683C-567B-481A-8F04-95BFB3F8CAEC}" type="presParOf" srcId="{3C7997C2-E1C2-47C4-85DD-36B46308BE88}" destId="{9A13091C-1C7B-437F-8A34-312729BE078F}" srcOrd="0" destOrd="0" presId="urn:microsoft.com/office/officeart/2009/3/layout/HorizontalOrganizationChart"/>
-    <dgm:cxn modelId="{6B88717E-C710-4BC0-95A5-F8B4A98CFDB6}" type="presParOf" srcId="{9A13091C-1C7B-437F-8A34-312729BE078F}" destId="{0DE28096-4500-43FE-8464-D071F31674CB}" srcOrd="0" destOrd="0" presId="urn:microsoft.com/office/officeart/2009/3/layout/HorizontalOrganizationChart"/>
-    <dgm:cxn modelId="{2A5665CE-B319-4284-BBF3-1105096D983B}" type="presParOf" srcId="{9A13091C-1C7B-437F-8A34-312729BE078F}" destId="{E66ABD91-B62C-4B79-BA82-2D0E4398A942}" srcOrd="1" destOrd="0" presId="urn:microsoft.com/office/officeart/2009/3/layout/HorizontalOrganizationChart"/>
-    <dgm:cxn modelId="{180EDE97-9504-49FD-BCEB-375138F0FD74}" type="presParOf" srcId="{3C7997C2-E1C2-47C4-85DD-36B46308BE88}" destId="{8175D37A-0439-450A-862A-34F6DE86B50C}" srcOrd="1" destOrd="0" presId="urn:microsoft.com/office/officeart/2009/3/layout/HorizontalOrganizationChart"/>
-    <dgm:cxn modelId="{23FC2036-0F56-4F6D-96F7-6C289EFC88F7}" type="presParOf" srcId="{3C7997C2-E1C2-47C4-85DD-36B46308BE88}" destId="{D3D3B655-7194-4AC5-AF3A-4A7C84BAEA11}" srcOrd="2" destOrd="0" presId="urn:microsoft.com/office/officeart/2009/3/layout/HorizontalOrganizationChart"/>
-    <dgm:cxn modelId="{3A96B644-DFE7-4276-841D-80CB55FBFB4B}" type="presParOf" srcId="{D65F8100-8F79-4FA1-A31E-811DB762D4CA}" destId="{339D5A7D-A361-4CB7-BD1F-7D5894EDA864}" srcOrd="2" destOrd="0" presId="urn:microsoft.com/office/officeart/2009/3/layout/HorizontalOrganizationChart"/>
-    <dgm:cxn modelId="{15913D99-2A51-40C7-A2E5-3ECD8825A9DD}" type="presParOf" srcId="{CF0A150E-00AF-42E2-B34E-D1D9A32A38AB}" destId="{4DE47693-CABE-449B-BFFE-D62AE94F37FC}" srcOrd="2" destOrd="0" presId="urn:microsoft.com/office/officeart/2009/3/layout/HorizontalOrganizationChart"/>
-    <dgm:cxn modelId="{6BEEDA55-4385-4FCB-A18E-3ED659045C5A}" type="presParOf" srcId="{BA824736-86AF-4758-ABEE-AA45685203D0}" destId="{6F2ECF11-C45F-4D33-A176-3B22DA02F304}" srcOrd="4" destOrd="0" presId="urn:microsoft.com/office/officeart/2009/3/layout/HorizontalOrganizationChart"/>
-    <dgm:cxn modelId="{B788782E-419D-4B64-8409-9AC17A1017DC}" type="presParOf" srcId="{BA824736-86AF-4758-ABEE-AA45685203D0}" destId="{8A549DBB-E7A1-418A-946E-8436A07BE106}" srcOrd="5" destOrd="0" presId="urn:microsoft.com/office/officeart/2009/3/layout/HorizontalOrganizationChart"/>
-    <dgm:cxn modelId="{EC4194CA-91C8-4173-85CB-F1B7C72B5F4D}" type="presParOf" srcId="{8A549DBB-E7A1-418A-946E-8436A07BE106}" destId="{BFE4D572-82F7-4E99-80C1-2BD7F8AC3413}" srcOrd="0" destOrd="0" presId="urn:microsoft.com/office/officeart/2009/3/layout/HorizontalOrganizationChart"/>
-    <dgm:cxn modelId="{312B184D-C296-4BC0-B4F4-6505C422F467}" type="presParOf" srcId="{BFE4D572-82F7-4E99-80C1-2BD7F8AC3413}" destId="{C2CDF56B-F9D6-41EE-89FF-A1574DA8C723}" srcOrd="0" destOrd="0" presId="urn:microsoft.com/office/officeart/2009/3/layout/HorizontalOrganizationChart"/>
-    <dgm:cxn modelId="{26991AF8-F887-4085-AA77-6C0943D9BABA}" type="presParOf" srcId="{BFE4D572-82F7-4E99-80C1-2BD7F8AC3413}" destId="{A916F049-98DA-4BD5-A258-170643833D6F}" srcOrd="1" destOrd="0" presId="urn:microsoft.com/office/officeart/2009/3/layout/HorizontalOrganizationChart"/>
-    <dgm:cxn modelId="{D8137C95-4CCD-42B6-82AF-F7DB780A23B3}" type="presParOf" srcId="{8A549DBB-E7A1-418A-946E-8436A07BE106}" destId="{12825CCD-EFC5-4A72-BEDB-94DE0C556AE5}" srcOrd="1" destOrd="0" presId="urn:microsoft.com/office/officeart/2009/3/layout/HorizontalOrganizationChart"/>
-    <dgm:cxn modelId="{B6418432-018D-4ED2-9A1A-9275CF09CD83}" type="presParOf" srcId="{8A549DBB-E7A1-418A-946E-8436A07BE106}" destId="{280DCFC2-87DB-449F-ABDE-285BA38C528D}" srcOrd="2" destOrd="0" presId="urn:microsoft.com/office/officeart/2009/3/layout/HorizontalOrganizationChart"/>
-    <dgm:cxn modelId="{43570D79-67DD-4CA9-B6F4-DA05690B85F7}" type="presParOf" srcId="{BA824736-86AF-4758-ABEE-AA45685203D0}" destId="{5787FB7A-C1FE-464D-A868-7121D5FA03C7}" srcOrd="6" destOrd="0" presId="urn:microsoft.com/office/officeart/2009/3/layout/HorizontalOrganizationChart"/>
-    <dgm:cxn modelId="{7AB014AC-CEE7-4F0C-BB33-D4EEE10227F3}" type="presParOf" srcId="{BA824736-86AF-4758-ABEE-AA45685203D0}" destId="{E2C3C3B1-F8C7-47B2-AEFA-410A992E9A4F}" srcOrd="7" destOrd="0" presId="urn:microsoft.com/office/officeart/2009/3/layout/HorizontalOrganizationChart"/>
-    <dgm:cxn modelId="{73E26433-79AE-4AE3-A4D2-B2F56A7B7814}" type="presParOf" srcId="{E2C3C3B1-F8C7-47B2-AEFA-410A992E9A4F}" destId="{21F25F6B-4C47-48BD-9599-418EFE6CCDA1}" srcOrd="0" destOrd="0" presId="urn:microsoft.com/office/officeart/2009/3/layout/HorizontalOrganizationChart"/>
-    <dgm:cxn modelId="{8C7FDD35-82FC-485A-95FD-06C0666E3828}" type="presParOf" srcId="{21F25F6B-4C47-48BD-9599-418EFE6CCDA1}" destId="{9A1FF6BF-BB89-4005-AFDD-9D099483866B}" srcOrd="0" destOrd="0" presId="urn:microsoft.com/office/officeart/2009/3/layout/HorizontalOrganizationChart"/>
-    <dgm:cxn modelId="{76F8E52B-499A-401A-B9DB-E7951840AD70}" type="presParOf" srcId="{21F25F6B-4C47-48BD-9599-418EFE6CCDA1}" destId="{C41E0557-1D81-4BC1-9B23-EA358800374C}" srcOrd="1" destOrd="0" presId="urn:microsoft.com/office/officeart/2009/3/layout/HorizontalOrganizationChart"/>
-    <dgm:cxn modelId="{5C09B674-8421-432B-A0A1-EA361ECAC138}" type="presParOf" srcId="{E2C3C3B1-F8C7-47B2-AEFA-410A992E9A4F}" destId="{E2D0F4D9-D4F7-4DED-AD89-B11874D9C4E5}" srcOrd="1" destOrd="0" presId="urn:microsoft.com/office/officeart/2009/3/layout/HorizontalOrganizationChart"/>
-    <dgm:cxn modelId="{06DE1BB4-4040-4018-9719-6AA6554B02F6}" type="presParOf" srcId="{E2D0F4D9-D4F7-4DED-AD89-B11874D9C4E5}" destId="{66A3BD58-3719-4F56-81B6-85D11C86F062}" srcOrd="0" destOrd="0" presId="urn:microsoft.com/office/officeart/2009/3/layout/HorizontalOrganizationChart"/>
-    <dgm:cxn modelId="{48932841-CC0B-4FBB-A542-CE904E9C8889}" type="presParOf" srcId="{E2D0F4D9-D4F7-4DED-AD89-B11874D9C4E5}" destId="{09EC70CA-0A3C-4F0F-939B-19DCFCA814EC}" srcOrd="1" destOrd="0" presId="urn:microsoft.com/office/officeart/2009/3/layout/HorizontalOrganizationChart"/>
-    <dgm:cxn modelId="{8E6FEDAE-79DF-46D8-9F64-0CA212E3CBD4}" type="presParOf" srcId="{09EC70CA-0A3C-4F0F-939B-19DCFCA814EC}" destId="{24941DEF-DD5D-4BC8-991D-60C938772B88}" srcOrd="0" destOrd="0" presId="urn:microsoft.com/office/officeart/2009/3/layout/HorizontalOrganizationChart"/>
-    <dgm:cxn modelId="{55B5748E-4D82-47DB-9683-6FB2DD8DC712}" type="presParOf" srcId="{24941DEF-DD5D-4BC8-991D-60C938772B88}" destId="{75EB9667-0AE0-4C3A-9501-8F5BFD9C725D}" srcOrd="0" destOrd="0" presId="urn:microsoft.com/office/officeart/2009/3/layout/HorizontalOrganizationChart"/>
-    <dgm:cxn modelId="{E2E94D70-FAF4-4410-986C-75CA9BC5F1AB}" type="presParOf" srcId="{24941DEF-DD5D-4BC8-991D-60C938772B88}" destId="{3DE81C38-1546-41C7-BD9F-1DF18D9B77ED}" srcOrd="1" destOrd="0" presId="urn:microsoft.com/office/officeart/2009/3/layout/HorizontalOrganizationChart"/>
-    <dgm:cxn modelId="{18C6E7B1-2DB4-4EE8-B4B4-4ECDF22F6F8D}" type="presParOf" srcId="{09EC70CA-0A3C-4F0F-939B-19DCFCA814EC}" destId="{A6097182-C473-49A2-B44A-7DE3D3D54014}" srcOrd="1" destOrd="0" presId="urn:microsoft.com/office/officeart/2009/3/layout/HorizontalOrganizationChart"/>
-    <dgm:cxn modelId="{CF074D42-956C-4B37-ACB4-5D9CCF461395}" type="presParOf" srcId="{A6097182-C473-49A2-B44A-7DE3D3D54014}" destId="{104FED9D-997B-4A63-9341-B2803067ACCF}" srcOrd="0" destOrd="0" presId="urn:microsoft.com/office/officeart/2009/3/layout/HorizontalOrganizationChart"/>
-    <dgm:cxn modelId="{46F4B753-76B2-4E84-9CEC-75E35E0F3985}" type="presParOf" srcId="{A6097182-C473-49A2-B44A-7DE3D3D54014}" destId="{717005C1-83A6-41CD-9845-69F593358E9F}" srcOrd="1" destOrd="0" presId="urn:microsoft.com/office/officeart/2009/3/layout/HorizontalOrganizationChart"/>
-    <dgm:cxn modelId="{A226C867-952F-4D75-9D99-9F42F1B56008}" type="presParOf" srcId="{717005C1-83A6-41CD-9845-69F593358E9F}" destId="{AC7DCC55-8E3B-43BA-81E3-A41150B48DE0}" srcOrd="0" destOrd="0" presId="urn:microsoft.com/office/officeart/2009/3/layout/HorizontalOrganizationChart"/>
-    <dgm:cxn modelId="{65A79A44-EFF3-4CD2-BF13-23B2AB316C19}" type="presParOf" srcId="{AC7DCC55-8E3B-43BA-81E3-A41150B48DE0}" destId="{5E97D47C-4857-4F42-9751-5D96302CC62C}" srcOrd="0" destOrd="0" presId="urn:microsoft.com/office/officeart/2009/3/layout/HorizontalOrganizationChart"/>
-    <dgm:cxn modelId="{0A13F875-26B5-4446-8F57-0B4418DEC661}" type="presParOf" srcId="{AC7DCC55-8E3B-43BA-81E3-A41150B48DE0}" destId="{57934082-E985-450D-9174-16E516D0C3A1}" srcOrd="1" destOrd="0" presId="urn:microsoft.com/office/officeart/2009/3/layout/HorizontalOrganizationChart"/>
-    <dgm:cxn modelId="{F52D30B3-28E1-44DF-8641-7590E347C36D}" type="presParOf" srcId="{717005C1-83A6-41CD-9845-69F593358E9F}" destId="{5644D4F2-ECB2-49CA-8269-78F86ABD1BFE}" srcOrd="1" destOrd="0" presId="urn:microsoft.com/office/officeart/2009/3/layout/HorizontalOrganizationChart"/>
-    <dgm:cxn modelId="{F8BE49B8-8CA4-4C2F-8D88-78530E8F5FDE}" type="presParOf" srcId="{717005C1-83A6-41CD-9845-69F593358E9F}" destId="{82E3E9D9-99C1-4CAE-983D-4B9EC5B17908}" srcOrd="2" destOrd="0" presId="urn:microsoft.com/office/officeart/2009/3/layout/HorizontalOrganizationChart"/>
-    <dgm:cxn modelId="{B7CA6662-29DE-4211-BF1C-2E3CD6012890}" type="presParOf" srcId="{A6097182-C473-49A2-B44A-7DE3D3D54014}" destId="{A68EC252-7E40-48FD-AE3D-EE3D93D6EBD1}" srcOrd="2" destOrd="0" presId="urn:microsoft.com/office/officeart/2009/3/layout/HorizontalOrganizationChart"/>
-    <dgm:cxn modelId="{44C0212F-E7B6-4D66-9F5F-5CB2A0680C11}" type="presParOf" srcId="{A6097182-C473-49A2-B44A-7DE3D3D54014}" destId="{A6A6246E-3448-4222-9C65-D254B9E0912A}" srcOrd="3" destOrd="0" presId="urn:microsoft.com/office/officeart/2009/3/layout/HorizontalOrganizationChart"/>
-    <dgm:cxn modelId="{36F13874-C29E-4C6E-BA6E-67516F3B0DE7}" type="presParOf" srcId="{A6A6246E-3448-4222-9C65-D254B9E0912A}" destId="{B95DC8A5-854F-41BB-8095-DB4C545ADBBD}" srcOrd="0" destOrd="0" presId="urn:microsoft.com/office/officeart/2009/3/layout/HorizontalOrganizationChart"/>
-    <dgm:cxn modelId="{30BA3183-D600-4EA4-8409-1DCF11EB7AFA}" type="presParOf" srcId="{B95DC8A5-854F-41BB-8095-DB4C545ADBBD}" destId="{F6D32830-6E81-4A6B-B227-84FFEAF5977D}" srcOrd="0" destOrd="0" presId="urn:microsoft.com/office/officeart/2009/3/layout/HorizontalOrganizationChart"/>
-    <dgm:cxn modelId="{C8685961-065C-425F-AB30-E86FE1845449}" type="presParOf" srcId="{B95DC8A5-854F-41BB-8095-DB4C545ADBBD}" destId="{EE7F8A0F-F215-4637-A096-A705802F76DC}" srcOrd="1" destOrd="0" presId="urn:microsoft.com/office/officeart/2009/3/layout/HorizontalOrganizationChart"/>
-    <dgm:cxn modelId="{33EF66A0-334D-4933-A266-8AC5C73CAFD9}" type="presParOf" srcId="{A6A6246E-3448-4222-9C65-D254B9E0912A}" destId="{FEEED26A-AC89-41BF-9C1B-B3EE44BCC99D}" srcOrd="1" destOrd="0" presId="urn:microsoft.com/office/officeart/2009/3/layout/HorizontalOrganizationChart"/>
-    <dgm:cxn modelId="{24A6F062-727D-4B6A-A4A7-5939EB3CF7D0}" type="presParOf" srcId="{A6A6246E-3448-4222-9C65-D254B9E0912A}" destId="{6562511F-7B70-4823-B904-AA43A6082607}" srcOrd="2" destOrd="0" presId="urn:microsoft.com/office/officeart/2009/3/layout/HorizontalOrganizationChart"/>
-    <dgm:cxn modelId="{7DB443A6-9003-444C-AAD5-EC2A923B653B}" type="presParOf" srcId="{09EC70CA-0A3C-4F0F-939B-19DCFCA814EC}" destId="{128CEC81-931F-4074-8CDE-7DB0FFD68C41}" srcOrd="2" destOrd="0" presId="urn:microsoft.com/office/officeart/2009/3/layout/HorizontalOrganizationChart"/>
-    <dgm:cxn modelId="{79868315-EBC5-46B4-94F1-FB5811ABE2D7}" type="presParOf" srcId="{E2C3C3B1-F8C7-47B2-AEFA-410A992E9A4F}" destId="{0EBDB190-299F-4F44-A97D-B1E9279B1E1D}" srcOrd="2" destOrd="0" presId="urn:microsoft.com/office/officeart/2009/3/layout/HorizontalOrganizationChart"/>
-    <dgm:cxn modelId="{F3171A9E-D54E-4BB4-A0E5-9D83ADBD2775}" type="presParOf" srcId="{BA824736-86AF-4758-ABEE-AA45685203D0}" destId="{BF9C5CED-225A-4359-ACDE-E3EC66881650}" srcOrd="8" destOrd="0" presId="urn:microsoft.com/office/officeart/2009/3/layout/HorizontalOrganizationChart"/>
-    <dgm:cxn modelId="{DBF2F395-1B13-495E-B00F-882652D6EE0D}" type="presParOf" srcId="{BA824736-86AF-4758-ABEE-AA45685203D0}" destId="{F478B6E5-BA3C-4BF0-8D25-D10320AA8996}" srcOrd="9" destOrd="0" presId="urn:microsoft.com/office/officeart/2009/3/layout/HorizontalOrganizationChart"/>
-    <dgm:cxn modelId="{7C852CCE-6D84-4E0E-B186-0CF4C784327F}" type="presParOf" srcId="{F478B6E5-BA3C-4BF0-8D25-D10320AA8996}" destId="{B6E26571-4595-454F-9C06-8DA0A1FC42D2}" srcOrd="0" destOrd="0" presId="urn:microsoft.com/office/officeart/2009/3/layout/HorizontalOrganizationChart"/>
-    <dgm:cxn modelId="{A916253F-2514-4C91-A89B-0F42A5F45229}" type="presParOf" srcId="{B6E26571-4595-454F-9C06-8DA0A1FC42D2}" destId="{25FEBD52-937B-45CD-92CB-90C12BE3161F}" srcOrd="0" destOrd="0" presId="urn:microsoft.com/office/officeart/2009/3/layout/HorizontalOrganizationChart"/>
-    <dgm:cxn modelId="{EA7E7B6A-1832-4BDB-B7C0-E1EED38BF392}" type="presParOf" srcId="{B6E26571-4595-454F-9C06-8DA0A1FC42D2}" destId="{2DADF55D-BF6F-406D-A30A-5C330389266F}" srcOrd="1" destOrd="0" presId="urn:microsoft.com/office/officeart/2009/3/layout/HorizontalOrganizationChart"/>
-    <dgm:cxn modelId="{C28A0FC0-6647-4DAF-8774-F03A92EA0780}" type="presParOf" srcId="{F478B6E5-BA3C-4BF0-8D25-D10320AA8996}" destId="{D31BD23A-787F-4B1C-88C8-F049508AC4A8}" srcOrd="1" destOrd="0" presId="urn:microsoft.com/office/officeart/2009/3/layout/HorizontalOrganizationChart"/>
-    <dgm:cxn modelId="{89AD3CE5-07C3-4D13-AF88-BED9837CD729}" type="presParOf" srcId="{D31BD23A-787F-4B1C-88C8-F049508AC4A8}" destId="{69730828-7931-49C4-91F9-CC00C3A70ADA}" srcOrd="0" destOrd="0" presId="urn:microsoft.com/office/officeart/2009/3/layout/HorizontalOrganizationChart"/>
-    <dgm:cxn modelId="{835DC440-EAF3-4F7C-A15E-77CDBE0133D8}" type="presParOf" srcId="{D31BD23A-787F-4B1C-88C8-F049508AC4A8}" destId="{87F6B206-0B19-4401-A031-D894F2A38351}" srcOrd="1" destOrd="0" presId="urn:microsoft.com/office/officeart/2009/3/layout/HorizontalOrganizationChart"/>
-    <dgm:cxn modelId="{3A9352F0-5095-4A32-86EA-9A6E2443C142}" type="presParOf" srcId="{87F6B206-0B19-4401-A031-D894F2A38351}" destId="{98CE991E-E953-4FAA-A43B-5C9D7B258A39}" srcOrd="0" destOrd="0" presId="urn:microsoft.com/office/officeart/2009/3/layout/HorizontalOrganizationChart"/>
-    <dgm:cxn modelId="{C468BEF0-6CD7-4FD5-9CA0-04C9EBEE6E67}" type="presParOf" srcId="{98CE991E-E953-4FAA-A43B-5C9D7B258A39}" destId="{D9ADCE91-5859-4D1F-B536-436479C7F510}" srcOrd="0" destOrd="0" presId="urn:microsoft.com/office/officeart/2009/3/layout/HorizontalOrganizationChart"/>
-    <dgm:cxn modelId="{805034C2-5466-44C2-BDD5-31D23377CAB9}" type="presParOf" srcId="{98CE991E-E953-4FAA-A43B-5C9D7B258A39}" destId="{6CA9F9BF-1A06-40B6-B54A-1ED9CB2A6EB9}" srcOrd="1" destOrd="0" presId="urn:microsoft.com/office/officeart/2009/3/layout/HorizontalOrganizationChart"/>
-    <dgm:cxn modelId="{4C1A5B87-CC23-4C55-BC49-74AA44C5F97F}" type="presParOf" srcId="{87F6B206-0B19-4401-A031-D894F2A38351}" destId="{5166137D-7400-4328-89FC-5505D2847284}" srcOrd="1" destOrd="0" presId="urn:microsoft.com/office/officeart/2009/3/layout/HorizontalOrganizationChart"/>
-    <dgm:cxn modelId="{135E40A8-BEE4-4C7E-B7DD-2ADC7BB59059}" type="presParOf" srcId="{87F6B206-0B19-4401-A031-D894F2A38351}" destId="{45F43174-F87D-47F4-9EF7-65F58B49B0C3}" srcOrd="2" destOrd="0" presId="urn:microsoft.com/office/officeart/2009/3/layout/HorizontalOrganizationChart"/>
-    <dgm:cxn modelId="{62C8D09B-3762-4CCC-AE78-466BE71AC39E}" type="presParOf" srcId="{D31BD23A-787F-4B1C-88C8-F049508AC4A8}" destId="{4A52B28B-1A64-467A-A835-FDCC6B652D5D}" srcOrd="2" destOrd="0" presId="urn:microsoft.com/office/officeart/2009/3/layout/HorizontalOrganizationChart"/>
-    <dgm:cxn modelId="{5ECFA444-01E1-4589-8EF2-D1A108020093}" type="presParOf" srcId="{D31BD23A-787F-4B1C-88C8-F049508AC4A8}" destId="{E374E39A-16DE-44DE-952B-7924B152CEF8}" srcOrd="3" destOrd="0" presId="urn:microsoft.com/office/officeart/2009/3/layout/HorizontalOrganizationChart"/>
-    <dgm:cxn modelId="{51AC2DDA-BB72-453A-958B-82950D2C2A43}" type="presParOf" srcId="{E374E39A-16DE-44DE-952B-7924B152CEF8}" destId="{7CBCC0EF-3B1D-4372-927E-FC92D7B2F184}" srcOrd="0" destOrd="0" presId="urn:microsoft.com/office/officeart/2009/3/layout/HorizontalOrganizationChart"/>
-    <dgm:cxn modelId="{AB8EAB50-ABE5-4073-AB01-6875F0326711}" type="presParOf" srcId="{7CBCC0EF-3B1D-4372-927E-FC92D7B2F184}" destId="{32A91987-74F4-4BEF-BC8A-35285D8F2E4A}" srcOrd="0" destOrd="0" presId="urn:microsoft.com/office/officeart/2009/3/layout/HorizontalOrganizationChart"/>
-    <dgm:cxn modelId="{AE46AC91-D1E2-4B81-9D59-13E7A58F56D7}" type="presParOf" srcId="{7CBCC0EF-3B1D-4372-927E-FC92D7B2F184}" destId="{9EEB93A5-D598-4E9F-83B5-0F707C8B0675}" srcOrd="1" destOrd="0" presId="urn:microsoft.com/office/officeart/2009/3/layout/HorizontalOrganizationChart"/>
-    <dgm:cxn modelId="{FEA3663B-F08A-4DFC-B7BF-83A9A3EA6F00}" type="presParOf" srcId="{E374E39A-16DE-44DE-952B-7924B152CEF8}" destId="{66BDD2B1-65FF-4E4C-AEA9-C3474C11851B}" srcOrd="1" destOrd="0" presId="urn:microsoft.com/office/officeart/2009/3/layout/HorizontalOrganizationChart"/>
-    <dgm:cxn modelId="{82D592C3-8511-4DED-83AB-297969DD852C}" type="presParOf" srcId="{E374E39A-16DE-44DE-952B-7924B152CEF8}" destId="{0902500F-4F75-48FC-8E38-FA98C5CA2BF7}" srcOrd="2" destOrd="0" presId="urn:microsoft.com/office/officeart/2009/3/layout/HorizontalOrganizationChart"/>
-    <dgm:cxn modelId="{CA0B2ADB-FC70-44FC-9468-1DB58B0B1A24}" type="presParOf" srcId="{F478B6E5-BA3C-4BF0-8D25-D10320AA8996}" destId="{657EB04F-CEA2-4780-BAA7-791D8547FAF4}" srcOrd="2" destOrd="0" presId="urn:microsoft.com/office/officeart/2009/3/layout/HorizontalOrganizationChart"/>
-    <dgm:cxn modelId="{26A10108-AF67-4857-B4D5-CF080022B410}" type="presParOf" srcId="{BA824736-86AF-4758-ABEE-AA45685203D0}" destId="{8FC1306C-93A3-47D1-9A41-3B93A12385BE}" srcOrd="10" destOrd="0" presId="urn:microsoft.com/office/officeart/2009/3/layout/HorizontalOrganizationChart"/>
-    <dgm:cxn modelId="{8B88A4EF-54D2-47EF-8B64-0946E9902B7A}" type="presParOf" srcId="{BA824736-86AF-4758-ABEE-AA45685203D0}" destId="{6B59D131-9E4E-4B12-AA94-E58E4B6E5153}" srcOrd="11" destOrd="0" presId="urn:microsoft.com/office/officeart/2009/3/layout/HorizontalOrganizationChart"/>
-    <dgm:cxn modelId="{DD2ED5C6-64A2-4BAD-95A2-A28477FFFD16}" type="presParOf" srcId="{6B59D131-9E4E-4B12-AA94-E58E4B6E5153}" destId="{FDC2FCD2-E0C8-4074-9D0B-E5D1FCC6579D}" srcOrd="0" destOrd="0" presId="urn:microsoft.com/office/officeart/2009/3/layout/HorizontalOrganizationChart"/>
-    <dgm:cxn modelId="{921A2101-6B44-4045-8861-CC6EFE56DE5A}" type="presParOf" srcId="{FDC2FCD2-E0C8-4074-9D0B-E5D1FCC6579D}" destId="{D4C389DD-0F6A-43A1-8424-5B1DBF82F574}" srcOrd="0" destOrd="0" presId="urn:microsoft.com/office/officeart/2009/3/layout/HorizontalOrganizationChart"/>
-    <dgm:cxn modelId="{56086AD2-3335-4072-9874-BEE245961C40}" type="presParOf" srcId="{FDC2FCD2-E0C8-4074-9D0B-E5D1FCC6579D}" destId="{8721B19C-2B16-40FC-A782-772AE21A9466}" srcOrd="1" destOrd="0" presId="urn:microsoft.com/office/officeart/2009/3/layout/HorizontalOrganizationChart"/>
-    <dgm:cxn modelId="{249725BB-6225-4E64-9ADB-5371A9B0159A}" type="presParOf" srcId="{6B59D131-9E4E-4B12-AA94-E58E4B6E5153}" destId="{8B2CF0CB-0759-4196-B630-2B091C81A8B1}" srcOrd="1" destOrd="0" presId="urn:microsoft.com/office/officeart/2009/3/layout/HorizontalOrganizationChart"/>
-    <dgm:cxn modelId="{19E44CE1-FC0E-4FCE-B7C8-C6DEAAE94D41}" type="presParOf" srcId="{6B59D131-9E4E-4B12-AA94-E58E4B6E5153}" destId="{7C616EFF-9617-48B0-AC35-0646C488D8AD}" srcOrd="2" destOrd="0" presId="urn:microsoft.com/office/officeart/2009/3/layout/HorizontalOrganizationChart"/>
-    <dgm:cxn modelId="{7D4B40F5-8171-469C-A53B-E8A71DF4FA08}" type="presParOf" srcId="{BA824736-86AF-4758-ABEE-AA45685203D0}" destId="{2166FC77-68EB-48BA-8A6A-6B30B91FE7FF}" srcOrd="12" destOrd="0" presId="urn:microsoft.com/office/officeart/2009/3/layout/HorizontalOrganizationChart"/>
-    <dgm:cxn modelId="{C06950BA-CADB-45CA-83FD-633CEDDB06DA}" type="presParOf" srcId="{BA824736-86AF-4758-ABEE-AA45685203D0}" destId="{3E67108B-52B8-4903-8EEC-421498FC2514}" srcOrd="13" destOrd="0" presId="urn:microsoft.com/office/officeart/2009/3/layout/HorizontalOrganizationChart"/>
-    <dgm:cxn modelId="{F0AF9632-1A5A-4111-8284-E9EC2FCB988B}" type="presParOf" srcId="{3E67108B-52B8-4903-8EEC-421498FC2514}" destId="{9F23F738-C0FC-458C-866F-8DDFC78289DC}" srcOrd="0" destOrd="0" presId="urn:microsoft.com/office/officeart/2009/3/layout/HorizontalOrganizationChart"/>
-    <dgm:cxn modelId="{0009F80B-ECDF-4957-959B-793CB68AB920}" type="presParOf" srcId="{9F23F738-C0FC-458C-866F-8DDFC78289DC}" destId="{33647549-6467-42C4-AB1A-D9B04ED28411}" srcOrd="0" destOrd="0" presId="urn:microsoft.com/office/officeart/2009/3/layout/HorizontalOrganizationChart"/>
-    <dgm:cxn modelId="{6786F115-9C2B-425A-8268-8E17A961F2BE}" type="presParOf" srcId="{9F23F738-C0FC-458C-866F-8DDFC78289DC}" destId="{F5C77743-6F8F-4C26-89E2-E52835A97340}" srcOrd="1" destOrd="0" presId="urn:microsoft.com/office/officeart/2009/3/layout/HorizontalOrganizationChart"/>
-    <dgm:cxn modelId="{62A7BE1B-3E84-4102-BD17-D715CE1129E8}" type="presParOf" srcId="{3E67108B-52B8-4903-8EEC-421498FC2514}" destId="{70CEE939-F7FB-4995-B28C-BAAC30FF1BF3}" srcOrd="1" destOrd="0" presId="urn:microsoft.com/office/officeart/2009/3/layout/HorizontalOrganizationChart"/>
-    <dgm:cxn modelId="{6DA0A5E6-5F90-4080-95D1-0C845B1E34C7}" type="presParOf" srcId="{70CEE939-F7FB-4995-B28C-BAAC30FF1BF3}" destId="{39E5DA33-265C-4DE6-9A7B-DFC0FDE1E0B9}" srcOrd="0" destOrd="0" presId="urn:microsoft.com/office/officeart/2009/3/layout/HorizontalOrganizationChart"/>
-    <dgm:cxn modelId="{6F293CBA-2B8A-4454-82DD-DD8F8FE5B2FA}" type="presParOf" srcId="{70CEE939-F7FB-4995-B28C-BAAC30FF1BF3}" destId="{FC1EDE2E-230E-4858-A670-A34EB3FEDF7B}" srcOrd="1" destOrd="0" presId="urn:microsoft.com/office/officeart/2009/3/layout/HorizontalOrganizationChart"/>
-    <dgm:cxn modelId="{31EE1027-C312-48E8-873B-11CE1F727889}" type="presParOf" srcId="{FC1EDE2E-230E-4858-A670-A34EB3FEDF7B}" destId="{AD3CA9C0-544A-4C3B-895E-BC6592BBDBD2}" srcOrd="0" destOrd="0" presId="urn:microsoft.com/office/officeart/2009/3/layout/HorizontalOrganizationChart"/>
-    <dgm:cxn modelId="{9E10B895-474C-4B8A-8397-746E98AFFAEA}" type="presParOf" srcId="{AD3CA9C0-544A-4C3B-895E-BC6592BBDBD2}" destId="{B8DEBCB4-9FF0-465D-B494-CD6E9FDDF696}" srcOrd="0" destOrd="0" presId="urn:microsoft.com/office/officeart/2009/3/layout/HorizontalOrganizationChart"/>
-    <dgm:cxn modelId="{BC24A753-ED54-4839-BA66-B8669CE7027E}" type="presParOf" srcId="{AD3CA9C0-544A-4C3B-895E-BC6592BBDBD2}" destId="{1C9DEEC2-31CA-4461-A84A-F684A1BC318E}" srcOrd="1" destOrd="0" presId="urn:microsoft.com/office/officeart/2009/3/layout/HorizontalOrganizationChart"/>
-    <dgm:cxn modelId="{AA34720D-C8A1-4167-BA07-146B37661571}" type="presParOf" srcId="{FC1EDE2E-230E-4858-A670-A34EB3FEDF7B}" destId="{96BDAA43-AF87-40DF-9CED-D6EC0056B58F}" srcOrd="1" destOrd="0" presId="urn:microsoft.com/office/officeart/2009/3/layout/HorizontalOrganizationChart"/>
-    <dgm:cxn modelId="{8C0E5DDF-033F-4868-A447-200B63D4F69D}" type="presParOf" srcId="{FC1EDE2E-230E-4858-A670-A34EB3FEDF7B}" destId="{01024C07-393F-40D0-A38C-40513C787DB8}" srcOrd="2" destOrd="0" presId="urn:microsoft.com/office/officeart/2009/3/layout/HorizontalOrganizationChart"/>
-    <dgm:cxn modelId="{D0C04D83-C0EC-4B35-B960-BB2E6AA22150}" type="presParOf" srcId="{70CEE939-F7FB-4995-B28C-BAAC30FF1BF3}" destId="{30ADB31F-5A42-49E1-BA27-03E66EF78962}" srcOrd="2" destOrd="0" presId="urn:microsoft.com/office/officeart/2009/3/layout/HorizontalOrganizationChart"/>
-    <dgm:cxn modelId="{F9B51230-D094-46D4-B03B-4A052FABDB15}" type="presParOf" srcId="{70CEE939-F7FB-4995-B28C-BAAC30FF1BF3}" destId="{799B444C-09E2-4625-A630-76B1C8BA7718}" srcOrd="3" destOrd="0" presId="urn:microsoft.com/office/officeart/2009/3/layout/HorizontalOrganizationChart"/>
-    <dgm:cxn modelId="{891849C9-BC03-4503-8E85-B52562AFE56D}" type="presParOf" srcId="{799B444C-09E2-4625-A630-76B1C8BA7718}" destId="{29AEA882-4BDB-4058-8E88-97C8A6B3F5FE}" srcOrd="0" destOrd="0" presId="urn:microsoft.com/office/officeart/2009/3/layout/HorizontalOrganizationChart"/>
-    <dgm:cxn modelId="{FA9FCF47-FEE1-4B8F-9FA6-41F26157AEC6}" type="presParOf" srcId="{29AEA882-4BDB-4058-8E88-97C8A6B3F5FE}" destId="{72207D64-0AE1-46FA-8615-B08828C51669}" srcOrd="0" destOrd="0" presId="urn:microsoft.com/office/officeart/2009/3/layout/HorizontalOrganizationChart"/>
-    <dgm:cxn modelId="{C2D49447-E5E2-4B01-B0D6-8D6FBBC45808}" type="presParOf" srcId="{29AEA882-4BDB-4058-8E88-97C8A6B3F5FE}" destId="{25CB2A6B-4FA5-453D-867E-5F99ED1BF245}" srcOrd="1" destOrd="0" presId="urn:microsoft.com/office/officeart/2009/3/layout/HorizontalOrganizationChart"/>
-    <dgm:cxn modelId="{7F0E54A5-FF6A-49AC-BD04-DEBA86D84D18}" type="presParOf" srcId="{799B444C-09E2-4625-A630-76B1C8BA7718}" destId="{F9AB3B49-3B2A-4A82-9499-73B2AC0A5B00}" srcOrd="1" destOrd="0" presId="urn:microsoft.com/office/officeart/2009/3/layout/HorizontalOrganizationChart"/>
-    <dgm:cxn modelId="{998B289F-6216-4650-8E79-712390F583F8}" type="presParOf" srcId="{799B444C-09E2-4625-A630-76B1C8BA7718}" destId="{FC48FDC1-1503-4424-BCAF-BE5B0C565352}" srcOrd="2" destOrd="0" presId="urn:microsoft.com/office/officeart/2009/3/layout/HorizontalOrganizationChart"/>
-    <dgm:cxn modelId="{0D243ECA-74D8-43CC-9AF8-1A03249086D4}" type="presParOf" srcId="{70CEE939-F7FB-4995-B28C-BAAC30FF1BF3}" destId="{DE7C4B53-915C-46D1-BFCB-68E07073B2D1}" srcOrd="4" destOrd="0" presId="urn:microsoft.com/office/officeart/2009/3/layout/HorizontalOrganizationChart"/>
-    <dgm:cxn modelId="{963B5E90-87AF-4344-BC5A-E9385FD1BD13}" type="presParOf" srcId="{70CEE939-F7FB-4995-B28C-BAAC30FF1BF3}" destId="{FA668784-BF21-47AE-BAD8-65A9E363C488}" srcOrd="5" destOrd="0" presId="urn:microsoft.com/office/officeart/2009/3/layout/HorizontalOrganizationChart"/>
-    <dgm:cxn modelId="{D990B668-E2E0-4A9A-9AFF-1A7BD4213047}" type="presParOf" srcId="{FA668784-BF21-47AE-BAD8-65A9E363C488}" destId="{6496B8FF-C82E-4005-B59A-251D004C1089}" srcOrd="0" destOrd="0" presId="urn:microsoft.com/office/officeart/2009/3/layout/HorizontalOrganizationChart"/>
-    <dgm:cxn modelId="{45F46615-2755-48A3-BCBF-41BC408D7F34}" type="presParOf" srcId="{6496B8FF-C82E-4005-B59A-251D004C1089}" destId="{FF7171D9-8F25-4FF2-8D7B-F8E5E1E14D57}" srcOrd="0" destOrd="0" presId="urn:microsoft.com/office/officeart/2009/3/layout/HorizontalOrganizationChart"/>
-    <dgm:cxn modelId="{30EC92DA-D5A5-4DB1-BA5F-702ED9B8D3B0}" type="presParOf" srcId="{6496B8FF-C82E-4005-B59A-251D004C1089}" destId="{C2A3319D-248C-40F5-BB0F-6FC7E970199C}" srcOrd="1" destOrd="0" presId="urn:microsoft.com/office/officeart/2009/3/layout/HorizontalOrganizationChart"/>
-    <dgm:cxn modelId="{551BCA90-050A-46EF-9E68-0717F768E103}" type="presParOf" srcId="{FA668784-BF21-47AE-BAD8-65A9E363C488}" destId="{0121EDAF-B001-42E9-BC2F-A2B429FC9D7A}" srcOrd="1" destOrd="0" presId="urn:microsoft.com/office/officeart/2009/3/layout/HorizontalOrganizationChart"/>
-    <dgm:cxn modelId="{85F2ACFF-DAF9-461C-B34A-FAC97135C373}" type="presParOf" srcId="{FA668784-BF21-47AE-BAD8-65A9E363C488}" destId="{7D1C0EEC-7508-4E07-90B8-3038065554C7}" srcOrd="2" destOrd="0" presId="urn:microsoft.com/office/officeart/2009/3/layout/HorizontalOrganizationChart"/>
-    <dgm:cxn modelId="{BCD1F967-3910-4D0C-9AD6-E48C2D9940CF}" type="presParOf" srcId="{3E67108B-52B8-4903-8EEC-421498FC2514}" destId="{AB1CB213-6325-423E-ACFB-37E28CA0B817}" srcOrd="2" destOrd="0" presId="urn:microsoft.com/office/officeart/2009/3/layout/HorizontalOrganizationChart"/>
-    <dgm:cxn modelId="{897215A4-2620-44FA-89E8-D5A2208CCB87}" type="presParOf" srcId="{FF24F2D4-5C66-480C-B2BA-DD4537DBA911}" destId="{0EC9E713-9B84-4649-A3BE-9DA07871AB5D}" srcOrd="2" destOrd="0" presId="urn:microsoft.com/office/officeart/2009/3/layout/HorizontalOrganizationChart"/>
+    <dgm:cxn modelId="{5495B3FD-DF45-4CBD-987A-D927BF9D7F2B}" type="presOf" srcId="{BE331D95-D963-4813-A5F1-2C7FDACFB7B9}" destId="{6F2ECF11-C45F-4D33-A176-3B22DA02F304}" srcOrd="0" destOrd="0" presId="urn:microsoft.com/office/officeart/2009/3/layout/HorizontalOrganizationChart"/>
+    <dgm:cxn modelId="{3B7DEFFF-536C-48B8-8446-040097BC16D5}" type="presOf" srcId="{4B9CC5FC-291B-468B-82AE-76105F8B01BB}" destId="{7173C6F1-55FE-4BAC-AB3C-43B894DE8383}" srcOrd="0" destOrd="0" presId="urn:microsoft.com/office/officeart/2009/3/layout/HorizontalOrganizationChart"/>
+    <dgm:cxn modelId="{5A22FA21-0B3E-478F-A47F-3AAC0E1C3E25}" type="presParOf" srcId="{D87D8C61-C464-432B-9289-57019E26A940}" destId="{FF24F2D4-5C66-480C-B2BA-DD4537DBA911}" srcOrd="0" destOrd="0" presId="urn:microsoft.com/office/officeart/2009/3/layout/HorizontalOrganizationChart"/>
+    <dgm:cxn modelId="{D64CD1C4-4134-42D2-9B5B-0F833C4D896F}" type="presParOf" srcId="{FF24F2D4-5C66-480C-B2BA-DD4537DBA911}" destId="{C4A11E89-B542-4DBB-9964-E210B523D597}" srcOrd="0" destOrd="0" presId="urn:microsoft.com/office/officeart/2009/3/layout/HorizontalOrganizationChart"/>
+    <dgm:cxn modelId="{F3A75C8C-BEFE-434D-AC65-A65BCBA3F322}" type="presParOf" srcId="{C4A11E89-B542-4DBB-9964-E210B523D597}" destId="{FBD47088-0F65-4254-BF44-0BD56A3EEBC8}" srcOrd="0" destOrd="0" presId="urn:microsoft.com/office/officeart/2009/3/layout/HorizontalOrganizationChart"/>
+    <dgm:cxn modelId="{E8AEDB74-D401-4946-97AC-9337D3010A57}" type="presParOf" srcId="{C4A11E89-B542-4DBB-9964-E210B523D597}" destId="{82DFE3D4-1590-4C5A-B56E-0DBAB91E14F3}" srcOrd="1" destOrd="0" presId="urn:microsoft.com/office/officeart/2009/3/layout/HorizontalOrganizationChart"/>
+    <dgm:cxn modelId="{054C0F98-DCA5-45E8-B2FE-205DC5BEBFA8}" type="presParOf" srcId="{FF24F2D4-5C66-480C-B2BA-DD4537DBA911}" destId="{BA824736-86AF-4758-ABEE-AA45685203D0}" srcOrd="1" destOrd="0" presId="urn:microsoft.com/office/officeart/2009/3/layout/HorizontalOrganizationChart"/>
+    <dgm:cxn modelId="{E2048DB3-4316-49C5-94AC-B996D5A581BB}" type="presParOf" srcId="{BA824736-86AF-4758-ABEE-AA45685203D0}" destId="{A5293FB8-2FCA-47A1-9F56-1B9E8233E3A2}" srcOrd="0" destOrd="0" presId="urn:microsoft.com/office/officeart/2009/3/layout/HorizontalOrganizationChart"/>
+    <dgm:cxn modelId="{93CDE8B3-59E2-45D7-910A-D1D1365B7468}" type="presParOf" srcId="{BA824736-86AF-4758-ABEE-AA45685203D0}" destId="{D225829E-9BB5-424E-B3D7-A539D57F06E3}" srcOrd="1" destOrd="0" presId="urn:microsoft.com/office/officeart/2009/3/layout/HorizontalOrganizationChart"/>
+    <dgm:cxn modelId="{DCF53C9B-B3B8-45BF-8DFC-2F0A064520CA}" type="presParOf" srcId="{D225829E-9BB5-424E-B3D7-A539D57F06E3}" destId="{B948126F-6D83-49F8-8B70-69F30E88F5C8}" srcOrd="0" destOrd="0" presId="urn:microsoft.com/office/officeart/2009/3/layout/HorizontalOrganizationChart"/>
+    <dgm:cxn modelId="{B4C9E33B-D375-42ED-8950-46A74A1BD246}" type="presParOf" srcId="{B948126F-6D83-49F8-8B70-69F30E88F5C8}" destId="{1482A78F-D0F1-43CA-9AB7-7AC3DF5B3D68}" srcOrd="0" destOrd="0" presId="urn:microsoft.com/office/officeart/2009/3/layout/HorizontalOrganizationChart"/>
+    <dgm:cxn modelId="{5469F2B0-CC79-41E3-8694-A299490B5AF2}" type="presParOf" srcId="{B948126F-6D83-49F8-8B70-69F30E88F5C8}" destId="{8AA63328-B260-458D-9A98-C94DFD0E550A}" srcOrd="1" destOrd="0" presId="urn:microsoft.com/office/officeart/2009/3/layout/HorizontalOrganizationChart"/>
+    <dgm:cxn modelId="{D68698BB-F9C6-423A-B530-C59C068C57B2}" type="presParOf" srcId="{D225829E-9BB5-424E-B3D7-A539D57F06E3}" destId="{65988646-EEAC-402E-9BCE-E556F16FCA01}" srcOrd="1" destOrd="0" presId="urn:microsoft.com/office/officeart/2009/3/layout/HorizontalOrganizationChart"/>
+    <dgm:cxn modelId="{0483DA3A-D2C9-40B8-BD18-074A0561DB1A}" type="presParOf" srcId="{D225829E-9BB5-424E-B3D7-A539D57F06E3}" destId="{306F2818-45B2-460D-B91F-D0A21C7EA2FD}" srcOrd="2" destOrd="0" presId="urn:microsoft.com/office/officeart/2009/3/layout/HorizontalOrganizationChart"/>
+    <dgm:cxn modelId="{B2A20A40-9D9F-49B8-9CC5-88D72250F828}" type="presParOf" srcId="{BA824736-86AF-4758-ABEE-AA45685203D0}" destId="{6301329E-344D-47F6-A614-6EF6AD88CFE2}" srcOrd="2" destOrd="0" presId="urn:microsoft.com/office/officeart/2009/3/layout/HorizontalOrganizationChart"/>
+    <dgm:cxn modelId="{E2F37F18-7AEF-4673-B35D-9408B3EAF52A}" type="presParOf" srcId="{BA824736-86AF-4758-ABEE-AA45685203D0}" destId="{CF0A150E-00AF-42E2-B34E-D1D9A32A38AB}" srcOrd="3" destOrd="0" presId="urn:microsoft.com/office/officeart/2009/3/layout/HorizontalOrganizationChart"/>
+    <dgm:cxn modelId="{FC2EA836-D06F-4D24-A5B6-DBA14D62DEE4}" type="presParOf" srcId="{CF0A150E-00AF-42E2-B34E-D1D9A32A38AB}" destId="{8CB4BFF2-1713-4FEE-ABBA-7BC830F9A3F0}" srcOrd="0" destOrd="0" presId="urn:microsoft.com/office/officeart/2009/3/layout/HorizontalOrganizationChart"/>
+    <dgm:cxn modelId="{6D9E9609-A089-48F3-8876-80225B0011CB}" type="presParOf" srcId="{8CB4BFF2-1713-4FEE-ABBA-7BC830F9A3F0}" destId="{0DD6B694-DF8B-4C6F-B95D-B9992668CF13}" srcOrd="0" destOrd="0" presId="urn:microsoft.com/office/officeart/2009/3/layout/HorizontalOrganizationChart"/>
+    <dgm:cxn modelId="{98E7F402-8E4A-4ACB-8509-44C7995069FA}" type="presParOf" srcId="{8CB4BFF2-1713-4FEE-ABBA-7BC830F9A3F0}" destId="{E75F6890-3FF6-462B-BFCD-1BDC1E8A1BAC}" srcOrd="1" destOrd="0" presId="urn:microsoft.com/office/officeart/2009/3/layout/HorizontalOrganizationChart"/>
+    <dgm:cxn modelId="{2991812A-9E6F-4649-9A9D-5D931BFEF2E9}" type="presParOf" srcId="{CF0A150E-00AF-42E2-B34E-D1D9A32A38AB}" destId="{E62621AD-6C5B-4092-93FB-6F7FC48B4380}" srcOrd="1" destOrd="0" presId="urn:microsoft.com/office/officeart/2009/3/layout/HorizontalOrganizationChart"/>
+    <dgm:cxn modelId="{3B882AE9-CF04-43D4-AB2D-70F8CD997405}" type="presParOf" srcId="{E62621AD-6C5B-4092-93FB-6F7FC48B4380}" destId="{8DD5F37E-E46D-4668-842A-1FB00A3D26EC}" srcOrd="0" destOrd="0" presId="urn:microsoft.com/office/officeart/2009/3/layout/HorizontalOrganizationChart"/>
+    <dgm:cxn modelId="{718FDAF7-E34B-44CE-AE72-A6236DB1BE7C}" type="presParOf" srcId="{E62621AD-6C5B-4092-93FB-6F7FC48B4380}" destId="{D65F8100-8F79-4FA1-A31E-811DB762D4CA}" srcOrd="1" destOrd="0" presId="urn:microsoft.com/office/officeart/2009/3/layout/HorizontalOrganizationChart"/>
+    <dgm:cxn modelId="{0D87F4BF-9975-4013-8F98-2050E9234E95}" type="presParOf" srcId="{D65F8100-8F79-4FA1-A31E-811DB762D4CA}" destId="{5DD711BD-33E3-447B-8D1A-E43095076DE4}" srcOrd="0" destOrd="0" presId="urn:microsoft.com/office/officeart/2009/3/layout/HorizontalOrganizationChart"/>
+    <dgm:cxn modelId="{7896EDAB-3BFE-4DB8-BC27-878AEE3D8778}" type="presParOf" srcId="{5DD711BD-33E3-447B-8D1A-E43095076DE4}" destId="{0173B0B8-64E2-46C7-9DC8-F4A531480479}" srcOrd="0" destOrd="0" presId="urn:microsoft.com/office/officeart/2009/3/layout/HorizontalOrganizationChart"/>
+    <dgm:cxn modelId="{9896B4B1-7308-4B48-BA91-298C20DDB945}" type="presParOf" srcId="{5DD711BD-33E3-447B-8D1A-E43095076DE4}" destId="{C5E20756-FFE7-49C6-A4E7-FF3C8DD1A19A}" srcOrd="1" destOrd="0" presId="urn:microsoft.com/office/officeart/2009/3/layout/HorizontalOrganizationChart"/>
+    <dgm:cxn modelId="{D2B020F0-EB21-40A4-9F79-AFD2DB44394A}" type="presParOf" srcId="{D65F8100-8F79-4FA1-A31E-811DB762D4CA}" destId="{7B092092-84DA-4956-AFDE-1448FF4965E8}" srcOrd="1" destOrd="0" presId="urn:microsoft.com/office/officeart/2009/3/layout/HorizontalOrganizationChart"/>
+    <dgm:cxn modelId="{D003C370-C5C1-4AE9-BA64-A17D78E923C7}" type="presParOf" srcId="{7B092092-84DA-4956-AFDE-1448FF4965E8}" destId="{7173C6F1-55FE-4BAC-AB3C-43B894DE8383}" srcOrd="0" destOrd="0" presId="urn:microsoft.com/office/officeart/2009/3/layout/HorizontalOrganizationChart"/>
+    <dgm:cxn modelId="{A8C79518-FF6C-4DCB-90D8-97DE079F931A}" type="presParOf" srcId="{7B092092-84DA-4956-AFDE-1448FF4965E8}" destId="{3C7997C2-E1C2-47C4-85DD-36B46308BE88}" srcOrd="1" destOrd="0" presId="urn:microsoft.com/office/officeart/2009/3/layout/HorizontalOrganizationChart"/>
+    <dgm:cxn modelId="{655C833C-CD83-421C-9800-DF56CBEAB62B}" type="presParOf" srcId="{3C7997C2-E1C2-47C4-85DD-36B46308BE88}" destId="{9A13091C-1C7B-437F-8A34-312729BE078F}" srcOrd="0" destOrd="0" presId="urn:microsoft.com/office/officeart/2009/3/layout/HorizontalOrganizationChart"/>
+    <dgm:cxn modelId="{99480D48-927B-4605-AE41-C72519183E53}" type="presParOf" srcId="{9A13091C-1C7B-437F-8A34-312729BE078F}" destId="{0DE28096-4500-43FE-8464-D071F31674CB}" srcOrd="0" destOrd="0" presId="urn:microsoft.com/office/officeart/2009/3/layout/HorizontalOrganizationChart"/>
+    <dgm:cxn modelId="{3639F7E2-6770-417A-B846-7B31991FF1FC}" type="presParOf" srcId="{9A13091C-1C7B-437F-8A34-312729BE078F}" destId="{E66ABD91-B62C-4B79-BA82-2D0E4398A942}" srcOrd="1" destOrd="0" presId="urn:microsoft.com/office/officeart/2009/3/layout/HorizontalOrganizationChart"/>
+    <dgm:cxn modelId="{DFDA57EB-EF60-416C-8548-31A174A33621}" type="presParOf" srcId="{3C7997C2-E1C2-47C4-85DD-36B46308BE88}" destId="{8175D37A-0439-450A-862A-34F6DE86B50C}" srcOrd="1" destOrd="0" presId="urn:microsoft.com/office/officeart/2009/3/layout/HorizontalOrganizationChart"/>
+    <dgm:cxn modelId="{21004FAE-99D0-4217-B5C7-BBEF35D16F22}" type="presParOf" srcId="{3C7997C2-E1C2-47C4-85DD-36B46308BE88}" destId="{D3D3B655-7194-4AC5-AF3A-4A7C84BAEA11}" srcOrd="2" destOrd="0" presId="urn:microsoft.com/office/officeart/2009/3/layout/HorizontalOrganizationChart"/>
+    <dgm:cxn modelId="{6E9C0C06-3EFD-44C5-85FF-7C6A99EE3AC2}" type="presParOf" srcId="{D65F8100-8F79-4FA1-A31E-811DB762D4CA}" destId="{339D5A7D-A361-4CB7-BD1F-7D5894EDA864}" srcOrd="2" destOrd="0" presId="urn:microsoft.com/office/officeart/2009/3/layout/HorizontalOrganizationChart"/>
+    <dgm:cxn modelId="{7A7406F3-75DF-433B-8491-E3144C7BAEF3}" type="presParOf" srcId="{CF0A150E-00AF-42E2-B34E-D1D9A32A38AB}" destId="{4DE47693-CABE-449B-BFFE-D62AE94F37FC}" srcOrd="2" destOrd="0" presId="urn:microsoft.com/office/officeart/2009/3/layout/HorizontalOrganizationChart"/>
+    <dgm:cxn modelId="{C15C2710-CDD4-4FD9-A8D5-EFCDFCB12E02}" type="presParOf" srcId="{BA824736-86AF-4758-ABEE-AA45685203D0}" destId="{6F2ECF11-C45F-4D33-A176-3B22DA02F304}" srcOrd="4" destOrd="0" presId="urn:microsoft.com/office/officeart/2009/3/layout/HorizontalOrganizationChart"/>
+    <dgm:cxn modelId="{E411B2FE-FB08-4881-89D1-44CF8F1F8539}" type="presParOf" srcId="{BA824736-86AF-4758-ABEE-AA45685203D0}" destId="{8A549DBB-E7A1-418A-946E-8436A07BE106}" srcOrd="5" destOrd="0" presId="urn:microsoft.com/office/officeart/2009/3/layout/HorizontalOrganizationChart"/>
+    <dgm:cxn modelId="{8778C9BC-2313-4ECC-A61C-38DD83F5F687}" type="presParOf" srcId="{8A549DBB-E7A1-418A-946E-8436A07BE106}" destId="{BFE4D572-82F7-4E99-80C1-2BD7F8AC3413}" srcOrd="0" destOrd="0" presId="urn:microsoft.com/office/officeart/2009/3/layout/HorizontalOrganizationChart"/>
+    <dgm:cxn modelId="{E4AEE77E-5DD6-45BA-BE63-F9707F2FDD03}" type="presParOf" srcId="{BFE4D572-82F7-4E99-80C1-2BD7F8AC3413}" destId="{C2CDF56B-F9D6-41EE-89FF-A1574DA8C723}" srcOrd="0" destOrd="0" presId="urn:microsoft.com/office/officeart/2009/3/layout/HorizontalOrganizationChart"/>
+    <dgm:cxn modelId="{BF35006E-A2E6-40CB-9C8E-6975E770B0A1}" type="presParOf" srcId="{BFE4D572-82F7-4E99-80C1-2BD7F8AC3413}" destId="{A916F049-98DA-4BD5-A258-170643833D6F}" srcOrd="1" destOrd="0" presId="urn:microsoft.com/office/officeart/2009/3/layout/HorizontalOrganizationChart"/>
+    <dgm:cxn modelId="{1BFC67D8-3842-43B6-BD8B-00487B145F8C}" type="presParOf" srcId="{8A549DBB-E7A1-418A-946E-8436A07BE106}" destId="{12825CCD-EFC5-4A72-BEDB-94DE0C556AE5}" srcOrd="1" destOrd="0" presId="urn:microsoft.com/office/officeart/2009/3/layout/HorizontalOrganizationChart"/>
+    <dgm:cxn modelId="{4473F8DE-829C-49EA-BB10-D957E5FB50B9}" type="presParOf" srcId="{8A549DBB-E7A1-418A-946E-8436A07BE106}" destId="{280DCFC2-87DB-449F-ABDE-285BA38C528D}" srcOrd="2" destOrd="0" presId="urn:microsoft.com/office/officeart/2009/3/layout/HorizontalOrganizationChart"/>
+    <dgm:cxn modelId="{E37D083F-E0A4-476A-B8DF-9C6E8B3D09AF}" type="presParOf" srcId="{BA824736-86AF-4758-ABEE-AA45685203D0}" destId="{5787FB7A-C1FE-464D-A868-7121D5FA03C7}" srcOrd="6" destOrd="0" presId="urn:microsoft.com/office/officeart/2009/3/layout/HorizontalOrganizationChart"/>
+    <dgm:cxn modelId="{0615CF97-0FF5-4EF2-94CC-6D729B74C32A}" type="presParOf" srcId="{BA824736-86AF-4758-ABEE-AA45685203D0}" destId="{E2C3C3B1-F8C7-47B2-AEFA-410A992E9A4F}" srcOrd="7" destOrd="0" presId="urn:microsoft.com/office/officeart/2009/3/layout/HorizontalOrganizationChart"/>
+    <dgm:cxn modelId="{1AFAE18F-521A-486B-87C0-6BCC3728C989}" type="presParOf" srcId="{E2C3C3B1-F8C7-47B2-AEFA-410A992E9A4F}" destId="{21F25F6B-4C47-48BD-9599-418EFE6CCDA1}" srcOrd="0" destOrd="0" presId="urn:microsoft.com/office/officeart/2009/3/layout/HorizontalOrganizationChart"/>
+    <dgm:cxn modelId="{BF7FAF57-35C2-47C9-8479-293EB2FD0CA2}" type="presParOf" srcId="{21F25F6B-4C47-48BD-9599-418EFE6CCDA1}" destId="{9A1FF6BF-BB89-4005-AFDD-9D099483866B}" srcOrd="0" destOrd="0" presId="urn:microsoft.com/office/officeart/2009/3/layout/HorizontalOrganizationChart"/>
+    <dgm:cxn modelId="{9474A7ED-550D-4499-A96D-04E74FDF512C}" type="presParOf" srcId="{21F25F6B-4C47-48BD-9599-418EFE6CCDA1}" destId="{C41E0557-1D81-4BC1-9B23-EA358800374C}" srcOrd="1" destOrd="0" presId="urn:microsoft.com/office/officeart/2009/3/layout/HorizontalOrganizationChart"/>
+    <dgm:cxn modelId="{E0BFBF1A-D7F4-4568-94BC-411D2BD9337F}" type="presParOf" srcId="{E2C3C3B1-F8C7-47B2-AEFA-410A992E9A4F}" destId="{E2D0F4D9-D4F7-4DED-AD89-B11874D9C4E5}" srcOrd="1" destOrd="0" presId="urn:microsoft.com/office/officeart/2009/3/layout/HorizontalOrganizationChart"/>
+    <dgm:cxn modelId="{71CBE3BF-37D0-4ECE-94FF-0E144D7D5FD8}" type="presParOf" srcId="{E2D0F4D9-D4F7-4DED-AD89-B11874D9C4E5}" destId="{66A3BD58-3719-4F56-81B6-85D11C86F062}" srcOrd="0" destOrd="0" presId="urn:microsoft.com/office/officeart/2009/3/layout/HorizontalOrganizationChart"/>
+    <dgm:cxn modelId="{03798623-F10C-485D-A01B-08FCAB9DD8BE}" type="presParOf" srcId="{E2D0F4D9-D4F7-4DED-AD89-B11874D9C4E5}" destId="{09EC70CA-0A3C-4F0F-939B-19DCFCA814EC}" srcOrd="1" destOrd="0" presId="urn:microsoft.com/office/officeart/2009/3/layout/HorizontalOrganizationChart"/>
+    <dgm:cxn modelId="{D05C1500-EEAA-4B5F-B40D-D7C2E07CBF3A}" type="presParOf" srcId="{09EC70CA-0A3C-4F0F-939B-19DCFCA814EC}" destId="{24941DEF-DD5D-4BC8-991D-60C938772B88}" srcOrd="0" destOrd="0" presId="urn:microsoft.com/office/officeart/2009/3/layout/HorizontalOrganizationChart"/>
+    <dgm:cxn modelId="{5E495529-57C4-40FC-BA31-E9C387DCA107}" type="presParOf" srcId="{24941DEF-DD5D-4BC8-991D-60C938772B88}" destId="{75EB9667-0AE0-4C3A-9501-8F5BFD9C725D}" srcOrd="0" destOrd="0" presId="urn:microsoft.com/office/officeart/2009/3/layout/HorizontalOrganizationChart"/>
+    <dgm:cxn modelId="{F3FEC7A1-D4DF-4956-BE44-153181CDDFF1}" type="presParOf" srcId="{24941DEF-DD5D-4BC8-991D-60C938772B88}" destId="{3DE81C38-1546-41C7-BD9F-1DF18D9B77ED}" srcOrd="1" destOrd="0" presId="urn:microsoft.com/office/officeart/2009/3/layout/HorizontalOrganizationChart"/>
+    <dgm:cxn modelId="{34CD0C35-9AFD-4FDA-9B9B-661B896F29C6}" type="presParOf" srcId="{09EC70CA-0A3C-4F0F-939B-19DCFCA814EC}" destId="{A6097182-C473-49A2-B44A-7DE3D3D54014}" srcOrd="1" destOrd="0" presId="urn:microsoft.com/office/officeart/2009/3/layout/HorizontalOrganizationChart"/>
+    <dgm:cxn modelId="{C3AE6F0E-2D17-4005-A4D4-69F3DECF2172}" type="presParOf" srcId="{A6097182-C473-49A2-B44A-7DE3D3D54014}" destId="{A68EC252-7E40-48FD-AE3D-EE3D93D6EBD1}" srcOrd="0" destOrd="0" presId="urn:microsoft.com/office/officeart/2009/3/layout/HorizontalOrganizationChart"/>
+    <dgm:cxn modelId="{1EE9ABCD-A88B-4A99-A6F8-A870B7931533}" type="presParOf" srcId="{A6097182-C473-49A2-B44A-7DE3D3D54014}" destId="{A6A6246E-3448-4222-9C65-D254B9E0912A}" srcOrd="1" destOrd="0" presId="urn:microsoft.com/office/officeart/2009/3/layout/HorizontalOrganizationChart"/>
+    <dgm:cxn modelId="{139B3DF0-5F2C-4E18-A5C3-2535AB50FA2B}" type="presParOf" srcId="{A6A6246E-3448-4222-9C65-D254B9E0912A}" destId="{B95DC8A5-854F-41BB-8095-DB4C545ADBBD}" srcOrd="0" destOrd="0" presId="urn:microsoft.com/office/officeart/2009/3/layout/HorizontalOrganizationChart"/>
+    <dgm:cxn modelId="{CBEC7119-715D-4DAA-AF7A-756E93DC1586}" type="presParOf" srcId="{B95DC8A5-854F-41BB-8095-DB4C545ADBBD}" destId="{F6D32830-6E81-4A6B-B227-84FFEAF5977D}" srcOrd="0" destOrd="0" presId="urn:microsoft.com/office/officeart/2009/3/layout/HorizontalOrganizationChart"/>
+    <dgm:cxn modelId="{C58E1338-61DE-4B71-9B1C-E14448B6E498}" type="presParOf" srcId="{B95DC8A5-854F-41BB-8095-DB4C545ADBBD}" destId="{EE7F8A0F-F215-4637-A096-A705802F76DC}" srcOrd="1" destOrd="0" presId="urn:microsoft.com/office/officeart/2009/3/layout/HorizontalOrganizationChart"/>
+    <dgm:cxn modelId="{CAD8BD1B-C3F5-4AD4-B11D-E7C78872691C}" type="presParOf" srcId="{A6A6246E-3448-4222-9C65-D254B9E0912A}" destId="{FEEED26A-AC89-41BF-9C1B-B3EE44BCC99D}" srcOrd="1" destOrd="0" presId="urn:microsoft.com/office/officeart/2009/3/layout/HorizontalOrganizationChart"/>
+    <dgm:cxn modelId="{2F7BDF81-76F3-4D23-B2D4-2C308BDF4BD8}" type="presParOf" srcId="{A6A6246E-3448-4222-9C65-D254B9E0912A}" destId="{6562511F-7B70-4823-B904-AA43A6082607}" srcOrd="2" destOrd="0" presId="urn:microsoft.com/office/officeart/2009/3/layout/HorizontalOrganizationChart"/>
+    <dgm:cxn modelId="{0713B89B-EF49-46B2-ADF5-FB75963192C4}" type="presParOf" srcId="{A6097182-C473-49A2-B44A-7DE3D3D54014}" destId="{104FED9D-997B-4A63-9341-B2803067ACCF}" srcOrd="2" destOrd="0" presId="urn:microsoft.com/office/officeart/2009/3/layout/HorizontalOrganizationChart"/>
+    <dgm:cxn modelId="{0D3899D4-4558-4F6A-9C34-9BBD9AF60683}" type="presParOf" srcId="{A6097182-C473-49A2-B44A-7DE3D3D54014}" destId="{717005C1-83A6-41CD-9845-69F593358E9F}" srcOrd="3" destOrd="0" presId="urn:microsoft.com/office/officeart/2009/3/layout/HorizontalOrganizationChart"/>
+    <dgm:cxn modelId="{55E5B2BA-03A7-41C2-80E6-F9EE426143AB}" type="presParOf" srcId="{717005C1-83A6-41CD-9845-69F593358E9F}" destId="{AC7DCC55-8E3B-43BA-81E3-A41150B48DE0}" srcOrd="0" destOrd="0" presId="urn:microsoft.com/office/officeart/2009/3/layout/HorizontalOrganizationChart"/>
+    <dgm:cxn modelId="{4BFDA419-D86C-4691-9BDF-0B50F4B71D57}" type="presParOf" srcId="{AC7DCC55-8E3B-43BA-81E3-A41150B48DE0}" destId="{5E97D47C-4857-4F42-9751-5D96302CC62C}" srcOrd="0" destOrd="0" presId="urn:microsoft.com/office/officeart/2009/3/layout/HorizontalOrganizationChart"/>
+    <dgm:cxn modelId="{3B114605-2284-412A-B957-CAD7AEF8CC41}" type="presParOf" srcId="{AC7DCC55-8E3B-43BA-81E3-A41150B48DE0}" destId="{57934082-E985-450D-9174-16E516D0C3A1}" srcOrd="1" destOrd="0" presId="urn:microsoft.com/office/officeart/2009/3/layout/HorizontalOrganizationChart"/>
+    <dgm:cxn modelId="{F95D3296-AD4E-444D-897D-E782BDC38A37}" type="presParOf" srcId="{717005C1-83A6-41CD-9845-69F593358E9F}" destId="{5644D4F2-ECB2-49CA-8269-78F86ABD1BFE}" srcOrd="1" destOrd="0" presId="urn:microsoft.com/office/officeart/2009/3/layout/HorizontalOrganizationChart"/>
+    <dgm:cxn modelId="{672AE241-21B7-4C74-B15D-9D298F7572C2}" type="presParOf" srcId="{717005C1-83A6-41CD-9845-69F593358E9F}" destId="{82E3E9D9-99C1-4CAE-983D-4B9EC5B17908}" srcOrd="2" destOrd="0" presId="urn:microsoft.com/office/officeart/2009/3/layout/HorizontalOrganizationChart"/>
+    <dgm:cxn modelId="{046B0D93-754B-46F5-A539-3927772861C5}" type="presParOf" srcId="{09EC70CA-0A3C-4F0F-939B-19DCFCA814EC}" destId="{128CEC81-931F-4074-8CDE-7DB0FFD68C41}" srcOrd="2" destOrd="0" presId="urn:microsoft.com/office/officeart/2009/3/layout/HorizontalOrganizationChart"/>
+    <dgm:cxn modelId="{39953CBC-7B69-439D-B46F-B3A81B08957A}" type="presParOf" srcId="{E2C3C3B1-F8C7-47B2-AEFA-410A992E9A4F}" destId="{0EBDB190-299F-4F44-A97D-B1E9279B1E1D}" srcOrd="2" destOrd="0" presId="urn:microsoft.com/office/officeart/2009/3/layout/HorizontalOrganizationChart"/>
+    <dgm:cxn modelId="{7503E563-57D5-46C0-889B-9A9FEE5D9032}" type="presParOf" srcId="{BA824736-86AF-4758-ABEE-AA45685203D0}" destId="{BF9C5CED-225A-4359-ACDE-E3EC66881650}" srcOrd="8" destOrd="0" presId="urn:microsoft.com/office/officeart/2009/3/layout/HorizontalOrganizationChart"/>
+    <dgm:cxn modelId="{B91FF6BE-513C-4472-BEEB-76B47FDF89BF}" type="presParOf" srcId="{BA824736-86AF-4758-ABEE-AA45685203D0}" destId="{F478B6E5-BA3C-4BF0-8D25-D10320AA8996}" srcOrd="9" destOrd="0" presId="urn:microsoft.com/office/officeart/2009/3/layout/HorizontalOrganizationChart"/>
+    <dgm:cxn modelId="{893E37B4-2B57-49E6-8A05-3788C054E2FB}" type="presParOf" srcId="{F478B6E5-BA3C-4BF0-8D25-D10320AA8996}" destId="{B6E26571-4595-454F-9C06-8DA0A1FC42D2}" srcOrd="0" destOrd="0" presId="urn:microsoft.com/office/officeart/2009/3/layout/HorizontalOrganizationChart"/>
+    <dgm:cxn modelId="{FF55B114-C7EC-49CE-8414-1B44FBB217F6}" type="presParOf" srcId="{B6E26571-4595-454F-9C06-8DA0A1FC42D2}" destId="{25FEBD52-937B-45CD-92CB-90C12BE3161F}" srcOrd="0" destOrd="0" presId="urn:microsoft.com/office/officeart/2009/3/layout/HorizontalOrganizationChart"/>
+    <dgm:cxn modelId="{9342704F-A1EF-4FAE-8D6F-D731DA460FF8}" type="presParOf" srcId="{B6E26571-4595-454F-9C06-8DA0A1FC42D2}" destId="{2DADF55D-BF6F-406D-A30A-5C330389266F}" srcOrd="1" destOrd="0" presId="urn:microsoft.com/office/officeart/2009/3/layout/HorizontalOrganizationChart"/>
+    <dgm:cxn modelId="{22448918-E3C5-466D-B2A8-825DB98CE306}" type="presParOf" srcId="{F478B6E5-BA3C-4BF0-8D25-D10320AA8996}" destId="{D31BD23A-787F-4B1C-88C8-F049508AC4A8}" srcOrd="1" destOrd="0" presId="urn:microsoft.com/office/officeart/2009/3/layout/HorizontalOrganizationChart"/>
+    <dgm:cxn modelId="{2D26BDA1-4BF3-48E5-97DF-2BA1439B3856}" type="presParOf" srcId="{D31BD23A-787F-4B1C-88C8-F049508AC4A8}" destId="{69730828-7931-49C4-91F9-CC00C3A70ADA}" srcOrd="0" destOrd="0" presId="urn:microsoft.com/office/officeart/2009/3/layout/HorizontalOrganizationChart"/>
+    <dgm:cxn modelId="{C72E54D5-97E9-4196-8F8A-B1BAF5844237}" type="presParOf" srcId="{D31BD23A-787F-4B1C-88C8-F049508AC4A8}" destId="{87F6B206-0B19-4401-A031-D894F2A38351}" srcOrd="1" destOrd="0" presId="urn:microsoft.com/office/officeart/2009/3/layout/HorizontalOrganizationChart"/>
+    <dgm:cxn modelId="{F231A30C-A30C-4DB1-ACC0-ADDA5C61D250}" type="presParOf" srcId="{87F6B206-0B19-4401-A031-D894F2A38351}" destId="{98CE991E-E953-4FAA-A43B-5C9D7B258A39}" srcOrd="0" destOrd="0" presId="urn:microsoft.com/office/officeart/2009/3/layout/HorizontalOrganizationChart"/>
+    <dgm:cxn modelId="{7FF9BEB1-731A-4E1E-B2C2-6E1729ABB5A6}" type="presParOf" srcId="{98CE991E-E953-4FAA-A43B-5C9D7B258A39}" destId="{D9ADCE91-5859-4D1F-B536-436479C7F510}" srcOrd="0" destOrd="0" presId="urn:microsoft.com/office/officeart/2009/3/layout/HorizontalOrganizationChart"/>
+    <dgm:cxn modelId="{0763ADD4-05E0-4F90-87AB-1E2A5E995EEF}" type="presParOf" srcId="{98CE991E-E953-4FAA-A43B-5C9D7B258A39}" destId="{6CA9F9BF-1A06-40B6-B54A-1ED9CB2A6EB9}" srcOrd="1" destOrd="0" presId="urn:microsoft.com/office/officeart/2009/3/layout/HorizontalOrganizationChart"/>
+    <dgm:cxn modelId="{41DD8DD9-6B68-483F-955B-31BCB1ED483B}" type="presParOf" srcId="{87F6B206-0B19-4401-A031-D894F2A38351}" destId="{5166137D-7400-4328-89FC-5505D2847284}" srcOrd="1" destOrd="0" presId="urn:microsoft.com/office/officeart/2009/3/layout/HorizontalOrganizationChart"/>
+    <dgm:cxn modelId="{38A0061B-5BFB-4845-A615-F77F7AF92556}" type="presParOf" srcId="{87F6B206-0B19-4401-A031-D894F2A38351}" destId="{45F43174-F87D-47F4-9EF7-65F58B49B0C3}" srcOrd="2" destOrd="0" presId="urn:microsoft.com/office/officeart/2009/3/layout/HorizontalOrganizationChart"/>
+    <dgm:cxn modelId="{1FBD0659-1956-41CB-88A2-A5F101CA7BC9}" type="presParOf" srcId="{D31BD23A-787F-4B1C-88C8-F049508AC4A8}" destId="{4A52B28B-1A64-467A-A835-FDCC6B652D5D}" srcOrd="2" destOrd="0" presId="urn:microsoft.com/office/officeart/2009/3/layout/HorizontalOrganizationChart"/>
+    <dgm:cxn modelId="{16FC3705-429F-4C3E-9EA5-23B77E36B37F}" type="presParOf" srcId="{D31BD23A-787F-4B1C-88C8-F049508AC4A8}" destId="{E374E39A-16DE-44DE-952B-7924B152CEF8}" srcOrd="3" destOrd="0" presId="urn:microsoft.com/office/officeart/2009/3/layout/HorizontalOrganizationChart"/>
+    <dgm:cxn modelId="{A30A967A-D5E8-4274-A287-40DA848646F0}" type="presParOf" srcId="{E374E39A-16DE-44DE-952B-7924B152CEF8}" destId="{7CBCC0EF-3B1D-4372-927E-FC92D7B2F184}" srcOrd="0" destOrd="0" presId="urn:microsoft.com/office/officeart/2009/3/layout/HorizontalOrganizationChart"/>
+    <dgm:cxn modelId="{8E6F0CB5-645B-4C8B-A90C-52516AF4BCA0}" type="presParOf" srcId="{7CBCC0EF-3B1D-4372-927E-FC92D7B2F184}" destId="{32A91987-74F4-4BEF-BC8A-35285D8F2E4A}" srcOrd="0" destOrd="0" presId="urn:microsoft.com/office/officeart/2009/3/layout/HorizontalOrganizationChart"/>
+    <dgm:cxn modelId="{74646091-A856-4CC0-9DF4-C9E5FFEEBBCD}" type="presParOf" srcId="{7CBCC0EF-3B1D-4372-927E-FC92D7B2F184}" destId="{9EEB93A5-D598-4E9F-83B5-0F707C8B0675}" srcOrd="1" destOrd="0" presId="urn:microsoft.com/office/officeart/2009/3/layout/HorizontalOrganizationChart"/>
+    <dgm:cxn modelId="{9B97A2DC-6060-4965-B56F-CA352AAA2A2E}" type="presParOf" srcId="{E374E39A-16DE-44DE-952B-7924B152CEF8}" destId="{66BDD2B1-65FF-4E4C-AEA9-C3474C11851B}" srcOrd="1" destOrd="0" presId="urn:microsoft.com/office/officeart/2009/3/layout/HorizontalOrganizationChart"/>
+    <dgm:cxn modelId="{922CB49E-ECB6-4BF9-BA57-841E3C7DB93F}" type="presParOf" srcId="{E374E39A-16DE-44DE-952B-7924B152CEF8}" destId="{0902500F-4F75-48FC-8E38-FA98C5CA2BF7}" srcOrd="2" destOrd="0" presId="urn:microsoft.com/office/officeart/2009/3/layout/HorizontalOrganizationChart"/>
+    <dgm:cxn modelId="{A97F4462-E77C-4026-B1B7-7A09CB803A46}" type="presParOf" srcId="{F478B6E5-BA3C-4BF0-8D25-D10320AA8996}" destId="{657EB04F-CEA2-4780-BAA7-791D8547FAF4}" srcOrd="2" destOrd="0" presId="urn:microsoft.com/office/officeart/2009/3/layout/HorizontalOrganizationChart"/>
+    <dgm:cxn modelId="{BB326DE6-C405-439A-8BBE-582AD117A967}" type="presParOf" srcId="{BA824736-86AF-4758-ABEE-AA45685203D0}" destId="{8FC1306C-93A3-47D1-9A41-3B93A12385BE}" srcOrd="10" destOrd="0" presId="urn:microsoft.com/office/officeart/2009/3/layout/HorizontalOrganizationChart"/>
+    <dgm:cxn modelId="{B073958F-9176-4D25-9EEF-AA1BAFD38208}" type="presParOf" srcId="{BA824736-86AF-4758-ABEE-AA45685203D0}" destId="{6B59D131-9E4E-4B12-AA94-E58E4B6E5153}" srcOrd="11" destOrd="0" presId="urn:microsoft.com/office/officeart/2009/3/layout/HorizontalOrganizationChart"/>
+    <dgm:cxn modelId="{67A428AB-E00D-4A1E-AA30-118A489F30B0}" type="presParOf" srcId="{6B59D131-9E4E-4B12-AA94-E58E4B6E5153}" destId="{FDC2FCD2-E0C8-4074-9D0B-E5D1FCC6579D}" srcOrd="0" destOrd="0" presId="urn:microsoft.com/office/officeart/2009/3/layout/HorizontalOrganizationChart"/>
+    <dgm:cxn modelId="{A59932F4-8682-4742-8889-A6D87E02037B}" type="presParOf" srcId="{FDC2FCD2-E0C8-4074-9D0B-E5D1FCC6579D}" destId="{D4C389DD-0F6A-43A1-8424-5B1DBF82F574}" srcOrd="0" destOrd="0" presId="urn:microsoft.com/office/officeart/2009/3/layout/HorizontalOrganizationChart"/>
+    <dgm:cxn modelId="{ACCADE9E-D4B0-40A7-B750-8D9270BE33B8}" type="presParOf" srcId="{FDC2FCD2-E0C8-4074-9D0B-E5D1FCC6579D}" destId="{8721B19C-2B16-40FC-A782-772AE21A9466}" srcOrd="1" destOrd="0" presId="urn:microsoft.com/office/officeart/2009/3/layout/HorizontalOrganizationChart"/>
+    <dgm:cxn modelId="{0768AB6C-3FFC-4F72-9B26-77AB3021EDCD}" type="presParOf" srcId="{6B59D131-9E4E-4B12-AA94-E58E4B6E5153}" destId="{8B2CF0CB-0759-4196-B630-2B091C81A8B1}" srcOrd="1" destOrd="0" presId="urn:microsoft.com/office/officeart/2009/3/layout/HorizontalOrganizationChart"/>
+    <dgm:cxn modelId="{A274A16C-4C9C-4FF3-9A8E-55C88F43EFEE}" type="presParOf" srcId="{6B59D131-9E4E-4B12-AA94-E58E4B6E5153}" destId="{7C616EFF-9617-48B0-AC35-0646C488D8AD}" srcOrd="2" destOrd="0" presId="urn:microsoft.com/office/officeart/2009/3/layout/HorizontalOrganizationChart"/>
+    <dgm:cxn modelId="{106930FB-3CB9-40B9-B8E6-9F29575CD6D8}" type="presParOf" srcId="{BA824736-86AF-4758-ABEE-AA45685203D0}" destId="{2166FC77-68EB-48BA-8A6A-6B30B91FE7FF}" srcOrd="12" destOrd="0" presId="urn:microsoft.com/office/officeart/2009/3/layout/HorizontalOrganizationChart"/>
+    <dgm:cxn modelId="{3874BD55-DCDD-4593-AB7D-520C82001D7E}" type="presParOf" srcId="{BA824736-86AF-4758-ABEE-AA45685203D0}" destId="{3E67108B-52B8-4903-8EEC-421498FC2514}" srcOrd="13" destOrd="0" presId="urn:microsoft.com/office/officeart/2009/3/layout/HorizontalOrganizationChart"/>
+    <dgm:cxn modelId="{6F0E59D8-E70A-43C0-A0E4-C34878843A49}" type="presParOf" srcId="{3E67108B-52B8-4903-8EEC-421498FC2514}" destId="{9F23F738-C0FC-458C-866F-8DDFC78289DC}" srcOrd="0" destOrd="0" presId="urn:microsoft.com/office/officeart/2009/3/layout/HorizontalOrganizationChart"/>
+    <dgm:cxn modelId="{DF7C5230-BA2D-4C1A-BFB8-D9756D427D35}" type="presParOf" srcId="{9F23F738-C0FC-458C-866F-8DDFC78289DC}" destId="{33647549-6467-42C4-AB1A-D9B04ED28411}" srcOrd="0" destOrd="0" presId="urn:microsoft.com/office/officeart/2009/3/layout/HorizontalOrganizationChart"/>
+    <dgm:cxn modelId="{6DFF021F-1E90-4456-89CC-662BF5E8B91E}" type="presParOf" srcId="{9F23F738-C0FC-458C-866F-8DDFC78289DC}" destId="{F5C77743-6F8F-4C26-89E2-E52835A97340}" srcOrd="1" destOrd="0" presId="urn:microsoft.com/office/officeart/2009/3/layout/HorizontalOrganizationChart"/>
+    <dgm:cxn modelId="{C9898D84-7664-4E6B-9643-49AA17CEBC18}" type="presParOf" srcId="{3E67108B-52B8-4903-8EEC-421498FC2514}" destId="{70CEE939-F7FB-4995-B28C-BAAC30FF1BF3}" srcOrd="1" destOrd="0" presId="urn:microsoft.com/office/officeart/2009/3/layout/HorizontalOrganizationChart"/>
+    <dgm:cxn modelId="{76CFC468-ACD9-40AE-8751-ACE1A8340BA5}" type="presParOf" srcId="{70CEE939-F7FB-4995-B28C-BAAC30FF1BF3}" destId="{39E5DA33-265C-4DE6-9A7B-DFC0FDE1E0B9}" srcOrd="0" destOrd="0" presId="urn:microsoft.com/office/officeart/2009/3/layout/HorizontalOrganizationChart"/>
+    <dgm:cxn modelId="{944767B2-EDF7-403C-A0FC-7104373F9D6A}" type="presParOf" srcId="{70CEE939-F7FB-4995-B28C-BAAC30FF1BF3}" destId="{FC1EDE2E-230E-4858-A670-A34EB3FEDF7B}" srcOrd="1" destOrd="0" presId="urn:microsoft.com/office/officeart/2009/3/layout/HorizontalOrganizationChart"/>
+    <dgm:cxn modelId="{3E6BB90F-0AF1-43C6-9321-79CE40822C82}" type="presParOf" srcId="{FC1EDE2E-230E-4858-A670-A34EB3FEDF7B}" destId="{AD3CA9C0-544A-4C3B-895E-BC6592BBDBD2}" srcOrd="0" destOrd="0" presId="urn:microsoft.com/office/officeart/2009/3/layout/HorizontalOrganizationChart"/>
+    <dgm:cxn modelId="{02B1960B-E8F8-4B8A-9544-5027BA1EA0C7}" type="presParOf" srcId="{AD3CA9C0-544A-4C3B-895E-BC6592BBDBD2}" destId="{B8DEBCB4-9FF0-465D-B494-CD6E9FDDF696}" srcOrd="0" destOrd="0" presId="urn:microsoft.com/office/officeart/2009/3/layout/HorizontalOrganizationChart"/>
+    <dgm:cxn modelId="{AE9EEF8D-333C-4073-9F00-CF527AE683C9}" type="presParOf" srcId="{AD3CA9C0-544A-4C3B-895E-BC6592BBDBD2}" destId="{1C9DEEC2-31CA-4461-A84A-F684A1BC318E}" srcOrd="1" destOrd="0" presId="urn:microsoft.com/office/officeart/2009/3/layout/HorizontalOrganizationChart"/>
+    <dgm:cxn modelId="{51F54094-45B1-4EFD-9835-762751207453}" type="presParOf" srcId="{FC1EDE2E-230E-4858-A670-A34EB3FEDF7B}" destId="{96BDAA43-AF87-40DF-9CED-D6EC0056B58F}" srcOrd="1" destOrd="0" presId="urn:microsoft.com/office/officeart/2009/3/layout/HorizontalOrganizationChart"/>
+    <dgm:cxn modelId="{D01C6BDB-337C-4183-B678-F52E7127B89D}" type="presParOf" srcId="{FC1EDE2E-230E-4858-A670-A34EB3FEDF7B}" destId="{01024C07-393F-40D0-A38C-40513C787DB8}" srcOrd="2" destOrd="0" presId="urn:microsoft.com/office/officeart/2009/3/layout/HorizontalOrganizationChart"/>
+    <dgm:cxn modelId="{B460633D-85CB-4D90-A8CB-F334FF7CE467}" type="presParOf" srcId="{70CEE939-F7FB-4995-B28C-BAAC30FF1BF3}" destId="{30ADB31F-5A42-49E1-BA27-03E66EF78962}" srcOrd="2" destOrd="0" presId="urn:microsoft.com/office/officeart/2009/3/layout/HorizontalOrganizationChart"/>
+    <dgm:cxn modelId="{045FD13D-D63E-4458-8B06-21119064D8C7}" type="presParOf" srcId="{70CEE939-F7FB-4995-B28C-BAAC30FF1BF3}" destId="{799B444C-09E2-4625-A630-76B1C8BA7718}" srcOrd="3" destOrd="0" presId="urn:microsoft.com/office/officeart/2009/3/layout/HorizontalOrganizationChart"/>
+    <dgm:cxn modelId="{55DAE1F0-4D37-4938-9A61-7D26897E3D14}" type="presParOf" srcId="{799B444C-09E2-4625-A630-76B1C8BA7718}" destId="{29AEA882-4BDB-4058-8E88-97C8A6B3F5FE}" srcOrd="0" destOrd="0" presId="urn:microsoft.com/office/officeart/2009/3/layout/HorizontalOrganizationChart"/>
+    <dgm:cxn modelId="{6281BBD6-2B06-49D1-A6E0-0EDFEF81E22B}" type="presParOf" srcId="{29AEA882-4BDB-4058-8E88-97C8A6B3F5FE}" destId="{72207D64-0AE1-46FA-8615-B08828C51669}" srcOrd="0" destOrd="0" presId="urn:microsoft.com/office/officeart/2009/3/layout/HorizontalOrganizationChart"/>
+    <dgm:cxn modelId="{1C66B357-E6B6-41CD-BBC6-5BCF59B5519C}" type="presParOf" srcId="{29AEA882-4BDB-4058-8E88-97C8A6B3F5FE}" destId="{25CB2A6B-4FA5-453D-867E-5F99ED1BF245}" srcOrd="1" destOrd="0" presId="urn:microsoft.com/office/officeart/2009/3/layout/HorizontalOrganizationChart"/>
+    <dgm:cxn modelId="{22F217FB-8938-42E4-947F-4F8738C168FE}" type="presParOf" srcId="{799B444C-09E2-4625-A630-76B1C8BA7718}" destId="{F9AB3B49-3B2A-4A82-9499-73B2AC0A5B00}" srcOrd="1" destOrd="0" presId="urn:microsoft.com/office/officeart/2009/3/layout/HorizontalOrganizationChart"/>
+    <dgm:cxn modelId="{B3887AEC-C064-48A3-8C71-9F5E65FD9D28}" type="presParOf" srcId="{799B444C-09E2-4625-A630-76B1C8BA7718}" destId="{FC48FDC1-1503-4424-BCAF-BE5B0C565352}" srcOrd="2" destOrd="0" presId="urn:microsoft.com/office/officeart/2009/3/layout/HorizontalOrganizationChart"/>
+    <dgm:cxn modelId="{F47AFDCA-2632-4BEC-9E49-E9BFC84CF054}" type="presParOf" srcId="{70CEE939-F7FB-4995-B28C-BAAC30FF1BF3}" destId="{DE7C4B53-915C-46D1-BFCB-68E07073B2D1}" srcOrd="4" destOrd="0" presId="urn:microsoft.com/office/officeart/2009/3/layout/HorizontalOrganizationChart"/>
+    <dgm:cxn modelId="{5ADB7101-A67C-43B1-A62C-C7D53F903334}" type="presParOf" srcId="{70CEE939-F7FB-4995-B28C-BAAC30FF1BF3}" destId="{FA668784-BF21-47AE-BAD8-65A9E363C488}" srcOrd="5" destOrd="0" presId="urn:microsoft.com/office/officeart/2009/3/layout/HorizontalOrganizationChart"/>
+    <dgm:cxn modelId="{6112DA3D-25D8-47B3-8575-DCB2472F9434}" type="presParOf" srcId="{FA668784-BF21-47AE-BAD8-65A9E363C488}" destId="{6496B8FF-C82E-4005-B59A-251D004C1089}" srcOrd="0" destOrd="0" presId="urn:microsoft.com/office/officeart/2009/3/layout/HorizontalOrganizationChart"/>
+    <dgm:cxn modelId="{D1F41A48-E57A-4644-A553-34C9E63941E0}" type="presParOf" srcId="{6496B8FF-C82E-4005-B59A-251D004C1089}" destId="{FF7171D9-8F25-4FF2-8D7B-F8E5E1E14D57}" srcOrd="0" destOrd="0" presId="urn:microsoft.com/office/officeart/2009/3/layout/HorizontalOrganizationChart"/>
+    <dgm:cxn modelId="{2A08F78F-948E-4FA7-B276-08EC209B27DD}" type="presParOf" srcId="{6496B8FF-C82E-4005-B59A-251D004C1089}" destId="{C2A3319D-248C-40F5-BB0F-6FC7E970199C}" srcOrd="1" destOrd="0" presId="urn:microsoft.com/office/officeart/2009/3/layout/HorizontalOrganizationChart"/>
+    <dgm:cxn modelId="{C7CB64F4-4494-413F-82B9-5CC5390670B5}" type="presParOf" srcId="{FA668784-BF21-47AE-BAD8-65A9E363C488}" destId="{0121EDAF-B001-42E9-BC2F-A2B429FC9D7A}" srcOrd="1" destOrd="0" presId="urn:microsoft.com/office/officeart/2009/3/layout/HorizontalOrganizationChart"/>
+    <dgm:cxn modelId="{84DDC03D-8E7E-45CF-A1C8-28D48BBA2C22}" type="presParOf" srcId="{FA668784-BF21-47AE-BAD8-65A9E363C488}" destId="{7D1C0EEC-7508-4E07-90B8-3038065554C7}" srcOrd="2" destOrd="0" presId="urn:microsoft.com/office/officeart/2009/3/layout/HorizontalOrganizationChart"/>
+    <dgm:cxn modelId="{F3325446-1791-4A1A-9360-55CEBF9377DA}" type="presParOf" srcId="{3E67108B-52B8-4903-8EEC-421498FC2514}" destId="{AB1CB213-6325-423E-ACFB-37E28CA0B817}" srcOrd="2" destOrd="0" presId="urn:microsoft.com/office/officeart/2009/3/layout/HorizontalOrganizationChart"/>
+    <dgm:cxn modelId="{C4325791-98B0-4B28-B242-7532DA6DD7C9}" type="presParOf" srcId="{FF24F2D4-5C66-480C-B2BA-DD4537DBA911}" destId="{0EC9E713-9B84-4649-A3BE-9DA07871AB5D}" srcOrd="2" destOrd="0" presId="urn:microsoft.com/office/officeart/2009/3/layout/HorizontalOrganizationChart"/>
   </dgm:cxnLst>
   <dgm:bg/>
   <dgm:whole/>
   <dgm:extLst>
     <a:ext uri="http://schemas.microsoft.com/office/drawing/2008/diagram">
-      <dsp:dataModelExt xmlns:dsp="http://schemas.microsoft.com/office/drawing/2008/diagram" relId="rId8" minVer="http://schemas.openxmlformats.org/drawingml/2006/diagram"/>
+      <dsp:dataModelExt xmlns:dsp="http://schemas.microsoft.com/office/drawing/2008/diagram" relId="rId10" minVer="http://schemas.openxmlformats.org/drawingml/2006/diagram"/>
     </a:ext>
   </dgm:extLst>
 </dgm:dataModel>
@@ -3396,7 +7426,7 @@
         <a:fontRef idx="minor"/>
       </dsp:style>
     </dsp:sp>
-    <dsp:sp modelId="{A68EC252-7E40-48FD-AE3D-EE3D93D6EBD1}">
+    <dsp:sp modelId="{104FED9D-997B-4A63-9341-B2803067ACCF}">
       <dsp:nvSpPr>
         <dsp:cNvPr id="0" name=""/>
         <dsp:cNvSpPr/>
@@ -3457,7 +7487,7 @@
         <a:fontRef idx="minor"/>
       </dsp:style>
     </dsp:sp>
-    <dsp:sp modelId="{104FED9D-997B-4A63-9341-B2803067ACCF}">
+    <dsp:sp modelId="{A68EC252-7E40-48FD-AE3D-EE3D93D6EBD1}">
       <dsp:nvSpPr>
         <dsp:cNvPr id="0" name=""/>
         <dsp:cNvSpPr/>
@@ -4024,7 +8054,7 @@
           </a:pPr>
           <a:r>
             <a:rPr lang="en-US" sz="800" b="1" kern="1200"/>
-            <a:t>SCS</a:t>
+            <a:t>Experiment</a:t>
           </a:r>
         </a:p>
       </dsp:txBody>
@@ -4782,7 +8812,7 @@
         <a:ext cx="853901" cy="260439"/>
       </dsp:txXfrm>
     </dsp:sp>
-    <dsp:sp modelId="{5E97D47C-4857-4F42-9751-5D96302CC62C}">
+    <dsp:sp modelId="{F6D32830-6E81-4A6B-B227-84FFEAF5977D}">
       <dsp:nvSpPr>
         <dsp:cNvPr id="0" name=""/>
         <dsp:cNvSpPr/>
@@ -4879,7 +8909,14 @@
           </a:pPr>
           <a:r>
             <a:rPr lang="en-US" sz="800" b="1" kern="1200"/>
-            <a:t>Robot Proxies</a:t>
+            <a:t>Robot </a:t>
+          </a:r>
+          <a:br>
+            <a:rPr lang="en-US" sz="800" b="1" kern="1200"/>
+          </a:br>
+          <a:r>
+            <a:rPr lang="en-US" sz="800" b="1" kern="1200"/>
+            <a:t>Modules</a:t>
           </a:r>
         </a:p>
       </dsp:txBody>
@@ -4888,7 +8925,7 @@
         <a:ext cx="853901" cy="260439"/>
       </dsp:txXfrm>
     </dsp:sp>
-    <dsp:sp modelId="{F6D32830-6E81-4A6B-B227-84FFEAF5977D}">
+    <dsp:sp modelId="{5E97D47C-4857-4F42-9751-5D96302CC62C}">
       <dsp:nvSpPr>
         <dsp:cNvPr id="0" name=""/>
         <dsp:cNvSpPr/>
@@ -4992,7 +9029,7 @@
           </a:br>
           <a:r>
             <a:rPr lang="en-US" sz="800" b="1" kern="1200"/>
-            <a:t>Modules</a:t>
+            <a:t>Proxies</a:t>
           </a:r>
         </a:p>
       </dsp:txBody>
@@ -8397,4 +12434,16 @@
     </a:ext>
   </a:extLst>
 </a:theme>
+</file>
+
+<file path=customXml/item1.xml><?xml version="1.0" encoding="utf-8"?>
+<b:Sources xmlns:b="http://schemas.openxmlformats.org/officeDocument/2006/bibliography" xmlns="http://schemas.openxmlformats.org/officeDocument/2006/bibliography" SelectedStyle="\APASixthEditionOfficeOnline.xsl" StyleName="APA" Version="6"/>
+</file>
+
+<file path=customXml/itemProps1.xml><?xml version="1.0" encoding="utf-8"?>
+<ds:datastoreItem xmlns:ds="http://schemas.openxmlformats.org/officeDocument/2006/customXml" ds:itemID="{43EF1243-1A51-4B8E-8FF2-A6E9F11582C8}">
+  <ds:schemaRefs>
+    <ds:schemaRef ds:uri="http://schemas.openxmlformats.org/officeDocument/2006/bibliography"/>
+  </ds:schemaRefs>
+</ds:datastoreItem>
 </file>
</xml_diff>